<commit_message>
completed the design of program 2
</commit_message>
<xml_diff>
--- a/program2/program2Design.docx
+++ b/program2/program2Design.docx
@@ -1,6 +1,6 @@
 
 <file path=word/document.xml><?xml version="1.0" encoding="utf-8"?>
-<w:document xmlns:wpc="http://schemas.microsoft.com/office/word/2010/wordprocessingCanvas" xmlns:mc="http://schemas.openxmlformats.org/markup-compatibility/2006" xmlns:o="urn:schemas-microsoft-com:office:office" xmlns:r="http://schemas.openxmlformats.org/officeDocument/2006/relationships" xmlns:m="http://schemas.openxmlformats.org/officeDocument/2006/math" xmlns:v="urn:schemas-microsoft-com:vml" xmlns:wp14="http://schemas.microsoft.com/office/word/2010/wordprocessingDrawing" xmlns:wp="http://schemas.openxmlformats.org/drawingml/2006/wordprocessingDrawing" xmlns:w10="urn:schemas-microsoft-com:office:word" xmlns:w="http://schemas.openxmlformats.org/wordprocessingml/2006/main" xmlns:w14="http://schemas.microsoft.com/office/word/2010/wordml" xmlns:w15="http://schemas.microsoft.com/office/word/2012/wordml" xmlns:wpg="http://schemas.microsoft.com/office/word/2010/wordprocessingGroup" xmlns:wpi="http://schemas.microsoft.com/office/word/2010/wordprocessingInk" xmlns:wne="http://schemas.microsoft.com/office/word/2006/wordml" xmlns:wps="http://schemas.microsoft.com/office/word/2010/wordprocessingShape" mc:Ignorable="w14 w15 wp14">
+<w:document xmlns:wpc="http://schemas.microsoft.com/office/word/2010/wordprocessingCanvas" xmlns:mo="http://schemas.microsoft.com/office/mac/office/2008/main" xmlns:mc="http://schemas.openxmlformats.org/markup-compatibility/2006" xmlns:mv="urn:schemas-microsoft-com:mac:vml" xmlns:o="urn:schemas-microsoft-com:office:office" xmlns:r="http://schemas.openxmlformats.org/officeDocument/2006/relationships" xmlns:m="http://schemas.openxmlformats.org/officeDocument/2006/math" xmlns:v="urn:schemas-microsoft-com:vml" xmlns:wp14="http://schemas.microsoft.com/office/word/2010/wordprocessingDrawing" xmlns:wp="http://schemas.openxmlformats.org/drawingml/2006/wordprocessingDrawing" xmlns:w10="urn:schemas-microsoft-com:office:word" xmlns:w="http://schemas.openxmlformats.org/wordprocessingml/2006/main" xmlns:w14="http://schemas.microsoft.com/office/word/2010/wordml" xmlns:w15="http://schemas.microsoft.com/office/word/2012/wordml" xmlns:wpg="http://schemas.microsoft.com/office/word/2010/wordprocessingGroup" xmlns:wpi="http://schemas.microsoft.com/office/word/2010/wordprocessingInk" xmlns:wne="http://schemas.microsoft.com/office/word/2006/wordml" xmlns:wps="http://schemas.microsoft.com/office/word/2010/wordprocessingShape" mc:Ignorable="w14 w15 wp14">
   <w:body>
     <w:p>
       <w:pPr>
@@ -314,14 +314,7 @@
                 <w:sz w:val="18"/>
                 <w:szCs w:val="18"/>
               </w:rPr>
-              <w:t xml:space="preserve">Flag = 0000 </w:t>
-            </w:r>
-            <w:r>
-              <w:rPr>
-                <w:sz w:val="18"/>
-                <w:szCs w:val="18"/>
-              </w:rPr>
-              <w:t>0010</w:t>
+              <w:t>Flag = 0000 0010</w:t>
             </w:r>
           </w:p>
         </w:tc>
@@ -333,6 +326,7 @@
         <w:rPr>
           <w:sz w:val="20"/>
           <w:szCs w:val="20"/>
+          <w:vertAlign w:val="subscript"/>
         </w:rPr>
       </w:pPr>
     </w:p>
@@ -429,14 +423,7 @@
                 <w:sz w:val="18"/>
                 <w:szCs w:val="18"/>
               </w:rPr>
-              <w:t xml:space="preserve">Flag = 0000 </w:t>
-            </w:r>
-            <w:r>
-              <w:rPr>
-                <w:sz w:val="18"/>
-                <w:szCs w:val="18"/>
-              </w:rPr>
-              <w:t>0011</w:t>
+              <w:t>Flag = 0000 0011</w:t>
             </w:r>
           </w:p>
         </w:tc>
@@ -783,21 +770,7 @@
                 <w:sz w:val="18"/>
                 <w:szCs w:val="18"/>
               </w:rPr>
-              <w:t xml:space="preserve">Flag = 0000 </w:t>
-            </w:r>
-            <w:r>
-              <w:rPr>
-                <w:sz w:val="18"/>
-                <w:szCs w:val="18"/>
-              </w:rPr>
-              <w:t>011</w:t>
-            </w:r>
-            <w:r>
-              <w:rPr>
-                <w:sz w:val="18"/>
-                <w:szCs w:val="18"/>
-              </w:rPr>
-              <w:t>1</w:t>
+              <w:t>Flag = 0000 0111</w:t>
             </w:r>
           </w:p>
         </w:tc>
@@ -963,21 +936,7 @@
                 <w:sz w:val="18"/>
                 <w:szCs w:val="18"/>
               </w:rPr>
-              <w:t xml:space="preserve">Flag = 0000 </w:t>
-            </w:r>
-            <w:r>
-              <w:rPr>
-                <w:sz w:val="18"/>
-                <w:szCs w:val="18"/>
-              </w:rPr>
-              <w:t>100</w:t>
-            </w:r>
-            <w:r>
-              <w:rPr>
-                <w:sz w:val="18"/>
-                <w:szCs w:val="18"/>
-              </w:rPr>
-              <w:t>0</w:t>
+              <w:t>Flag = 0000 1000</w:t>
             </w:r>
           </w:p>
         </w:tc>
@@ -1012,23 +971,7 @@
           <w:sz w:val="20"/>
           <w:szCs w:val="20"/>
         </w:rPr>
-        <w:t xml:space="preserve"> – Server to client, </w:t>
-      </w:r>
-      <w:proofErr w:type="spellStart"/>
-      <w:r>
-        <w:rPr>
-          <w:sz w:val="20"/>
-          <w:szCs w:val="20"/>
-        </w:rPr>
-        <w:t>ACKing</w:t>
-      </w:r>
-      <w:proofErr w:type="spellEnd"/>
-      <w:r>
-        <w:rPr>
-          <w:sz w:val="20"/>
-          <w:szCs w:val="20"/>
-        </w:rPr>
-        <w:t xml:space="preserve"> the client’s exit</w:t>
+        <w:t xml:space="preserve"> – Server to client, ACKing the client’s exit</w:t>
       </w:r>
       <w:r>
         <w:rPr>
@@ -1115,14 +1058,7 @@
                 <w:sz w:val="18"/>
                 <w:szCs w:val="18"/>
               </w:rPr>
-              <w:t>Flag = 0000 100</w:t>
-            </w:r>
-            <w:r>
-              <w:rPr>
-                <w:sz w:val="18"/>
-                <w:szCs w:val="18"/>
-              </w:rPr>
-              <w:t>1</w:t>
+              <w:t>Flag = 0000 1001</w:t>
             </w:r>
           </w:p>
         </w:tc>
@@ -1244,21 +1180,7 @@
                 <w:sz w:val="18"/>
                 <w:szCs w:val="18"/>
               </w:rPr>
-              <w:t xml:space="preserve">Flag = 0000 </w:t>
-            </w:r>
-            <w:r>
-              <w:rPr>
-                <w:sz w:val="18"/>
-                <w:szCs w:val="18"/>
-              </w:rPr>
-              <w:t>101</w:t>
-            </w:r>
-            <w:r>
-              <w:rPr>
-                <w:sz w:val="18"/>
-                <w:szCs w:val="18"/>
-              </w:rPr>
-              <w:t>0</w:t>
+              <w:t>Flag = 0000 1010</w:t>
             </w:r>
           </w:p>
         </w:tc>
@@ -1421,14 +1343,7 @@
                 <w:sz w:val="18"/>
                 <w:szCs w:val="18"/>
               </w:rPr>
-              <w:t xml:space="preserve">Number of Handles </w:t>
-            </w:r>
-            <w:r>
-              <w:rPr>
-                <w:sz w:val="18"/>
-                <w:szCs w:val="18"/>
-              </w:rPr>
-              <w:t>2</w:t>
+              <w:t>Number of Handles 2</w:t>
             </w:r>
           </w:p>
         </w:tc>
@@ -1450,14 +1365,7 @@
                 <w:sz w:val="18"/>
                 <w:szCs w:val="18"/>
               </w:rPr>
-              <w:t xml:space="preserve">Number of Handles </w:t>
-            </w:r>
-            <w:r>
-              <w:rPr>
-                <w:sz w:val="18"/>
-                <w:szCs w:val="18"/>
-              </w:rPr>
-              <w:t>1</w:t>
+              <w:t>Number of Handles 1</w:t>
             </w:r>
           </w:p>
         </w:tc>
@@ -1479,14 +1387,7 @@
                 <w:sz w:val="18"/>
                 <w:szCs w:val="18"/>
               </w:rPr>
-              <w:t xml:space="preserve">Number of Handles </w:t>
-            </w:r>
-            <w:r>
-              <w:rPr>
-                <w:sz w:val="18"/>
-                <w:szCs w:val="18"/>
-              </w:rPr>
-              <w:t>0</w:t>
+              <w:t>Number of Handles 0</w:t>
             </w:r>
           </w:p>
         </w:tc>
@@ -1514,14 +1415,7 @@
           <w:sz w:val="20"/>
           <w:szCs w:val="20"/>
         </w:rPr>
-        <w:t>Flag = 1</w:t>
-      </w:r>
-      <w:r>
-        <w:rPr>
-          <w:sz w:val="20"/>
-          <w:szCs w:val="20"/>
-        </w:rPr>
-        <w:t>2</w:t>
+        <w:t>Flag = 12</w:t>
       </w:r>
       <w:r>
         <w:rPr>
@@ -1617,21 +1511,7 @@
                 <w:sz w:val="18"/>
                 <w:szCs w:val="18"/>
               </w:rPr>
-              <w:t>Flag = 0000</w:t>
-            </w:r>
-            <w:r>
-              <w:rPr>
-                <w:sz w:val="18"/>
-                <w:szCs w:val="18"/>
-              </w:rPr>
-              <w:t xml:space="preserve"> </w:t>
-            </w:r>
-            <w:r>
-              <w:rPr>
-                <w:sz w:val="18"/>
-                <w:szCs w:val="18"/>
-              </w:rPr>
-              <w:t>1100</w:t>
+              <w:t>Flag = 0000 1100</w:t>
             </w:r>
           </w:p>
         </w:tc>
@@ -1798,14 +1678,7 @@
                 <w:sz w:val="18"/>
                 <w:szCs w:val="18"/>
               </w:rPr>
-              <w:t>Flag = 0000 101</w:t>
-            </w:r>
-            <w:r>
-              <w:rPr>
-                <w:sz w:val="18"/>
-                <w:szCs w:val="18"/>
-              </w:rPr>
-              <w:t>1</w:t>
+              <w:t>Flag = 0000 1011</w:t>
             </w:r>
           </w:p>
         </w:tc>
@@ -1864,7 +1737,6 @@
           <w:ilvl w:val="0"/>
           <w:numId w:val="1"/>
         </w:numPr>
-        <w:ind w:left="360"/>
         <w:rPr>
           <w:sz w:val="20"/>
           <w:szCs w:val="20"/>
@@ -1881,7 +1753,7 @@
     <w:p>
       <w:pPr>
         <w:pStyle w:val="ListParagraph"/>
-        <w:ind w:left="1080" w:firstLine="360"/>
+        <w:ind w:left="1440" w:firstLine="720"/>
         <w:rPr>
           <w:b/>
           <w:sz w:val="20"/>
@@ -1952,8 +1824,47 @@
         <w:tabs>
           <w:tab w:val="left" w:pos="3181"/>
         </w:tabs>
-        <w:ind w:left="1080" w:firstLine="360"/>
-        <w:rPr>
+        <w:ind w:firstLine="360"/>
+        <w:rPr>
+          <w:sz w:val="20"/>
+          <w:szCs w:val="20"/>
+        </w:rPr>
+      </w:pPr>
+      <w:r>
+        <w:rPr>
+          <w:b/>
+          <w:sz w:val="20"/>
+          <w:szCs w:val="20"/>
+        </w:rPr>
+        <w:tab/>
+        <w:t xml:space="preserve">    </w:t>
+      </w:r>
+      <w:r>
+        <w:rPr>
+          <w:b/>
+          <w:sz w:val="20"/>
+          <w:szCs w:val="20"/>
+        </w:rPr>
+        <w:tab/>
+        <w:t xml:space="preserve">          </w:t>
+      </w:r>
+      <w:r>
+        <w:rPr>
+          <w:sz w:val="20"/>
+          <w:szCs w:val="20"/>
+        </w:rPr>
+        <w:t>Flag = 1</w:t>
+      </w:r>
+    </w:p>
+    <w:p>
+      <w:pPr>
+        <w:pStyle w:val="ListParagraph"/>
+        <w:tabs>
+          <w:tab w:val="left" w:pos="3631"/>
+        </w:tabs>
+        <w:ind w:firstLine="360"/>
+        <w:rPr>
+          <w:b/>
           <w:sz w:val="20"/>
           <w:szCs w:val="20"/>
         </w:rPr>
@@ -1968,16 +1879,16 @@
         <mc:AlternateContent>
           <mc:Choice Requires="wps">
             <w:drawing>
-              <wp:anchor distT="0" distB="0" distL="114300" distR="114300" simplePos="0" relativeHeight="251659264" behindDoc="0" locked="0" layoutInCell="1" allowOverlap="1">
+              <wp:anchor distT="0" distB="0" distL="114300" distR="114300" simplePos="0" relativeHeight="251659264" behindDoc="0" locked="0" layoutInCell="1" allowOverlap="1" wp14:anchorId="1C91BF2D" wp14:editId="1E5FD786">
                 <wp:simplePos x="0" y="0"/>
                 <wp:positionH relativeFrom="column">
-                  <wp:posOffset>1367623</wp:posOffset>
+                  <wp:posOffset>1765935</wp:posOffset>
                 </wp:positionH>
                 <wp:positionV relativeFrom="paragraph">
-                  <wp:posOffset>133681</wp:posOffset>
+                  <wp:posOffset>12065</wp:posOffset>
                 </wp:positionV>
-                <wp:extent cx="2258171" cy="15903"/>
-                <wp:effectExtent l="0" t="57150" r="8890" b="98425"/>
+                <wp:extent cx="2258060" cy="15875"/>
+                <wp:effectExtent l="0" t="50800" r="53340" b="111125"/>
                 <wp:wrapNone/>
                 <wp:docPr id="1" name="Straight Arrow Connector 1"/>
                 <wp:cNvGraphicFramePr/>
@@ -1988,7 +1899,7 @@
                       <wps:spPr>
                         <a:xfrm>
                           <a:off x="0" y="0"/>
-                          <a:ext cx="2258171" cy="15903"/>
+                          <a:ext cx="2258060" cy="15875"/>
                         </a:xfrm>
                         <a:prstGeom prst="straightConnector1">
                           <a:avLst/>
@@ -2020,11 +1931,11 @@
           </mc:Choice>
           <mc:Fallback>
             <w:pict>
-              <v:shapetype w14:anchorId="6B5C4309" id="_x0000_t32" coordsize="21600,21600" o:spt="32" o:oned="t" path="m,l21600,21600e" filled="f">
+              <v:shapetype w14:anchorId="55F478D8" id="_x0000_t32" coordsize="21600,21600" o:spt="32" o:oned="t" path="m0,0l21600,21600e" filled="f">
                 <v:path arrowok="t" fillok="f" o:connecttype="none"/>
                 <o:lock v:ext="edit" shapetype="t"/>
               </v:shapetype>
-              <v:shape id="Straight Arrow Connector 1" o:spid="_x0000_s1026" type="#_x0000_t32" style="position:absolute;margin-left:107.7pt;margin-top:10.55pt;width:177.8pt;height:1.25pt;z-index:251659264;visibility:visible;mso-wrap-style:square;mso-wrap-distance-left:9pt;mso-wrap-distance-top:0;mso-wrap-distance-right:9pt;mso-wrap-distance-bottom:0;mso-position-horizontal:absolute;mso-position-horizontal-relative:text;mso-position-vertical:absolute;mso-position-vertical-relative:text" o:gfxdata="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" strokecolor="black [3200]" strokeweight=".5pt">
+              <v:shape id="Straight Arrow Connector 1" o:spid="_x0000_s1026" type="#_x0000_t32" style="position:absolute;margin-left:139.05pt;margin-top:.95pt;width:177.8pt;height:1.25pt;z-index:251659264;visibility:visible;mso-wrap-style:square;mso-wrap-distance-left:9pt;mso-wrap-distance-top:0;mso-wrap-distance-right:9pt;mso-wrap-distance-bottom:0;mso-position-horizontal:absolute;mso-position-horizontal-relative:text;mso-position-vertical:absolute;mso-position-vertical-relative:text" o:gfxdata="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" strokecolor="black [3200]" strokeweight=".5pt">
                 <v:stroke endarrow="block" joinstyle="miter"/>
               </v:shape>
             </w:pict>
@@ -2038,14 +1949,6 @@
           <w:szCs w:val="20"/>
         </w:rPr>
         <w:tab/>
-        <w:t xml:space="preserve">    </w:t>
-      </w:r>
-      <w:r>
-        <w:rPr>
-          <w:sz w:val="20"/>
-          <w:szCs w:val="20"/>
-        </w:rPr>
-        <w:t>Flag = 1</w:t>
       </w:r>
     </w:p>
     <w:p>
@@ -2054,29 +1957,7 @@
         <w:tabs>
           <w:tab w:val="left" w:pos="3631"/>
         </w:tabs>
-        <w:ind w:left="1080" w:firstLine="360"/>
-        <w:rPr>
-          <w:b/>
-          <w:sz w:val="20"/>
-          <w:szCs w:val="20"/>
-        </w:rPr>
-      </w:pPr>
-      <w:r>
-        <w:rPr>
-          <w:b/>
-          <w:sz w:val="20"/>
-          <w:szCs w:val="20"/>
-        </w:rPr>
-        <w:tab/>
-      </w:r>
-    </w:p>
-    <w:p>
-      <w:pPr>
-        <w:pStyle w:val="ListParagraph"/>
-        <w:tabs>
-          <w:tab w:val="left" w:pos="3631"/>
-        </w:tabs>
-        <w:ind w:left="1080" w:firstLine="1800"/>
+        <w:ind w:firstLine="1800"/>
         <w:rPr>
           <w:sz w:val="20"/>
           <w:szCs w:val="20"/>
@@ -2092,13 +1973,13 @@
         <mc:AlternateContent>
           <mc:Choice Requires="wps">
             <w:drawing>
-              <wp:anchor distT="0" distB="0" distL="114300" distR="114300" simplePos="0" relativeHeight="251660288" behindDoc="0" locked="0" layoutInCell="1" allowOverlap="1" wp14:anchorId="50B23489" wp14:editId="5F964276">
+              <wp:anchor distT="0" distB="0" distL="114300" distR="114300" simplePos="0" relativeHeight="251660288" behindDoc="0" locked="0" layoutInCell="1" allowOverlap="1" wp14:anchorId="1FFDFF59" wp14:editId="6E39B1AD">
                 <wp:simplePos x="0" y="0"/>
                 <wp:positionH relativeFrom="column">
-                  <wp:posOffset>1350010</wp:posOffset>
+                  <wp:posOffset>1766979</wp:posOffset>
                 </wp:positionH>
                 <wp:positionV relativeFrom="paragraph">
-                  <wp:posOffset>42876</wp:posOffset>
+                  <wp:posOffset>86957</wp:posOffset>
                 </wp:positionV>
                 <wp:extent cx="2241550" cy="246380"/>
                 <wp:effectExtent l="38100" t="0" r="25400" b="77470"/>
@@ -2144,7 +2025,7 @@
           </mc:Choice>
           <mc:Fallback>
             <w:pict>
-              <v:shape w14:anchorId="2FA9548A" id="Straight Arrow Connector 2" o:spid="_x0000_s1026" type="#_x0000_t32" style="position:absolute;margin-left:106.3pt;margin-top:3.4pt;width:176.5pt;height:19.4pt;flip:x;z-index:251660288;visibility:visible;mso-wrap-style:square;mso-wrap-distance-left:9pt;mso-wrap-distance-top:0;mso-wrap-distance-right:9pt;mso-wrap-distance-bottom:0;mso-position-horizontal:absolute;mso-position-horizontal-relative:text;mso-position-vertical:absolute;mso-position-vertical-relative:text" o:gfxdata="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" strokecolor="black [3200]" strokeweight=".5pt">
+              <v:shape w14:anchorId="542D58B4" id="Straight Arrow Connector 2" o:spid="_x0000_s1026" type="#_x0000_t32" style="position:absolute;margin-left:139.15pt;margin-top:6.85pt;width:176.5pt;height:19.4pt;flip:x;z-index:251660288;visibility:visible;mso-wrap-style:square;mso-wrap-distance-left:9pt;mso-wrap-distance-top:0;mso-wrap-distance-right:9pt;mso-wrap-distance-bottom:0;mso-position-horizontal:absolute;mso-position-horizontal-relative:text;mso-position-vertical:absolute;mso-position-vertical-relative:text" o:gfxdata="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" strokecolor="black [3200]" strokeweight=".5pt">
                 <v:stroke endarrow="block" joinstyle="miter"/>
               </v:shape>
             </w:pict>
@@ -2161,6 +2042,23 @@
       </w:r>
       <w:r>
         <w:rPr>
+          <w:b/>
+          <w:sz w:val="20"/>
+          <w:szCs w:val="20"/>
+        </w:rPr>
+        <w:t xml:space="preserve">     </w:t>
+      </w:r>
+      <w:r>
+        <w:rPr>
+          <w:b/>
+          <w:sz w:val="20"/>
+          <w:szCs w:val="20"/>
+        </w:rPr>
+        <w:tab/>
+        <w:t xml:space="preserve">          </w:t>
+      </w:r>
+      <w:r>
+        <w:rPr>
           <w:sz w:val="20"/>
           <w:szCs w:val="20"/>
         </w:rPr>
@@ -2170,7 +2068,7 @@
     <w:p>
       <w:pPr>
         <w:pStyle w:val="ListParagraph"/>
-        <w:ind w:left="1080" w:firstLine="360"/>
+        <w:ind w:firstLine="360"/>
         <w:rPr>
           <w:b/>
           <w:sz w:val="20"/>
@@ -2181,7 +2079,7 @@
     <w:p>
       <w:pPr>
         <w:pStyle w:val="ListParagraph"/>
-        <w:ind w:left="1080" w:firstLine="360"/>
+        <w:ind w:firstLine="360"/>
         <w:rPr>
           <w:b/>
           <w:sz w:val="20"/>
@@ -2192,7 +2090,7 @@
     <w:p>
       <w:pPr>
         <w:pStyle w:val="ListParagraph"/>
-        <w:ind w:left="90" w:firstLine="360"/>
+        <w:ind w:firstLine="360"/>
         <w:rPr>
           <w:sz w:val="20"/>
           <w:szCs w:val="20"/>
@@ -2225,7 +2123,7 @@
     <w:p>
       <w:pPr>
         <w:pStyle w:val="ListParagraph"/>
-        <w:ind w:left="90" w:firstLine="360"/>
+        <w:ind w:firstLine="360"/>
         <w:rPr>
           <w:sz w:val="20"/>
           <w:szCs w:val="20"/>
@@ -2258,7 +2156,7 @@
     <w:p>
       <w:pPr>
         <w:pStyle w:val="ListParagraph"/>
-        <w:ind w:left="90" w:firstLine="360"/>
+        <w:ind w:firstLine="360"/>
         <w:rPr>
           <w:sz w:val="20"/>
           <w:szCs w:val="20"/>
@@ -2291,7 +2189,7 @@
     <w:p>
       <w:pPr>
         <w:pStyle w:val="ListParagraph"/>
-        <w:ind w:left="1080" w:firstLine="360"/>
+        <w:ind w:firstLine="360"/>
         <w:rPr>
           <w:b/>
           <w:sz w:val="20"/>
@@ -2302,7 +2200,7 @@
     <w:p>
       <w:pPr>
         <w:pStyle w:val="ListParagraph"/>
-        <w:ind w:left="1080" w:firstLine="360"/>
+        <w:ind w:firstLine="360"/>
         <w:rPr>
           <w:b/>
           <w:sz w:val="20"/>
@@ -2313,7 +2211,7 @@
     <w:p>
       <w:pPr>
         <w:pStyle w:val="ListParagraph"/>
-        <w:ind w:left="1080" w:firstLine="360"/>
+        <w:ind w:left="1440" w:firstLine="720"/>
         <w:rPr>
           <w:b/>
           <w:sz w:val="20"/>
@@ -2384,8 +2282,69 @@
         <w:tabs>
           <w:tab w:val="left" w:pos="3181"/>
         </w:tabs>
-        <w:ind w:left="1080" w:firstLine="360"/>
-        <w:rPr>
+        <w:ind w:firstLine="360"/>
+        <w:rPr>
+          <w:sz w:val="20"/>
+          <w:szCs w:val="20"/>
+        </w:rPr>
+      </w:pPr>
+      <w:r>
+        <w:rPr>
+          <w:b/>
+          <w:sz w:val="20"/>
+          <w:szCs w:val="20"/>
+        </w:rPr>
+        <w:tab/>
+      </w:r>
+      <w:r>
+        <w:rPr>
+          <w:b/>
+          <w:sz w:val="20"/>
+          <w:szCs w:val="20"/>
+        </w:rPr>
+        <w:tab/>
+      </w:r>
+      <w:r>
+        <w:rPr>
+          <w:b/>
+          <w:sz w:val="20"/>
+          <w:szCs w:val="20"/>
+        </w:rPr>
+        <w:t xml:space="preserve">   </w:t>
+      </w:r>
+      <w:r>
+        <w:rPr>
+          <w:b/>
+          <w:sz w:val="20"/>
+          <w:szCs w:val="20"/>
+        </w:rPr>
+        <w:t xml:space="preserve">   </w:t>
+      </w:r>
+      <w:r>
+        <w:rPr>
+          <w:b/>
+          <w:sz w:val="20"/>
+          <w:szCs w:val="20"/>
+        </w:rPr>
+        <w:t xml:space="preserve"> </w:t>
+      </w:r>
+      <w:r>
+        <w:rPr>
+          <w:sz w:val="20"/>
+          <w:szCs w:val="20"/>
+        </w:rPr>
+        <w:t>Flag = 1</w:t>
+      </w:r>
+    </w:p>
+    <w:p>
+      <w:pPr>
+        <w:pStyle w:val="ListParagraph"/>
+        <w:tabs>
+          <w:tab w:val="left" w:pos="3631"/>
+        </w:tabs>
+        <w:ind w:firstLine="360"/>
+        <w:rPr>
+          <w:b/>
           <w:sz w:val="20"/>
           <w:szCs w:val="20"/>
         </w:rPr>
@@ -2400,13 +2359,13 @@
         <mc:AlternateContent>
           <mc:Choice Requires="wps">
             <w:drawing>
-              <wp:anchor distT="0" distB="0" distL="114300" distR="114300" simplePos="0" relativeHeight="251662336" behindDoc="0" locked="0" layoutInCell="1" allowOverlap="1" wp14:anchorId="0A2CA870" wp14:editId="6E467806">
+              <wp:anchor distT="0" distB="0" distL="114300" distR="114300" simplePos="0" relativeHeight="251662336" behindDoc="0" locked="0" layoutInCell="1" allowOverlap="1" wp14:anchorId="452A58FA" wp14:editId="04A4466A">
                 <wp:simplePos x="0" y="0"/>
                 <wp:positionH relativeFrom="column">
-                  <wp:posOffset>1367623</wp:posOffset>
+                  <wp:posOffset>1766017</wp:posOffset>
                 </wp:positionH>
                 <wp:positionV relativeFrom="paragraph">
-                  <wp:posOffset>133681</wp:posOffset>
+                  <wp:posOffset>16912</wp:posOffset>
                 </wp:positionV>
                 <wp:extent cx="2258171" cy="15903"/>
                 <wp:effectExtent l="0" t="57150" r="8890" b="98425"/>
@@ -2452,7 +2411,7 @@
           </mc:Choice>
           <mc:Fallback>
             <w:pict>
-              <v:shape w14:anchorId="05F07146" id="Straight Arrow Connector 3" o:spid="_x0000_s1026" type="#_x0000_t32" style="position:absolute;margin-left:107.7pt;margin-top:10.55pt;width:177.8pt;height:1.25pt;z-index:251662336;visibility:visible;mso-wrap-style:square;mso-wrap-distance-left:9pt;mso-wrap-distance-top:0;mso-wrap-distance-right:9pt;mso-wrap-distance-bottom:0;mso-position-horizontal:absolute;mso-position-horizontal-relative:text;mso-position-vertical:absolute;mso-position-vertical-relative:text" o:gfxdata="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" strokecolor="black [3200]" strokeweight=".5pt">
+              <v:shape w14:anchorId="337E38ED" id="Straight Arrow Connector 3" o:spid="_x0000_s1026" type="#_x0000_t32" style="position:absolute;margin-left:139.05pt;margin-top:1.35pt;width:177.8pt;height:1.25pt;z-index:251662336;visibility:visible;mso-wrap-style:square;mso-wrap-distance-left:9pt;mso-wrap-distance-top:0;mso-wrap-distance-right:9pt;mso-wrap-distance-bottom:0;mso-position-horizontal:absolute;mso-position-horizontal-relative:text;mso-position-vertical:absolute;mso-position-vertical-relative:text" o:gfxdata="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" strokecolor="black [3200]" strokeweight=".5pt">
                 <v:stroke endarrow="block" joinstyle="miter"/>
               </v:shape>
             </w:pict>
@@ -2466,14 +2425,6 @@
           <w:szCs w:val="20"/>
         </w:rPr>
         <w:tab/>
-        <w:t xml:space="preserve">    </w:t>
-      </w:r>
-      <w:r>
-        <w:rPr>
-          <w:sz w:val="20"/>
-          <w:szCs w:val="20"/>
-        </w:rPr>
-        <w:t>Flag = 1</w:t>
       </w:r>
     </w:p>
     <w:p>
@@ -2482,29 +2433,7 @@
         <w:tabs>
           <w:tab w:val="left" w:pos="3631"/>
         </w:tabs>
-        <w:ind w:left="1080" w:firstLine="360"/>
-        <w:rPr>
-          <w:b/>
-          <w:sz w:val="20"/>
-          <w:szCs w:val="20"/>
-        </w:rPr>
-      </w:pPr>
-      <w:r>
-        <w:rPr>
-          <w:b/>
-          <w:sz w:val="20"/>
-          <w:szCs w:val="20"/>
-        </w:rPr>
-        <w:tab/>
-      </w:r>
-    </w:p>
-    <w:p>
-      <w:pPr>
-        <w:pStyle w:val="ListParagraph"/>
-        <w:tabs>
-          <w:tab w:val="left" w:pos="3631"/>
-        </w:tabs>
-        <w:ind w:left="1080" w:firstLine="1800"/>
+        <w:ind w:firstLine="1800"/>
         <w:rPr>
           <w:sz w:val="20"/>
           <w:szCs w:val="20"/>
@@ -2520,13 +2449,13 @@
         <mc:AlternateContent>
           <mc:Choice Requires="wps">
             <w:drawing>
-              <wp:anchor distT="0" distB="0" distL="114300" distR="114300" simplePos="0" relativeHeight="251663360" behindDoc="0" locked="0" layoutInCell="1" allowOverlap="1" wp14:anchorId="207765E2" wp14:editId="1F8C5191">
+              <wp:anchor distT="0" distB="0" distL="114300" distR="114300" simplePos="0" relativeHeight="251663360" behindDoc="0" locked="0" layoutInCell="1" allowOverlap="1" wp14:anchorId="3DF59537" wp14:editId="116A353A">
                 <wp:simplePos x="0" y="0"/>
                 <wp:positionH relativeFrom="column">
-                  <wp:posOffset>1358265</wp:posOffset>
+                  <wp:posOffset>1766180</wp:posOffset>
                 </wp:positionH>
                 <wp:positionV relativeFrom="paragraph">
-                  <wp:posOffset>42876</wp:posOffset>
+                  <wp:posOffset>68850</wp:posOffset>
                 </wp:positionV>
                 <wp:extent cx="2241550" cy="246380"/>
                 <wp:effectExtent l="38100" t="0" r="25400" b="77470"/>
@@ -2572,7 +2501,7 @@
           </mc:Choice>
           <mc:Fallback>
             <w:pict>
-              <v:shape w14:anchorId="40379E4A" id="Straight Arrow Connector 4" o:spid="_x0000_s1026" type="#_x0000_t32" style="position:absolute;margin-left:106.95pt;margin-top:3.4pt;width:176.5pt;height:19.4pt;flip:x;z-index:251663360;visibility:visible;mso-wrap-style:square;mso-wrap-distance-left:9pt;mso-wrap-distance-top:0;mso-wrap-distance-right:9pt;mso-wrap-distance-bottom:0;mso-position-horizontal:absolute;mso-position-horizontal-relative:text;mso-position-vertical:absolute;mso-position-vertical-relative:text" o:gfxdata="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" strokecolor="black [3200]" strokeweight=".5pt">
+              <v:shape w14:anchorId="09E475B1" id="Straight Arrow Connector 4" o:spid="_x0000_s1026" type="#_x0000_t32" style="position:absolute;margin-left:139.05pt;margin-top:5.4pt;width:176.5pt;height:19.4pt;flip:x;z-index:251663360;visibility:visible;mso-wrap-style:square;mso-wrap-distance-left:9pt;mso-wrap-distance-top:0;mso-wrap-distance-right:9pt;mso-wrap-distance-bottom:0;mso-position-horizontal:absolute;mso-position-horizontal-relative:text;mso-position-vertical:absolute;mso-position-vertical-relative:text" o:gfxdata="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" strokecolor="black [3200]" strokeweight=".5pt">
                 <v:stroke endarrow="block" joinstyle="miter"/>
               </v:shape>
             </w:pict>
@@ -2589,6 +2518,23 @@
       </w:r>
       <w:r>
         <w:rPr>
+          <w:b/>
+          <w:sz w:val="20"/>
+          <w:szCs w:val="20"/>
+        </w:rPr>
+        <w:t xml:space="preserve">      </w:t>
+      </w:r>
+      <w:r>
+        <w:rPr>
+          <w:b/>
+          <w:sz w:val="20"/>
+          <w:szCs w:val="20"/>
+        </w:rPr>
+        <w:tab/>
+        <w:t xml:space="preserve">       </w:t>
+      </w:r>
+      <w:r>
+        <w:rPr>
           <w:sz w:val="20"/>
           <w:szCs w:val="20"/>
         </w:rPr>
@@ -2598,7 +2544,7 @@
     <w:p>
       <w:pPr>
         <w:pStyle w:val="ListParagraph"/>
-        <w:ind w:left="1080" w:firstLine="360"/>
+        <w:ind w:firstLine="360"/>
         <w:rPr>
           <w:b/>
           <w:sz w:val="20"/>
@@ -2609,7 +2555,7 @@
     <w:p>
       <w:pPr>
         <w:pStyle w:val="ListParagraph"/>
-        <w:ind w:left="1080" w:firstLine="360"/>
+        <w:ind w:firstLine="360"/>
         <w:rPr>
           <w:b/>
           <w:sz w:val="20"/>
@@ -2620,7 +2566,7 @@
     <w:p>
       <w:pPr>
         <w:pStyle w:val="ListParagraph"/>
-        <w:ind w:left="90" w:firstLine="360"/>
+        <w:ind w:firstLine="360"/>
         <w:rPr>
           <w:sz w:val="20"/>
           <w:szCs w:val="20"/>
@@ -2639,27 +2585,13 @@
           <w:sz w:val="20"/>
           <w:szCs w:val="20"/>
         </w:rPr>
-        <w:t xml:space="preserve">Case where client establishes connection </w:t>
-      </w:r>
-      <w:r>
-        <w:rPr>
-          <w:sz w:val="20"/>
-          <w:szCs w:val="20"/>
-        </w:rPr>
-        <w:t xml:space="preserve">an </w:t>
-      </w:r>
-      <w:r>
-        <w:rPr>
-          <w:sz w:val="20"/>
-          <w:szCs w:val="20"/>
-        </w:rPr>
-        <w:t>error</w:t>
+        <w:t>Case where client establishes connection an error</w:t>
       </w:r>
     </w:p>
     <w:p>
       <w:pPr>
         <w:pStyle w:val="ListParagraph"/>
-        <w:ind w:left="90" w:firstLine="360"/>
+        <w:ind w:firstLine="360"/>
         <w:rPr>
           <w:sz w:val="20"/>
           <w:szCs w:val="20"/>
@@ -2684,7 +2616,7 @@
     <w:p>
       <w:pPr>
         <w:pStyle w:val="ListParagraph"/>
-        <w:ind w:left="90" w:firstLine="360"/>
+        <w:ind w:firstLine="360"/>
         <w:rPr>
           <w:sz w:val="20"/>
           <w:szCs w:val="20"/>
@@ -2703,27 +2635,13 @@
           <w:sz w:val="20"/>
           <w:szCs w:val="20"/>
         </w:rPr>
-        <w:t xml:space="preserve">try to </w:t>
-      </w:r>
-      <w:r>
-        <w:rPr>
-          <w:sz w:val="20"/>
-          <w:szCs w:val="20"/>
-        </w:rPr>
-        <w:t>establish connection, s</w:t>
-      </w:r>
-      <w:r>
-        <w:rPr>
-          <w:sz w:val="20"/>
-          <w:szCs w:val="20"/>
-        </w:rPr>
-        <w:t>end flag = 3</w:t>
+        <w:t>try to establish connection, send flag = 3</w:t>
       </w:r>
     </w:p>
     <w:p>
       <w:pPr>
         <w:pStyle w:val="ListParagraph"/>
-        <w:ind w:left="1080" w:firstLine="360"/>
+        <w:ind w:firstLine="360"/>
         <w:rPr>
           <w:b/>
           <w:sz w:val="20"/>
@@ -2738,7 +2656,6 @@
           <w:ilvl w:val="0"/>
           <w:numId w:val="1"/>
         </w:numPr>
-        <w:ind w:left="360"/>
         <w:rPr>
           <w:sz w:val="20"/>
           <w:szCs w:val="20"/>
@@ -2755,7 +2672,7 @@
     <w:p>
       <w:pPr>
         <w:spacing w:after="0" w:line="276" w:lineRule="auto"/>
-        <w:ind w:firstLine="360"/>
+        <w:ind w:left="1440" w:firstLine="720"/>
         <w:rPr>
           <w:b/>
           <w:sz w:val="20"/>
@@ -2826,7 +2743,7 @@
           <w:tab w:val="left" w:pos="3181"/>
         </w:tabs>
         <w:spacing w:after="0" w:line="276" w:lineRule="auto"/>
-        <w:ind w:firstLine="360"/>
+        <w:ind w:left="720" w:firstLine="360"/>
         <w:rPr>
           <w:sz w:val="20"/>
           <w:szCs w:val="20"/>
@@ -2840,13 +2757,13 @@
         <mc:AlternateContent>
           <mc:Choice Requires="wps">
             <w:drawing>
-              <wp:anchor distT="0" distB="0" distL="114300" distR="114300" simplePos="0" relativeHeight="251665408" behindDoc="0" locked="0" layoutInCell="1" allowOverlap="1" wp14:anchorId="552EA138" wp14:editId="78EBD481">
+              <wp:anchor distT="0" distB="0" distL="114300" distR="114300" simplePos="0" relativeHeight="251665408" behindDoc="0" locked="0" layoutInCell="1" allowOverlap="1" wp14:anchorId="3288BF2C" wp14:editId="431AD14D">
                 <wp:simplePos x="0" y="0"/>
                 <wp:positionH relativeFrom="column">
-                  <wp:posOffset>1367623</wp:posOffset>
+                  <wp:posOffset>1766017</wp:posOffset>
                 </wp:positionH>
                 <wp:positionV relativeFrom="paragraph">
-                  <wp:posOffset>133681</wp:posOffset>
+                  <wp:posOffset>163050</wp:posOffset>
                 </wp:positionV>
                 <wp:extent cx="2258171" cy="15903"/>
                 <wp:effectExtent l="0" t="57150" r="8890" b="98425"/>
@@ -2892,7 +2809,7 @@
           </mc:Choice>
           <mc:Fallback>
             <w:pict>
-              <v:shape w14:anchorId="2770D0F0" id="Straight Arrow Connector 5" o:spid="_x0000_s1026" type="#_x0000_t32" style="position:absolute;margin-left:107.7pt;margin-top:10.55pt;width:177.8pt;height:1.25pt;z-index:251665408;visibility:visible;mso-wrap-style:square;mso-wrap-distance-left:9pt;mso-wrap-distance-top:0;mso-wrap-distance-right:9pt;mso-wrap-distance-bottom:0;mso-position-horizontal:absolute;mso-position-horizontal-relative:text;mso-position-vertical:absolute;mso-position-vertical-relative:text" o:gfxdata="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" strokecolor="black [3200]" strokeweight=".5pt">
+              <v:shape w14:anchorId="2FC5D51C" id="Straight Arrow Connector 5" o:spid="_x0000_s1026" type="#_x0000_t32" style="position:absolute;margin-left:139.05pt;margin-top:12.85pt;width:177.8pt;height:1.25pt;z-index:251665408;visibility:visible;mso-wrap-style:square;mso-wrap-distance-left:9pt;mso-wrap-distance-top:0;mso-wrap-distance-right:9pt;mso-wrap-distance-bottom:0;mso-position-horizontal:absolute;mso-position-horizontal-relative:text;mso-position-vertical:absolute;mso-position-vertical-relative:text" o:gfxdata="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" strokecolor="black [3200]" strokeweight=".5pt">
                 <v:stroke endarrow="block" joinstyle="miter"/>
               </v:shape>
             </w:pict>
@@ -2906,7 +2823,24 @@
           <w:szCs w:val="20"/>
         </w:rPr>
         <w:tab/>
-        <w:t xml:space="preserve">    </w:t>
+        <w:t xml:space="preserve">   </w:t>
+      </w:r>
+      <w:r>
+        <w:rPr>
+          <w:b/>
+          <w:sz w:val="20"/>
+          <w:szCs w:val="20"/>
+        </w:rPr>
+        <w:tab/>
+        <w:t xml:space="preserve">       </w:t>
+      </w:r>
+      <w:r>
+        <w:rPr>
+          <w:b/>
+          <w:sz w:val="20"/>
+          <w:szCs w:val="20"/>
+        </w:rPr>
+        <w:t xml:space="preserve"> </w:t>
       </w:r>
       <w:r>
         <w:rPr>
@@ -2919,7 +2853,7 @@
     <w:p>
       <w:pPr>
         <w:spacing w:after="0" w:line="276" w:lineRule="auto"/>
-        <w:ind w:firstLine="360"/>
+        <w:ind w:left="720" w:firstLine="360"/>
         <w:rPr>
           <w:b/>
           <w:sz w:val="20"/>
@@ -2930,7 +2864,7 @@
     <w:p>
       <w:pPr>
         <w:spacing w:after="0" w:line="276" w:lineRule="auto"/>
-        <w:ind w:firstLine="360"/>
+        <w:ind w:left="720" w:firstLine="360"/>
         <w:rPr>
           <w:sz w:val="20"/>
           <w:szCs w:val="20"/>
@@ -2955,7 +2889,7 @@
     <w:p>
       <w:pPr>
         <w:spacing w:after="0" w:line="276" w:lineRule="auto"/>
-        <w:ind w:firstLine="360"/>
+        <w:ind w:left="720" w:firstLine="360"/>
         <w:rPr>
           <w:sz w:val="20"/>
           <w:szCs w:val="20"/>
@@ -2980,7 +2914,7 @@
     <w:p>
       <w:pPr>
         <w:spacing w:after="0" w:line="276" w:lineRule="auto"/>
-        <w:ind w:firstLine="360"/>
+        <w:ind w:left="720" w:firstLine="360"/>
         <w:rPr>
           <w:sz w:val="20"/>
           <w:szCs w:val="20"/>
@@ -2999,38 +2933,13 @@
           <w:sz w:val="20"/>
           <w:szCs w:val="20"/>
         </w:rPr>
-        <w:t xml:space="preserve">make sure the message gets forwarded to the </w:t>
-      </w:r>
-      <w:proofErr w:type="spellStart"/>
-      <w:r>
-        <w:rPr>
-          <w:sz w:val="20"/>
-          <w:szCs w:val="20"/>
-        </w:rPr>
-        <w:t>dest</w:t>
-      </w:r>
-      <w:proofErr w:type="spellEnd"/>
-      <w:r>
-        <w:rPr>
-          <w:sz w:val="20"/>
-          <w:szCs w:val="20"/>
-        </w:rPr>
-        <w:t xml:space="preserve">. </w:t>
-      </w:r>
-      <w:proofErr w:type="gramStart"/>
-      <w:r>
-        <w:rPr>
-          <w:sz w:val="20"/>
-          <w:szCs w:val="20"/>
-        </w:rPr>
-        <w:t>handle</w:t>
-      </w:r>
-      <w:proofErr w:type="gramEnd"/>
+        <w:t>make sure the message gets forwarded to the dest. handle</w:t>
+      </w:r>
     </w:p>
     <w:p>
       <w:pPr>
         <w:spacing w:after="0" w:line="276" w:lineRule="auto"/>
-        <w:ind w:firstLine="360"/>
+        <w:ind w:left="720" w:firstLine="360"/>
         <w:rPr>
           <w:b/>
           <w:sz w:val="20"/>
@@ -3041,7 +2950,7 @@
     <w:p>
       <w:pPr>
         <w:spacing w:after="0" w:line="276" w:lineRule="auto"/>
-        <w:ind w:firstLine="360"/>
+        <w:ind w:left="1440" w:firstLine="720"/>
         <w:rPr>
           <w:b/>
           <w:sz w:val="20"/>
@@ -3112,7 +3021,7 @@
           <w:tab w:val="left" w:pos="3181"/>
         </w:tabs>
         <w:spacing w:after="0" w:line="276" w:lineRule="auto"/>
-        <w:ind w:firstLine="360"/>
+        <w:ind w:left="720" w:firstLine="360"/>
         <w:rPr>
           <w:sz w:val="20"/>
           <w:szCs w:val="20"/>
@@ -3126,13 +3035,13 @@
         <mc:AlternateContent>
           <mc:Choice Requires="wps">
             <w:drawing>
-              <wp:anchor distT="0" distB="0" distL="114300" distR="114300" simplePos="0" relativeHeight="251667456" behindDoc="0" locked="0" layoutInCell="1" allowOverlap="1" wp14:anchorId="3383800E" wp14:editId="56D463F0">
+              <wp:anchor distT="0" distB="0" distL="114300" distR="114300" simplePos="0" relativeHeight="251667456" behindDoc="0" locked="0" layoutInCell="1" allowOverlap="1" wp14:anchorId="76DC5A66" wp14:editId="7E84FCAD">
                 <wp:simplePos x="0" y="0"/>
                 <wp:positionH relativeFrom="column">
-                  <wp:posOffset>1367623</wp:posOffset>
+                  <wp:posOffset>1880317</wp:posOffset>
                 </wp:positionH>
                 <wp:positionV relativeFrom="paragraph">
-                  <wp:posOffset>133681</wp:posOffset>
+                  <wp:posOffset>161919</wp:posOffset>
                 </wp:positionV>
                 <wp:extent cx="2258171" cy="15903"/>
                 <wp:effectExtent l="0" t="57150" r="8890" b="98425"/>
@@ -3178,7 +3087,7 @@
           </mc:Choice>
           <mc:Fallback>
             <w:pict>
-              <v:shape w14:anchorId="341A8CD8" id="Straight Arrow Connector 7" o:spid="_x0000_s1026" type="#_x0000_t32" style="position:absolute;margin-left:107.7pt;margin-top:10.55pt;width:177.8pt;height:1.25pt;z-index:251667456;visibility:visible;mso-wrap-style:square;mso-wrap-distance-left:9pt;mso-wrap-distance-top:0;mso-wrap-distance-right:9pt;mso-wrap-distance-bottom:0;mso-position-horizontal:absolute;mso-position-horizontal-relative:text;mso-position-vertical:absolute;mso-position-vertical-relative:text" o:gfxdata="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" strokecolor="black [3200]" strokeweight=".5pt">
+              <v:shape w14:anchorId="2C116829" id="Straight Arrow Connector 7" o:spid="_x0000_s1026" type="#_x0000_t32" style="position:absolute;margin-left:148.05pt;margin-top:12.75pt;width:177.8pt;height:1.25pt;z-index:251667456;visibility:visible;mso-wrap-style:square;mso-wrap-distance-left:9pt;mso-wrap-distance-top:0;mso-wrap-distance-right:9pt;mso-wrap-distance-bottom:0;mso-position-horizontal:absolute;mso-position-horizontal-relative:text;mso-position-vertical:absolute;mso-position-vertical-relative:text" o:gfxdata="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" strokecolor="black [3200]" strokeweight=".5pt">
                 <v:stroke endarrow="block" joinstyle="miter"/>
               </v:shape>
             </w:pict>
@@ -3196,6 +3105,15 @@
       </w:r>
       <w:r>
         <w:rPr>
+          <w:b/>
+          <w:sz w:val="20"/>
+          <w:szCs w:val="20"/>
+        </w:rPr>
+        <w:tab/>
+        <w:t xml:space="preserve">          </w:t>
+      </w:r>
+      <w:r>
+        <w:rPr>
           <w:sz w:val="20"/>
           <w:szCs w:val="20"/>
         </w:rPr>
@@ -3208,7 +3126,7 @@
           <w:tab w:val="left" w:pos="3631"/>
         </w:tabs>
         <w:spacing w:after="0" w:line="276" w:lineRule="auto"/>
-        <w:ind w:firstLine="360"/>
+        <w:ind w:left="720" w:firstLine="360"/>
         <w:rPr>
           <w:b/>
           <w:sz w:val="20"/>
@@ -3230,6 +3148,7 @@
           <w:tab w:val="left" w:pos="3631"/>
         </w:tabs>
         <w:spacing w:after="0" w:line="276" w:lineRule="auto"/>
+        <w:ind w:left="720"/>
         <w:rPr>
           <w:sz w:val="20"/>
           <w:szCs w:val="20"/>
@@ -3242,13 +3161,13 @@
         <mc:AlternateContent>
           <mc:Choice Requires="wps">
             <w:drawing>
-              <wp:anchor distT="0" distB="0" distL="114300" distR="114300" simplePos="0" relativeHeight="251668480" behindDoc="0" locked="0" layoutInCell="1" allowOverlap="1" wp14:anchorId="2D0AD9A3" wp14:editId="144C07D4">
+              <wp:anchor distT="0" distB="0" distL="114300" distR="114300" simplePos="0" relativeHeight="251668480" behindDoc="0" locked="0" layoutInCell="1" allowOverlap="1" wp14:anchorId="4EDE8257" wp14:editId="493B296F">
                 <wp:simplePos x="0" y="0"/>
                 <wp:positionH relativeFrom="column">
-                  <wp:posOffset>1358265</wp:posOffset>
+                  <wp:posOffset>1880744</wp:posOffset>
                 </wp:positionH>
                 <wp:positionV relativeFrom="paragraph">
-                  <wp:posOffset>42876</wp:posOffset>
+                  <wp:posOffset>31448</wp:posOffset>
                 </wp:positionV>
                 <wp:extent cx="2241550" cy="246380"/>
                 <wp:effectExtent l="38100" t="0" r="25400" b="77470"/>
@@ -3294,7 +3213,7 @@
           </mc:Choice>
           <mc:Fallback>
             <w:pict>
-              <v:shape w14:anchorId="2D399E5E" id="Straight Arrow Connector 8" o:spid="_x0000_s1026" type="#_x0000_t32" style="position:absolute;margin-left:106.95pt;margin-top:3.4pt;width:176.5pt;height:19.4pt;flip:x;z-index:251668480;visibility:visible;mso-wrap-style:square;mso-wrap-distance-left:9pt;mso-wrap-distance-top:0;mso-wrap-distance-right:9pt;mso-wrap-distance-bottom:0;mso-position-horizontal:absolute;mso-position-horizontal-relative:text;mso-position-vertical:absolute;mso-position-vertical-relative:text" o:gfxdata="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" strokecolor="black [3200]" strokeweight=".5pt">
+              <v:shape w14:anchorId="0A515D0E" id="Straight Arrow Connector 8" o:spid="_x0000_s1026" type="#_x0000_t32" style="position:absolute;margin-left:148.1pt;margin-top:2.5pt;width:176.5pt;height:19.4pt;flip:x;z-index:251668480;visibility:visible;mso-wrap-style:square;mso-wrap-distance-left:9pt;mso-wrap-distance-top:0;mso-wrap-distance-right:9pt;mso-wrap-distance-bottom:0;mso-position-horizontal:absolute;mso-position-horizontal-relative:text;mso-position-vertical:absolute;mso-position-vertical-relative:text" o:gfxdata="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" strokecolor="black [3200]" strokeweight=".5pt">
                 <v:stroke endarrow="block" joinstyle="miter"/>
               </v:shape>
             </w:pict>
@@ -3328,7 +3247,7 @@
     <w:p>
       <w:pPr>
         <w:spacing w:after="0" w:line="276" w:lineRule="auto"/>
-        <w:ind w:firstLine="360"/>
+        <w:ind w:left="720" w:firstLine="360"/>
         <w:rPr>
           <w:b/>
           <w:sz w:val="20"/>
@@ -3339,7 +3258,7 @@
     <w:p>
       <w:pPr>
         <w:spacing w:after="0" w:line="276" w:lineRule="auto"/>
-        <w:ind w:firstLine="360"/>
+        <w:ind w:left="720" w:firstLine="360"/>
         <w:rPr>
           <w:b/>
           <w:sz w:val="20"/>
@@ -3350,6 +3269,7 @@
     <w:p>
       <w:pPr>
         <w:spacing w:after="0" w:line="276" w:lineRule="auto"/>
+        <w:ind w:left="1080"/>
         <w:rPr>
           <w:sz w:val="20"/>
           <w:szCs w:val="20"/>
@@ -3368,19 +3288,13 @@
           <w:sz w:val="20"/>
           <w:szCs w:val="20"/>
         </w:rPr>
-        <w:t xml:space="preserve">Case where client sends a message to 1 other client </w:t>
-      </w:r>
-      <w:r>
-        <w:rPr>
-          <w:sz w:val="20"/>
-          <w:szCs w:val="20"/>
-        </w:rPr>
-        <w:t>that does not exist</w:t>
+        <w:t>Case where client sends a message to 1 other client that does not exist</w:t>
       </w:r>
     </w:p>
     <w:p>
       <w:pPr>
         <w:spacing w:after="0" w:line="276" w:lineRule="auto"/>
+        <w:ind w:left="1080"/>
         <w:rPr>
           <w:sz w:val="20"/>
           <w:szCs w:val="20"/>
@@ -3405,6 +3319,7 @@
     <w:p>
       <w:pPr>
         <w:spacing w:after="0" w:line="276" w:lineRule="auto"/>
+        <w:ind w:left="1080"/>
         <w:rPr>
           <w:sz w:val="20"/>
           <w:szCs w:val="20"/>
@@ -3425,18 +3340,30 @@
         </w:rPr>
         <w:t>send flag = 7</w:t>
       </w:r>
-      <w:bookmarkStart w:id="1" w:name="_GoBack"/>
-      <w:bookmarkEnd w:id="1"/>
     </w:p>
     <w:p>
       <w:pPr>
         <w:pStyle w:val="ListParagraph"/>
-        <w:ind w:left="360"/>
-        <w:rPr>
-          <w:sz w:val="20"/>
-          <w:szCs w:val="20"/>
-        </w:rPr>
-      </w:pPr>
+        <w:rPr>
+          <w:sz w:val="20"/>
+          <w:szCs w:val="20"/>
+        </w:rPr>
+      </w:pPr>
+    </w:p>
+    <w:p>
+      <w:pPr>
+        <w:rPr>
+          <w:sz w:val="20"/>
+          <w:szCs w:val="20"/>
+        </w:rPr>
+      </w:pPr>
+      <w:r>
+        <w:rPr>
+          <w:sz w:val="20"/>
+          <w:szCs w:val="20"/>
+        </w:rPr>
+        <w:br w:type="page"/>
+      </w:r>
     </w:p>
     <w:p>
       <w:pPr>
@@ -3445,6 +3372,94 @@
           <w:ilvl w:val="0"/>
           <w:numId w:val="1"/>
         </w:numPr>
+        <w:rPr>
+          <w:sz w:val="20"/>
+          <w:szCs w:val="20"/>
+        </w:rPr>
+      </w:pPr>
+      <w:r>
+        <w:rPr>
+          <w:sz w:val="20"/>
+          <w:szCs w:val="20"/>
+        </w:rPr>
+        <w:lastRenderedPageBreak/>
+        <w:t>Sending a Message to multiple clients</w:t>
+      </w:r>
+    </w:p>
+    <w:p>
+      <w:pPr>
+        <w:spacing w:after="0" w:line="276" w:lineRule="auto"/>
+        <w:ind w:left="1800" w:firstLine="360"/>
+        <w:rPr>
+          <w:b/>
+          <w:sz w:val="20"/>
+          <w:szCs w:val="20"/>
+        </w:rPr>
+      </w:pPr>
+      <w:r>
+        <w:rPr>
+          <w:b/>
+          <w:sz w:val="20"/>
+          <w:szCs w:val="20"/>
+        </w:rPr>
+        <w:t>Client</w:t>
+      </w:r>
+      <w:r>
+        <w:rPr>
+          <w:b/>
+          <w:sz w:val="20"/>
+          <w:szCs w:val="20"/>
+        </w:rPr>
+        <w:tab/>
+      </w:r>
+      <w:r>
+        <w:rPr>
+          <w:b/>
+          <w:sz w:val="20"/>
+          <w:szCs w:val="20"/>
+        </w:rPr>
+        <w:tab/>
+      </w:r>
+      <w:r>
+        <w:rPr>
+          <w:b/>
+          <w:sz w:val="20"/>
+          <w:szCs w:val="20"/>
+        </w:rPr>
+        <w:tab/>
+      </w:r>
+      <w:r>
+        <w:rPr>
+          <w:b/>
+          <w:sz w:val="20"/>
+          <w:szCs w:val="20"/>
+        </w:rPr>
+        <w:tab/>
+      </w:r>
+      <w:r>
+        <w:rPr>
+          <w:b/>
+          <w:sz w:val="20"/>
+          <w:szCs w:val="20"/>
+        </w:rPr>
+        <w:tab/>
+      </w:r>
+      <w:r>
+        <w:rPr>
+          <w:b/>
+          <w:sz w:val="20"/>
+          <w:szCs w:val="20"/>
+        </w:rPr>
+        <w:tab/>
+        <w:t>Server</w:t>
+      </w:r>
+    </w:p>
+    <w:p>
+      <w:pPr>
+        <w:tabs>
+          <w:tab w:val="left" w:pos="3181"/>
+        </w:tabs>
+        <w:spacing w:after="0" w:line="276" w:lineRule="auto"/>
         <w:ind w:left="360"/>
         <w:rPr>
           <w:sz w:val="20"/>
@@ -3453,11 +3468,737 @@
       </w:pPr>
       <w:r>
         <w:rPr>
-          <w:sz w:val="20"/>
-          <w:szCs w:val="20"/>
-        </w:rPr>
-        <w:t>Sending a Message to multiple clients</w:t>
-      </w:r>
+          <w:noProof/>
+        </w:rPr>
+        <mc:AlternateContent>
+          <mc:Choice Requires="wps">
+            <w:drawing>
+              <wp:anchor distT="0" distB="0" distL="114300" distR="114300" simplePos="0" relativeHeight="251670528" behindDoc="0" locked="0" layoutInCell="1" allowOverlap="1" wp14:anchorId="3101B47D" wp14:editId="2975EBFD">
+                <wp:simplePos x="0" y="0"/>
+                <wp:positionH relativeFrom="column">
+                  <wp:posOffset>1766017</wp:posOffset>
+                </wp:positionH>
+                <wp:positionV relativeFrom="paragraph">
+                  <wp:posOffset>163050</wp:posOffset>
+                </wp:positionV>
+                <wp:extent cx="2258171" cy="15903"/>
+                <wp:effectExtent l="0" t="57150" r="8890" b="98425"/>
+                <wp:wrapNone/>
+                <wp:docPr id="9" name="Straight Arrow Connector 9"/>
+                <wp:cNvGraphicFramePr/>
+                <a:graphic xmlns:a="http://schemas.openxmlformats.org/drawingml/2006/main">
+                  <a:graphicData uri="http://schemas.microsoft.com/office/word/2010/wordprocessingShape">
+                    <wps:wsp>
+                      <wps:cNvCnPr/>
+                      <wps:spPr>
+                        <a:xfrm>
+                          <a:off x="0" y="0"/>
+                          <a:ext cx="2258171" cy="15903"/>
+                        </a:xfrm>
+                        <a:prstGeom prst="straightConnector1">
+                          <a:avLst/>
+                        </a:prstGeom>
+                        <a:ln>
+                          <a:tailEnd type="triangle"/>
+                        </a:ln>
+                      </wps:spPr>
+                      <wps:style>
+                        <a:lnRef idx="1">
+                          <a:schemeClr val="dk1"/>
+                        </a:lnRef>
+                        <a:fillRef idx="0">
+                          <a:schemeClr val="dk1"/>
+                        </a:fillRef>
+                        <a:effectRef idx="0">
+                          <a:schemeClr val="dk1"/>
+                        </a:effectRef>
+                        <a:fontRef idx="minor">
+                          <a:schemeClr val="tx1"/>
+                        </a:fontRef>
+                      </wps:style>
+                      <wps:bodyPr/>
+                    </wps:wsp>
+                  </a:graphicData>
+                </a:graphic>
+              </wp:anchor>
+            </w:drawing>
+          </mc:Choice>
+          <mc:Fallback>
+            <w:pict>
+              <v:shape w14:anchorId="35C9E48F" id="Straight Arrow Connector 9" o:spid="_x0000_s1026" type="#_x0000_t32" style="position:absolute;margin-left:139.05pt;margin-top:12.85pt;width:177.8pt;height:1.25pt;z-index:251670528;visibility:visible;mso-wrap-style:square;mso-wrap-distance-left:9pt;mso-wrap-distance-top:0;mso-wrap-distance-right:9pt;mso-wrap-distance-bottom:0;mso-position-horizontal:absolute;mso-position-horizontal-relative:text;mso-position-vertical:absolute;mso-position-vertical-relative:text" o:gfxdata="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" strokecolor="black [3200]" strokeweight=".5pt">
+                <v:stroke endarrow="block" joinstyle="miter"/>
+              </v:shape>
+            </w:pict>
+          </mc:Fallback>
+        </mc:AlternateContent>
+      </w:r>
+      <w:r>
+        <w:rPr>
+          <w:b/>
+          <w:sz w:val="20"/>
+          <w:szCs w:val="20"/>
+        </w:rPr>
+        <w:tab/>
+        <w:t xml:space="preserve">   </w:t>
+      </w:r>
+      <w:r>
+        <w:rPr>
+          <w:b/>
+          <w:sz w:val="20"/>
+          <w:szCs w:val="20"/>
+        </w:rPr>
+        <w:tab/>
+        <w:t xml:space="preserve">        </w:t>
+      </w:r>
+      <w:r>
+        <w:rPr>
+          <w:sz w:val="20"/>
+          <w:szCs w:val="20"/>
+        </w:rPr>
+        <w:t>Flag = 5</w:t>
+      </w:r>
+    </w:p>
+    <w:p>
+      <w:pPr>
+        <w:spacing w:after="0" w:line="276" w:lineRule="auto"/>
+        <w:ind w:left="360"/>
+        <w:rPr>
+          <w:b/>
+          <w:sz w:val="20"/>
+          <w:szCs w:val="20"/>
+        </w:rPr>
+      </w:pPr>
+    </w:p>
+    <w:p>
+      <w:pPr>
+        <w:spacing w:after="0" w:line="276" w:lineRule="auto"/>
+        <w:ind w:left="1080"/>
+        <w:rPr>
+          <w:sz w:val="20"/>
+          <w:szCs w:val="20"/>
+        </w:rPr>
+      </w:pPr>
+      <w:r>
+        <w:rPr>
+          <w:b/>
+          <w:sz w:val="20"/>
+          <w:szCs w:val="20"/>
+        </w:rPr>
+        <w:t xml:space="preserve">Description: </w:t>
+      </w:r>
+      <w:r>
+        <w:rPr>
+          <w:sz w:val="20"/>
+          <w:szCs w:val="20"/>
+        </w:rPr>
+        <w:t>Case where client sends a message to 1 other client without error</w:t>
+      </w:r>
+    </w:p>
+    <w:p>
+      <w:pPr>
+        <w:spacing w:after="0" w:line="276" w:lineRule="auto"/>
+        <w:ind w:left="1080"/>
+        <w:rPr>
+          <w:sz w:val="20"/>
+          <w:szCs w:val="20"/>
+        </w:rPr>
+      </w:pPr>
+      <w:r>
+        <w:rPr>
+          <w:b/>
+          <w:sz w:val="20"/>
+          <w:szCs w:val="20"/>
+        </w:rPr>
+        <w:t xml:space="preserve">Processing on Client: </w:t>
+      </w:r>
+      <w:r>
+        <w:rPr>
+          <w:sz w:val="20"/>
+          <w:szCs w:val="20"/>
+        </w:rPr>
+        <w:t>goes back to $: prompt</w:t>
+      </w:r>
+    </w:p>
+    <w:p>
+      <w:pPr>
+        <w:spacing w:after="0" w:line="276" w:lineRule="auto"/>
+        <w:ind w:left="1080"/>
+        <w:rPr>
+          <w:sz w:val="20"/>
+          <w:szCs w:val="20"/>
+        </w:rPr>
+      </w:pPr>
+      <w:r>
+        <w:rPr>
+          <w:b/>
+          <w:sz w:val="20"/>
+          <w:szCs w:val="20"/>
+        </w:rPr>
+        <w:t xml:space="preserve">Processing on Server: </w:t>
+      </w:r>
+      <w:r>
+        <w:rPr>
+          <w:sz w:val="20"/>
+          <w:szCs w:val="20"/>
+        </w:rPr>
+        <w:t xml:space="preserve">make sure the message gets forwarded to the dest. </w:t>
+      </w:r>
+      <w:r>
+        <w:rPr>
+          <w:sz w:val="20"/>
+          <w:szCs w:val="20"/>
+        </w:rPr>
+        <w:t>H</w:t>
+      </w:r>
+      <w:r>
+        <w:rPr>
+          <w:sz w:val="20"/>
+          <w:szCs w:val="20"/>
+        </w:rPr>
+        <w:t>andle</w:t>
+      </w:r>
+    </w:p>
+    <w:p>
+      <w:pPr>
+        <w:spacing w:after="0" w:line="276" w:lineRule="auto"/>
+        <w:ind w:left="1080"/>
+        <w:rPr>
+          <w:sz w:val="20"/>
+          <w:szCs w:val="20"/>
+        </w:rPr>
+      </w:pPr>
+    </w:p>
+    <w:p>
+      <w:pPr>
+        <w:spacing w:after="0" w:line="276" w:lineRule="auto"/>
+        <w:ind w:left="1440" w:firstLine="720"/>
+        <w:rPr>
+          <w:b/>
+          <w:sz w:val="20"/>
+          <w:szCs w:val="20"/>
+        </w:rPr>
+      </w:pPr>
+      <w:r>
+        <w:rPr>
+          <w:b/>
+          <w:sz w:val="20"/>
+          <w:szCs w:val="20"/>
+        </w:rPr>
+        <w:t>Client</w:t>
+      </w:r>
+      <w:r>
+        <w:rPr>
+          <w:b/>
+          <w:sz w:val="20"/>
+          <w:szCs w:val="20"/>
+        </w:rPr>
+        <w:tab/>
+      </w:r>
+      <w:r>
+        <w:rPr>
+          <w:b/>
+          <w:sz w:val="20"/>
+          <w:szCs w:val="20"/>
+        </w:rPr>
+        <w:tab/>
+      </w:r>
+      <w:r>
+        <w:rPr>
+          <w:b/>
+          <w:sz w:val="20"/>
+          <w:szCs w:val="20"/>
+        </w:rPr>
+        <w:tab/>
+      </w:r>
+      <w:r>
+        <w:rPr>
+          <w:b/>
+          <w:sz w:val="20"/>
+          <w:szCs w:val="20"/>
+        </w:rPr>
+        <w:tab/>
+      </w:r>
+      <w:r>
+        <w:rPr>
+          <w:b/>
+          <w:sz w:val="20"/>
+          <w:szCs w:val="20"/>
+        </w:rPr>
+        <w:tab/>
+      </w:r>
+      <w:r>
+        <w:rPr>
+          <w:b/>
+          <w:sz w:val="20"/>
+          <w:szCs w:val="20"/>
+        </w:rPr>
+        <w:tab/>
+        <w:t>Server</w:t>
+      </w:r>
+    </w:p>
+    <w:p>
+      <w:pPr>
+        <w:tabs>
+          <w:tab w:val="left" w:pos="3181"/>
+        </w:tabs>
+        <w:spacing w:after="0" w:line="276" w:lineRule="auto"/>
+        <w:ind w:left="720" w:firstLine="360"/>
+        <w:rPr>
+          <w:sz w:val="20"/>
+          <w:szCs w:val="20"/>
+        </w:rPr>
+      </w:pPr>
+      <w:r>
+        <w:rPr>
+          <w:b/>
+          <w:noProof/>
+        </w:rPr>
+        <mc:AlternateContent>
+          <mc:Choice Requires="wps">
+            <w:drawing>
+              <wp:anchor distT="0" distB="0" distL="114300" distR="114300" simplePos="0" relativeHeight="251672576" behindDoc="0" locked="0" layoutInCell="1" allowOverlap="1" wp14:anchorId="58ABA7BC" wp14:editId="4C4EC418">
+                <wp:simplePos x="0" y="0"/>
+                <wp:positionH relativeFrom="column">
+                  <wp:posOffset>1880317</wp:posOffset>
+                </wp:positionH>
+                <wp:positionV relativeFrom="paragraph">
+                  <wp:posOffset>161919</wp:posOffset>
+                </wp:positionV>
+                <wp:extent cx="2258171" cy="15903"/>
+                <wp:effectExtent l="0" t="57150" r="8890" b="98425"/>
+                <wp:wrapNone/>
+                <wp:docPr id="10" name="Straight Arrow Connector 10"/>
+                <wp:cNvGraphicFramePr/>
+                <a:graphic xmlns:a="http://schemas.openxmlformats.org/drawingml/2006/main">
+                  <a:graphicData uri="http://schemas.microsoft.com/office/word/2010/wordprocessingShape">
+                    <wps:wsp>
+                      <wps:cNvCnPr/>
+                      <wps:spPr>
+                        <a:xfrm>
+                          <a:off x="0" y="0"/>
+                          <a:ext cx="2258171" cy="15903"/>
+                        </a:xfrm>
+                        <a:prstGeom prst="straightConnector1">
+                          <a:avLst/>
+                        </a:prstGeom>
+                        <a:ln>
+                          <a:tailEnd type="triangle"/>
+                        </a:ln>
+                      </wps:spPr>
+                      <wps:style>
+                        <a:lnRef idx="1">
+                          <a:schemeClr val="dk1"/>
+                        </a:lnRef>
+                        <a:fillRef idx="0">
+                          <a:schemeClr val="dk1"/>
+                        </a:fillRef>
+                        <a:effectRef idx="0">
+                          <a:schemeClr val="dk1"/>
+                        </a:effectRef>
+                        <a:fontRef idx="minor">
+                          <a:schemeClr val="tx1"/>
+                        </a:fontRef>
+                      </wps:style>
+                      <wps:bodyPr/>
+                    </wps:wsp>
+                  </a:graphicData>
+                </a:graphic>
+              </wp:anchor>
+            </w:drawing>
+          </mc:Choice>
+          <mc:Fallback>
+            <w:pict>
+              <v:shape w14:anchorId="618DF23B" id="Straight Arrow Connector 10" o:spid="_x0000_s1026" type="#_x0000_t32" style="position:absolute;margin-left:148.05pt;margin-top:12.75pt;width:177.8pt;height:1.25pt;z-index:251672576;visibility:visible;mso-wrap-style:square;mso-wrap-distance-left:9pt;mso-wrap-distance-top:0;mso-wrap-distance-right:9pt;mso-wrap-distance-bottom:0;mso-position-horizontal:absolute;mso-position-horizontal-relative:text;mso-position-vertical:absolute;mso-position-vertical-relative:text" o:gfxdata="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" strokecolor="black [3200]" strokeweight=".5pt">
+                <v:stroke endarrow="block" joinstyle="miter"/>
+              </v:shape>
+            </w:pict>
+          </mc:Fallback>
+        </mc:AlternateContent>
+      </w:r>
+      <w:r>
+        <w:rPr>
+          <w:b/>
+          <w:sz w:val="20"/>
+          <w:szCs w:val="20"/>
+        </w:rPr>
+        <w:tab/>
+        <w:t xml:space="preserve">    </w:t>
+      </w:r>
+      <w:r>
+        <w:rPr>
+          <w:b/>
+          <w:sz w:val="20"/>
+          <w:szCs w:val="20"/>
+        </w:rPr>
+        <w:tab/>
+        <w:t xml:space="preserve">          </w:t>
+      </w:r>
+      <w:r>
+        <w:rPr>
+          <w:sz w:val="20"/>
+          <w:szCs w:val="20"/>
+        </w:rPr>
+        <w:t>Flag = 5</w:t>
+      </w:r>
+    </w:p>
+    <w:p>
+      <w:pPr>
+        <w:tabs>
+          <w:tab w:val="left" w:pos="3631"/>
+        </w:tabs>
+        <w:spacing w:after="0" w:line="276" w:lineRule="auto"/>
+        <w:ind w:left="720" w:firstLine="360"/>
+        <w:rPr>
+          <w:b/>
+          <w:sz w:val="20"/>
+          <w:szCs w:val="20"/>
+        </w:rPr>
+      </w:pPr>
+      <w:r>
+        <w:rPr>
+          <w:b/>
+          <w:sz w:val="20"/>
+          <w:szCs w:val="20"/>
+        </w:rPr>
+        <w:tab/>
+      </w:r>
+    </w:p>
+    <w:p>
+      <w:pPr>
+        <w:tabs>
+          <w:tab w:val="left" w:pos="3631"/>
+        </w:tabs>
+        <w:spacing w:after="0" w:line="276" w:lineRule="auto"/>
+        <w:ind w:left="720"/>
+        <w:rPr>
+          <w:sz w:val="20"/>
+          <w:szCs w:val="20"/>
+        </w:rPr>
+      </w:pPr>
+      <w:r>
+        <w:rPr>
+          <w:noProof/>
+        </w:rPr>
+        <mc:AlternateContent>
+          <mc:Choice Requires="wps">
+            <w:drawing>
+              <wp:anchor distT="0" distB="0" distL="114300" distR="114300" simplePos="0" relativeHeight="251673600" behindDoc="0" locked="0" layoutInCell="1" allowOverlap="1" wp14:anchorId="04C59CAC" wp14:editId="14F1D9FC">
+                <wp:simplePos x="0" y="0"/>
+                <wp:positionH relativeFrom="column">
+                  <wp:posOffset>1880744</wp:posOffset>
+                </wp:positionH>
+                <wp:positionV relativeFrom="paragraph">
+                  <wp:posOffset>31448</wp:posOffset>
+                </wp:positionV>
+                <wp:extent cx="2241550" cy="246380"/>
+                <wp:effectExtent l="38100" t="0" r="25400" b="77470"/>
+                <wp:wrapNone/>
+                <wp:docPr id="11" name="Straight Arrow Connector 11"/>
+                <wp:cNvGraphicFramePr/>
+                <a:graphic xmlns:a="http://schemas.openxmlformats.org/drawingml/2006/main">
+                  <a:graphicData uri="http://schemas.microsoft.com/office/word/2010/wordprocessingShape">
+                    <wps:wsp>
+                      <wps:cNvCnPr/>
+                      <wps:spPr>
+                        <a:xfrm flipH="1">
+                          <a:off x="0" y="0"/>
+                          <a:ext cx="2241550" cy="246380"/>
+                        </a:xfrm>
+                        <a:prstGeom prst="straightConnector1">
+                          <a:avLst/>
+                        </a:prstGeom>
+                        <a:ln>
+                          <a:tailEnd type="triangle"/>
+                        </a:ln>
+                      </wps:spPr>
+                      <wps:style>
+                        <a:lnRef idx="1">
+                          <a:schemeClr val="dk1"/>
+                        </a:lnRef>
+                        <a:fillRef idx="0">
+                          <a:schemeClr val="dk1"/>
+                        </a:fillRef>
+                        <a:effectRef idx="0">
+                          <a:schemeClr val="dk1"/>
+                        </a:effectRef>
+                        <a:fontRef idx="minor">
+                          <a:schemeClr val="tx1"/>
+                        </a:fontRef>
+                      </wps:style>
+                      <wps:bodyPr/>
+                    </wps:wsp>
+                  </a:graphicData>
+                </a:graphic>
+              </wp:anchor>
+            </w:drawing>
+          </mc:Choice>
+          <mc:Fallback>
+            <w:pict>
+              <v:shape w14:anchorId="2B38D981" id="Straight Arrow Connector 11" o:spid="_x0000_s1026" type="#_x0000_t32" style="position:absolute;margin-left:148.1pt;margin-top:2.5pt;width:176.5pt;height:19.4pt;flip:x;z-index:251673600;visibility:visible;mso-wrap-style:square;mso-wrap-distance-left:9pt;mso-wrap-distance-top:0;mso-wrap-distance-right:9pt;mso-wrap-distance-bottom:0;mso-position-horizontal:absolute;mso-position-horizontal-relative:text;mso-position-vertical:absolute;mso-position-vertical-relative:text" o:gfxdata="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" strokecolor="black [3200]" strokeweight=".5pt">
+                <v:stroke endarrow="block" joinstyle="miter"/>
+              </v:shape>
+            </w:pict>
+          </mc:Fallback>
+        </mc:AlternateContent>
+      </w:r>
+      <w:r>
+        <w:rPr>
+          <w:b/>
+          <w:sz w:val="20"/>
+          <w:szCs w:val="20"/>
+        </w:rPr>
+        <w:t xml:space="preserve">          </w:t>
+      </w:r>
+      <w:r>
+        <w:rPr>
+          <w:b/>
+          <w:sz w:val="20"/>
+          <w:szCs w:val="20"/>
+        </w:rPr>
+        <w:t xml:space="preserve">                                                   </w:t>
+      </w:r>
+      <w:r>
+        <w:rPr>
+          <w:sz w:val="20"/>
+          <w:szCs w:val="20"/>
+        </w:rPr>
+        <w:t>Flag = 7</w:t>
+      </w:r>
+    </w:p>
+    <w:p>
+      <w:pPr>
+        <w:spacing w:after="0" w:line="276" w:lineRule="auto"/>
+        <w:rPr>
+          <w:sz w:val="20"/>
+          <w:szCs w:val="20"/>
+        </w:rPr>
+      </w:pPr>
+    </w:p>
+    <w:p>
+      <w:pPr>
+        <w:spacing w:after="0" w:line="276" w:lineRule="auto"/>
+        <w:ind w:left="3600"/>
+        <w:rPr>
+          <w:b/>
+          <w:sz w:val="20"/>
+          <w:szCs w:val="20"/>
+        </w:rPr>
+      </w:pPr>
+      <w:r>
+        <w:rPr>
+          <w:noProof/>
+        </w:rPr>
+        <mc:AlternateContent>
+          <mc:Choice Requires="wps">
+            <w:drawing>
+              <wp:anchor distT="0" distB="0" distL="114300" distR="114300" simplePos="0" relativeHeight="251675648" behindDoc="0" locked="0" layoutInCell="1" allowOverlap="1" wp14:anchorId="4A9521BF" wp14:editId="68D62625">
+                <wp:simplePos x="0" y="0"/>
+                <wp:positionH relativeFrom="column">
+                  <wp:posOffset>1884498</wp:posOffset>
+                </wp:positionH>
+                <wp:positionV relativeFrom="paragraph">
+                  <wp:posOffset>30027</wp:posOffset>
+                </wp:positionV>
+                <wp:extent cx="2241550" cy="246380"/>
+                <wp:effectExtent l="38100" t="0" r="25400" b="77470"/>
+                <wp:wrapNone/>
+                <wp:docPr id="12" name="Straight Arrow Connector 12"/>
+                <wp:cNvGraphicFramePr/>
+                <a:graphic xmlns:a="http://schemas.openxmlformats.org/drawingml/2006/main">
+                  <a:graphicData uri="http://schemas.microsoft.com/office/word/2010/wordprocessingShape">
+                    <wps:wsp>
+                      <wps:cNvCnPr/>
+                      <wps:spPr>
+                        <a:xfrm flipH="1">
+                          <a:off x="0" y="0"/>
+                          <a:ext cx="2241550" cy="246380"/>
+                        </a:xfrm>
+                        <a:prstGeom prst="straightConnector1">
+                          <a:avLst/>
+                        </a:prstGeom>
+                        <a:ln>
+                          <a:tailEnd type="triangle"/>
+                        </a:ln>
+                      </wps:spPr>
+                      <wps:style>
+                        <a:lnRef idx="1">
+                          <a:schemeClr val="dk1"/>
+                        </a:lnRef>
+                        <a:fillRef idx="0">
+                          <a:schemeClr val="dk1"/>
+                        </a:fillRef>
+                        <a:effectRef idx="0">
+                          <a:schemeClr val="dk1"/>
+                        </a:effectRef>
+                        <a:fontRef idx="minor">
+                          <a:schemeClr val="tx1"/>
+                        </a:fontRef>
+                      </wps:style>
+                      <wps:bodyPr/>
+                    </wps:wsp>
+                  </a:graphicData>
+                </a:graphic>
+              </wp:anchor>
+            </w:drawing>
+          </mc:Choice>
+          <mc:Fallback>
+            <w:pict>
+              <v:shape w14:anchorId="7A41A01B" id="Straight Arrow Connector 12" o:spid="_x0000_s1026" type="#_x0000_t32" style="position:absolute;margin-left:148.4pt;margin-top:2.35pt;width:176.5pt;height:19.4pt;flip:x;z-index:251675648;visibility:visible;mso-wrap-style:square;mso-wrap-distance-left:9pt;mso-wrap-distance-top:0;mso-wrap-distance-right:9pt;mso-wrap-distance-bottom:0;mso-position-horizontal:absolute;mso-position-horizontal-relative:text;mso-position-vertical:absolute;mso-position-vertical-relative:text" o:gfxdata="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" strokecolor="black [3200]" strokeweight=".5pt">
+                <v:stroke endarrow="block" joinstyle="miter"/>
+              </v:shape>
+            </w:pict>
+          </mc:Fallback>
+        </mc:AlternateContent>
+      </w:r>
+      <w:r>
+        <w:rPr>
+          <w:sz w:val="20"/>
+          <w:szCs w:val="20"/>
+        </w:rPr>
+        <w:t xml:space="preserve">          </w:t>
+      </w:r>
+      <w:r>
+        <w:rPr>
+          <w:sz w:val="20"/>
+          <w:szCs w:val="20"/>
+        </w:rPr>
+        <w:t>Flag = 7</w:t>
+      </w:r>
+    </w:p>
+    <w:p>
+      <w:pPr>
+        <w:spacing w:after="0" w:line="276" w:lineRule="auto"/>
+        <w:ind w:left="1080"/>
+        <w:rPr>
+          <w:b/>
+          <w:sz w:val="20"/>
+          <w:szCs w:val="20"/>
+        </w:rPr>
+      </w:pPr>
+    </w:p>
+    <w:p>
+      <w:pPr>
+        <w:spacing w:after="0" w:line="276" w:lineRule="auto"/>
+        <w:ind w:left="1080"/>
+        <w:rPr>
+          <w:b/>
+          <w:sz w:val="20"/>
+          <w:szCs w:val="20"/>
+        </w:rPr>
+      </w:pPr>
+    </w:p>
+    <w:p>
+      <w:pPr>
+        <w:spacing w:after="0" w:line="276" w:lineRule="auto"/>
+        <w:ind w:left="1080"/>
+        <w:rPr>
+          <w:sz w:val="20"/>
+          <w:szCs w:val="20"/>
+        </w:rPr>
+      </w:pPr>
+      <w:r>
+        <w:rPr>
+          <w:b/>
+          <w:sz w:val="20"/>
+          <w:szCs w:val="20"/>
+        </w:rPr>
+        <w:t xml:space="preserve">Description: </w:t>
+      </w:r>
+      <w:r>
+        <w:rPr>
+          <w:sz w:val="20"/>
+          <w:szCs w:val="20"/>
+        </w:rPr>
+        <w:t>Case where client sends a message to 1 other client that does not exist</w:t>
+      </w:r>
+    </w:p>
+    <w:p>
+      <w:pPr>
+        <w:spacing w:after="0" w:line="276" w:lineRule="auto"/>
+        <w:ind w:left="1080"/>
+        <w:rPr>
+          <w:sz w:val="20"/>
+          <w:szCs w:val="20"/>
+        </w:rPr>
+      </w:pPr>
+      <w:r>
+        <w:rPr>
+          <w:b/>
+          <w:sz w:val="20"/>
+          <w:szCs w:val="20"/>
+        </w:rPr>
+        <w:t xml:space="preserve">Processing on Client: </w:t>
+      </w:r>
+      <w:r>
+        <w:rPr>
+          <w:sz w:val="20"/>
+          <w:szCs w:val="20"/>
+        </w:rPr>
+        <w:t xml:space="preserve">displays error message </w:t>
+      </w:r>
+      <w:r>
+        <w:rPr>
+          <w:sz w:val="20"/>
+          <w:szCs w:val="20"/>
+        </w:rPr>
+        <w:t>for each handle associated with flag = 7</w:t>
+      </w:r>
+    </w:p>
+    <w:p>
+      <w:pPr>
+        <w:spacing w:after="0" w:line="276" w:lineRule="auto"/>
+        <w:ind w:left="1080"/>
+        <w:rPr>
+          <w:sz w:val="20"/>
+          <w:szCs w:val="20"/>
+        </w:rPr>
+      </w:pPr>
+      <w:r>
+        <w:rPr>
+          <w:b/>
+          <w:sz w:val="20"/>
+          <w:szCs w:val="20"/>
+        </w:rPr>
+        <w:t xml:space="preserve">Processing on Server: </w:t>
+      </w:r>
+      <w:r>
+        <w:rPr>
+          <w:sz w:val="20"/>
+          <w:szCs w:val="20"/>
+        </w:rPr>
+        <w:t>send flag = 7</w:t>
+      </w:r>
+      <w:r>
+        <w:rPr>
+          <w:sz w:val="20"/>
+          <w:szCs w:val="20"/>
+        </w:rPr>
+        <w:t xml:space="preserve"> for each </w:t>
+      </w:r>
+      <w:r>
+        <w:rPr>
+          <w:sz w:val="20"/>
+          <w:szCs w:val="20"/>
+        </w:rPr>
+        <w:t>non-existent handle</w:t>
+      </w:r>
+      <w:r>
+        <w:rPr>
+          <w:sz w:val="20"/>
+          <w:szCs w:val="20"/>
+        </w:rPr>
+        <w:t xml:space="preserve"> (this case 2)</w:t>
+      </w:r>
+    </w:p>
+    <w:p>
+      <w:pPr>
+        <w:spacing w:after="0" w:line="276" w:lineRule="auto"/>
+        <w:ind w:left="1080"/>
+        <w:rPr>
+          <w:sz w:val="20"/>
+          <w:szCs w:val="20"/>
+        </w:rPr>
+      </w:pPr>
     </w:p>
     <w:p>
       <w:pPr>
@@ -3466,7 +4207,6 @@
           <w:ilvl w:val="0"/>
           <w:numId w:val="1"/>
         </w:numPr>
-        <w:ind w:left="360"/>
         <w:rPr>
           <w:sz w:val="20"/>
           <w:szCs w:val="20"/>
@@ -3479,6 +4219,1437 @@
         </w:rPr>
         <w:t>Sending messages if the entered message text is 450 characters</w:t>
       </w:r>
+    </w:p>
+    <w:p>
+      <w:pPr>
+        <w:spacing w:after="0" w:line="276" w:lineRule="auto"/>
+        <w:ind w:left="1800" w:firstLine="360"/>
+        <w:rPr>
+          <w:b/>
+          <w:sz w:val="20"/>
+          <w:szCs w:val="20"/>
+        </w:rPr>
+      </w:pPr>
+      <w:r>
+        <w:rPr>
+          <w:b/>
+          <w:sz w:val="20"/>
+          <w:szCs w:val="20"/>
+        </w:rPr>
+        <w:t>Client</w:t>
+      </w:r>
+      <w:r>
+        <w:rPr>
+          <w:b/>
+          <w:sz w:val="20"/>
+          <w:szCs w:val="20"/>
+        </w:rPr>
+        <w:tab/>
+      </w:r>
+      <w:r>
+        <w:rPr>
+          <w:b/>
+          <w:sz w:val="20"/>
+          <w:szCs w:val="20"/>
+        </w:rPr>
+        <w:tab/>
+      </w:r>
+      <w:r>
+        <w:rPr>
+          <w:b/>
+          <w:sz w:val="20"/>
+          <w:szCs w:val="20"/>
+        </w:rPr>
+        <w:tab/>
+      </w:r>
+      <w:r>
+        <w:rPr>
+          <w:b/>
+          <w:sz w:val="20"/>
+          <w:szCs w:val="20"/>
+        </w:rPr>
+        <w:tab/>
+      </w:r>
+      <w:r>
+        <w:rPr>
+          <w:b/>
+          <w:sz w:val="20"/>
+          <w:szCs w:val="20"/>
+        </w:rPr>
+        <w:tab/>
+      </w:r>
+      <w:r>
+        <w:rPr>
+          <w:b/>
+          <w:sz w:val="20"/>
+          <w:szCs w:val="20"/>
+        </w:rPr>
+        <w:tab/>
+        <w:t>Server</w:t>
+      </w:r>
+    </w:p>
+    <w:p>
+      <w:pPr>
+        <w:tabs>
+          <w:tab w:val="left" w:pos="3181"/>
+        </w:tabs>
+        <w:spacing w:after="0" w:line="276" w:lineRule="auto"/>
+        <w:ind w:left="1080"/>
+        <w:rPr>
+          <w:sz w:val="20"/>
+          <w:szCs w:val="20"/>
+        </w:rPr>
+      </w:pPr>
+      <w:r>
+        <w:rPr>
+          <w:noProof/>
+        </w:rPr>
+        <mc:AlternateContent>
+          <mc:Choice Requires="wps">
+            <w:drawing>
+              <wp:anchor distT="0" distB="0" distL="114300" distR="114300" simplePos="0" relativeHeight="251677696" behindDoc="0" locked="0" layoutInCell="1" allowOverlap="1" wp14:anchorId="12B7D34D" wp14:editId="6ADB5503">
+                <wp:simplePos x="0" y="0"/>
+                <wp:positionH relativeFrom="column">
+                  <wp:posOffset>1880317</wp:posOffset>
+                </wp:positionH>
+                <wp:positionV relativeFrom="paragraph">
+                  <wp:posOffset>161919</wp:posOffset>
+                </wp:positionV>
+                <wp:extent cx="2258171" cy="15903"/>
+                <wp:effectExtent l="0" t="57150" r="8890" b="98425"/>
+                <wp:wrapNone/>
+                <wp:docPr id="13" name="Straight Arrow Connector 13"/>
+                <wp:cNvGraphicFramePr/>
+                <a:graphic xmlns:a="http://schemas.openxmlformats.org/drawingml/2006/main">
+                  <a:graphicData uri="http://schemas.microsoft.com/office/word/2010/wordprocessingShape">
+                    <wps:wsp>
+                      <wps:cNvCnPr/>
+                      <wps:spPr>
+                        <a:xfrm>
+                          <a:off x="0" y="0"/>
+                          <a:ext cx="2258171" cy="15903"/>
+                        </a:xfrm>
+                        <a:prstGeom prst="straightConnector1">
+                          <a:avLst/>
+                        </a:prstGeom>
+                        <a:ln>
+                          <a:tailEnd type="triangle"/>
+                        </a:ln>
+                      </wps:spPr>
+                      <wps:style>
+                        <a:lnRef idx="1">
+                          <a:schemeClr val="dk1"/>
+                        </a:lnRef>
+                        <a:fillRef idx="0">
+                          <a:schemeClr val="dk1"/>
+                        </a:fillRef>
+                        <a:effectRef idx="0">
+                          <a:schemeClr val="dk1"/>
+                        </a:effectRef>
+                        <a:fontRef idx="minor">
+                          <a:schemeClr val="tx1"/>
+                        </a:fontRef>
+                      </wps:style>
+                      <wps:bodyPr/>
+                    </wps:wsp>
+                  </a:graphicData>
+                </a:graphic>
+              </wp:anchor>
+            </w:drawing>
+          </mc:Choice>
+          <mc:Fallback>
+            <w:pict>
+              <v:shape w14:anchorId="6EAAD906" id="Straight Arrow Connector 13" o:spid="_x0000_s1026" type="#_x0000_t32" style="position:absolute;margin-left:148.05pt;margin-top:12.75pt;width:177.8pt;height:1.25pt;z-index:251677696;visibility:visible;mso-wrap-style:square;mso-wrap-distance-left:9pt;mso-wrap-distance-top:0;mso-wrap-distance-right:9pt;mso-wrap-distance-bottom:0;mso-position-horizontal:absolute;mso-position-horizontal-relative:text;mso-position-vertical:absolute;mso-position-vertical-relative:text" o:gfxdata="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" strokecolor="black [3200]" strokeweight=".5pt">
+                <v:stroke endarrow="block" joinstyle="miter"/>
+              </v:shape>
+            </w:pict>
+          </mc:Fallback>
+        </mc:AlternateContent>
+      </w:r>
+      <w:r>
+        <w:rPr>
+          <w:b/>
+          <w:sz w:val="20"/>
+          <w:szCs w:val="20"/>
+        </w:rPr>
+        <w:tab/>
+        <w:t xml:space="preserve">    </w:t>
+      </w:r>
+      <w:r>
+        <w:rPr>
+          <w:b/>
+          <w:sz w:val="20"/>
+          <w:szCs w:val="20"/>
+        </w:rPr>
+        <w:t xml:space="preserve"> </w:t>
+      </w:r>
+      <w:r>
+        <w:rPr>
+          <w:sz w:val="20"/>
+          <w:szCs w:val="20"/>
+        </w:rPr>
+        <w:t>Flag = 5</w:t>
+      </w:r>
+      <w:r>
+        <w:rPr>
+          <w:sz w:val="20"/>
+          <w:szCs w:val="20"/>
+        </w:rPr>
+        <w:t>, 200 Byte Message</w:t>
+      </w:r>
+    </w:p>
+    <w:p>
+      <w:pPr>
+        <w:tabs>
+          <w:tab w:val="left" w:pos="3631"/>
+        </w:tabs>
+        <w:spacing w:after="0" w:line="276" w:lineRule="auto"/>
+        <w:ind w:left="1080"/>
+        <w:rPr>
+          <w:b/>
+          <w:sz w:val="20"/>
+          <w:szCs w:val="20"/>
+        </w:rPr>
+      </w:pPr>
+      <w:r>
+        <w:rPr>
+          <w:b/>
+          <w:sz w:val="20"/>
+          <w:szCs w:val="20"/>
+        </w:rPr>
+        <w:tab/>
+      </w:r>
+    </w:p>
+    <w:p>
+      <w:pPr>
+        <w:tabs>
+          <w:tab w:val="left" w:pos="3631"/>
+        </w:tabs>
+        <w:spacing w:after="0" w:line="276" w:lineRule="auto"/>
+        <w:ind w:left="1080"/>
+        <w:rPr>
+          <w:sz w:val="20"/>
+          <w:szCs w:val="20"/>
+        </w:rPr>
+      </w:pPr>
+      <w:r>
+        <w:rPr>
+          <w:b/>
+          <w:sz w:val="20"/>
+          <w:szCs w:val="20"/>
+        </w:rPr>
+        <w:t xml:space="preserve">                            </w:t>
+      </w:r>
+      <w:r>
+        <w:rPr>
+          <w:b/>
+          <w:sz w:val="20"/>
+          <w:szCs w:val="20"/>
+        </w:rPr>
+        <w:t xml:space="preserve">              </w:t>
+      </w:r>
+      <w:r>
+        <w:rPr>
+          <w:sz w:val="20"/>
+          <w:szCs w:val="20"/>
+        </w:rPr>
+        <w:t>Flag = 5, 200 Byte Message</w:t>
+      </w:r>
+    </w:p>
+    <w:p>
+      <w:pPr>
+        <w:spacing w:after="0" w:line="276" w:lineRule="auto"/>
+        <w:ind w:left="1080"/>
+        <w:rPr>
+          <w:sz w:val="20"/>
+          <w:szCs w:val="20"/>
+        </w:rPr>
+      </w:pPr>
+      <w:r>
+        <w:rPr>
+          <w:noProof/>
+        </w:rPr>
+        <mc:AlternateContent>
+          <mc:Choice Requires="wps">
+            <w:drawing>
+              <wp:anchor distT="0" distB="0" distL="114300" distR="114300" simplePos="0" relativeHeight="251679744" behindDoc="0" locked="0" layoutInCell="1" allowOverlap="1" wp14:anchorId="0ADDF39B" wp14:editId="374F0454">
+                <wp:simplePos x="0" y="0"/>
+                <wp:positionH relativeFrom="column">
+                  <wp:posOffset>1884045</wp:posOffset>
+                </wp:positionH>
+                <wp:positionV relativeFrom="paragraph">
+                  <wp:posOffset>12700</wp:posOffset>
+                </wp:positionV>
+                <wp:extent cx="2258060" cy="15875"/>
+                <wp:effectExtent l="0" t="50800" r="53340" b="111125"/>
+                <wp:wrapNone/>
+                <wp:docPr id="16" name="Straight Arrow Connector 16"/>
+                <wp:cNvGraphicFramePr/>
+                <a:graphic xmlns:a="http://schemas.openxmlformats.org/drawingml/2006/main">
+                  <a:graphicData uri="http://schemas.microsoft.com/office/word/2010/wordprocessingShape">
+                    <wps:wsp>
+                      <wps:cNvCnPr/>
+                      <wps:spPr>
+                        <a:xfrm>
+                          <a:off x="0" y="0"/>
+                          <a:ext cx="2258060" cy="15875"/>
+                        </a:xfrm>
+                        <a:prstGeom prst="straightConnector1">
+                          <a:avLst/>
+                        </a:prstGeom>
+                        <a:ln>
+                          <a:tailEnd type="triangle"/>
+                        </a:ln>
+                      </wps:spPr>
+                      <wps:style>
+                        <a:lnRef idx="1">
+                          <a:schemeClr val="dk1"/>
+                        </a:lnRef>
+                        <a:fillRef idx="0">
+                          <a:schemeClr val="dk1"/>
+                        </a:fillRef>
+                        <a:effectRef idx="0">
+                          <a:schemeClr val="dk1"/>
+                        </a:effectRef>
+                        <a:fontRef idx="minor">
+                          <a:schemeClr val="tx1"/>
+                        </a:fontRef>
+                      </wps:style>
+                      <wps:bodyPr/>
+                    </wps:wsp>
+                  </a:graphicData>
+                </a:graphic>
+              </wp:anchor>
+            </w:drawing>
+          </mc:Choice>
+          <mc:Fallback>
+            <w:pict>
+              <v:shape w14:anchorId="6FF6374B" id="Straight Arrow Connector 16" o:spid="_x0000_s1026" type="#_x0000_t32" style="position:absolute;margin-left:148.35pt;margin-top:1pt;width:177.8pt;height:1.25pt;z-index:251679744;visibility:visible;mso-wrap-style:square;mso-wrap-distance-left:9pt;mso-wrap-distance-top:0;mso-wrap-distance-right:9pt;mso-wrap-distance-bottom:0;mso-position-horizontal:absolute;mso-position-horizontal-relative:text;mso-position-vertical:absolute;mso-position-vertical-relative:text" o:gfxdata="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" strokecolor="black [3200]" strokeweight=".5pt">
+                <v:stroke endarrow="block" joinstyle="miter"/>
+              </v:shape>
+            </w:pict>
+          </mc:Fallback>
+        </mc:AlternateContent>
+      </w:r>
+    </w:p>
+    <w:p>
+      <w:pPr>
+        <w:spacing w:after="0" w:line="276" w:lineRule="auto"/>
+        <w:ind w:left="1080"/>
+        <w:rPr>
+          <w:b/>
+          <w:sz w:val="20"/>
+          <w:szCs w:val="20"/>
+        </w:rPr>
+      </w:pPr>
+      <w:r>
+        <w:rPr>
+          <w:sz w:val="20"/>
+          <w:szCs w:val="20"/>
+        </w:rPr>
+        <w:t xml:space="preserve">          </w:t>
+      </w:r>
+      <w:r>
+        <w:rPr>
+          <w:sz w:val="20"/>
+          <w:szCs w:val="20"/>
+        </w:rPr>
+        <w:tab/>
+      </w:r>
+      <w:r>
+        <w:rPr>
+          <w:sz w:val="20"/>
+          <w:szCs w:val="20"/>
+        </w:rPr>
+        <w:tab/>
+        <w:t xml:space="preserve">          </w:t>
+      </w:r>
+      <w:r>
+        <w:rPr>
+          <w:sz w:val="20"/>
+          <w:szCs w:val="20"/>
+        </w:rPr>
+        <w:t xml:space="preserve">Flag = </w:t>
+      </w:r>
+      <w:r>
+        <w:rPr>
+          <w:sz w:val="20"/>
+          <w:szCs w:val="20"/>
+        </w:rPr>
+        <w:t>5, 50 Byte Message</w:t>
+      </w:r>
+    </w:p>
+    <w:p>
+      <w:pPr>
+        <w:spacing w:after="0" w:line="276" w:lineRule="auto"/>
+        <w:ind w:left="1080"/>
+        <w:rPr>
+          <w:b/>
+          <w:sz w:val="20"/>
+          <w:szCs w:val="20"/>
+        </w:rPr>
+      </w:pPr>
+      <w:r>
+        <w:rPr>
+          <w:noProof/>
+        </w:rPr>
+        <mc:AlternateContent>
+          <mc:Choice Requires="wps">
+            <w:drawing>
+              <wp:anchor distT="0" distB="0" distL="114300" distR="114300" simplePos="0" relativeHeight="251681792" behindDoc="0" locked="0" layoutInCell="1" allowOverlap="1" wp14:anchorId="02D3E520" wp14:editId="75CA6806">
+                <wp:simplePos x="0" y="0"/>
+                <wp:positionH relativeFrom="column">
+                  <wp:posOffset>1878544</wp:posOffset>
+                </wp:positionH>
+                <wp:positionV relativeFrom="paragraph">
+                  <wp:posOffset>14146</wp:posOffset>
+                </wp:positionV>
+                <wp:extent cx="2258171" cy="15903"/>
+                <wp:effectExtent l="0" t="57150" r="8890" b="98425"/>
+                <wp:wrapNone/>
+                <wp:docPr id="17" name="Straight Arrow Connector 17"/>
+                <wp:cNvGraphicFramePr/>
+                <a:graphic xmlns:a="http://schemas.openxmlformats.org/drawingml/2006/main">
+                  <a:graphicData uri="http://schemas.microsoft.com/office/word/2010/wordprocessingShape">
+                    <wps:wsp>
+                      <wps:cNvCnPr/>
+                      <wps:spPr>
+                        <a:xfrm>
+                          <a:off x="0" y="0"/>
+                          <a:ext cx="2258171" cy="15903"/>
+                        </a:xfrm>
+                        <a:prstGeom prst="straightConnector1">
+                          <a:avLst/>
+                        </a:prstGeom>
+                        <a:ln>
+                          <a:tailEnd type="triangle"/>
+                        </a:ln>
+                      </wps:spPr>
+                      <wps:style>
+                        <a:lnRef idx="1">
+                          <a:schemeClr val="dk1"/>
+                        </a:lnRef>
+                        <a:fillRef idx="0">
+                          <a:schemeClr val="dk1"/>
+                        </a:fillRef>
+                        <a:effectRef idx="0">
+                          <a:schemeClr val="dk1"/>
+                        </a:effectRef>
+                        <a:fontRef idx="minor">
+                          <a:schemeClr val="tx1"/>
+                        </a:fontRef>
+                      </wps:style>
+                      <wps:bodyPr/>
+                    </wps:wsp>
+                  </a:graphicData>
+                </a:graphic>
+              </wp:anchor>
+            </w:drawing>
+          </mc:Choice>
+          <mc:Fallback>
+            <w:pict>
+              <v:shape w14:anchorId="50C3C7B8" id="Straight Arrow Connector 17" o:spid="_x0000_s1026" type="#_x0000_t32" style="position:absolute;margin-left:147.9pt;margin-top:1.1pt;width:177.8pt;height:1.25pt;z-index:251681792;visibility:visible;mso-wrap-style:square;mso-wrap-distance-left:9pt;mso-wrap-distance-top:0;mso-wrap-distance-right:9pt;mso-wrap-distance-bottom:0;mso-position-horizontal:absolute;mso-position-horizontal-relative:text;mso-position-vertical:absolute;mso-position-vertical-relative:text" o:gfxdata="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" strokecolor="black [3200]" strokeweight=".5pt">
+                <v:stroke endarrow="block" joinstyle="miter"/>
+              </v:shape>
+            </w:pict>
+          </mc:Fallback>
+        </mc:AlternateContent>
+      </w:r>
+    </w:p>
+    <w:p>
+      <w:pPr>
+        <w:spacing w:after="0" w:line="276" w:lineRule="auto"/>
+        <w:ind w:left="1080"/>
+        <w:rPr>
+          <w:b/>
+          <w:sz w:val="20"/>
+          <w:szCs w:val="20"/>
+        </w:rPr>
+      </w:pPr>
+    </w:p>
+    <w:p>
+      <w:pPr>
+        <w:spacing w:after="0" w:line="276" w:lineRule="auto"/>
+        <w:ind w:left="1080"/>
+        <w:rPr>
+          <w:sz w:val="20"/>
+          <w:szCs w:val="20"/>
+        </w:rPr>
+      </w:pPr>
+      <w:r>
+        <w:rPr>
+          <w:b/>
+          <w:sz w:val="20"/>
+          <w:szCs w:val="20"/>
+        </w:rPr>
+        <w:t xml:space="preserve">Description: </w:t>
+      </w:r>
+      <w:r>
+        <w:rPr>
+          <w:sz w:val="20"/>
+          <w:szCs w:val="20"/>
+        </w:rPr>
+        <w:t xml:space="preserve">Case where client sends a message </w:t>
+      </w:r>
+      <w:r>
+        <w:rPr>
+          <w:sz w:val="20"/>
+          <w:szCs w:val="20"/>
+        </w:rPr>
+        <w:t>that is 450 bytes long without error</w:t>
+      </w:r>
+    </w:p>
+    <w:p>
+      <w:pPr>
+        <w:spacing w:after="0" w:line="276" w:lineRule="auto"/>
+        <w:ind w:left="1080"/>
+        <w:rPr>
+          <w:sz w:val="20"/>
+          <w:szCs w:val="20"/>
+        </w:rPr>
+      </w:pPr>
+      <w:r>
+        <w:rPr>
+          <w:b/>
+          <w:sz w:val="20"/>
+          <w:szCs w:val="20"/>
+        </w:rPr>
+        <w:t xml:space="preserve">Processing on Client: </w:t>
+      </w:r>
+      <w:r>
+        <w:rPr>
+          <w:sz w:val="20"/>
+          <w:szCs w:val="20"/>
+        </w:rPr>
+        <w:t>Send multiple messages no longer than 200 bytes until size met</w:t>
+      </w:r>
+    </w:p>
+    <w:p>
+      <w:pPr>
+        <w:spacing w:after="0" w:line="276" w:lineRule="auto"/>
+        <w:ind w:left="1080"/>
+        <w:rPr>
+          <w:sz w:val="20"/>
+          <w:szCs w:val="20"/>
+        </w:rPr>
+      </w:pPr>
+      <w:r>
+        <w:rPr>
+          <w:b/>
+          <w:sz w:val="20"/>
+          <w:szCs w:val="20"/>
+        </w:rPr>
+        <w:t xml:space="preserve">Processing on Server: </w:t>
+      </w:r>
+      <w:r>
+        <w:rPr>
+          <w:sz w:val="20"/>
+          <w:szCs w:val="20"/>
+        </w:rPr>
+        <w:t>treat each message as its own; forward them to dest handle</w:t>
+      </w:r>
+    </w:p>
+    <w:p>
+      <w:pPr>
+        <w:rPr>
+          <w:sz w:val="20"/>
+          <w:szCs w:val="20"/>
+        </w:rPr>
+      </w:pPr>
+      <w:r>
+        <w:rPr>
+          <w:sz w:val="20"/>
+          <w:szCs w:val="20"/>
+        </w:rPr>
+        <w:br w:type="page"/>
+      </w:r>
+    </w:p>
+    <w:p>
+      <w:pPr>
+        <w:spacing w:after="0" w:line="276" w:lineRule="auto"/>
+        <w:ind w:left="1440" w:firstLine="720"/>
+        <w:rPr>
+          <w:b/>
+          <w:sz w:val="20"/>
+          <w:szCs w:val="20"/>
+        </w:rPr>
+      </w:pPr>
+      <w:r>
+        <w:rPr>
+          <w:b/>
+          <w:sz w:val="20"/>
+          <w:szCs w:val="20"/>
+        </w:rPr>
+        <w:lastRenderedPageBreak/>
+        <w:t>Client</w:t>
+      </w:r>
+      <w:r>
+        <w:rPr>
+          <w:b/>
+          <w:sz w:val="20"/>
+          <w:szCs w:val="20"/>
+        </w:rPr>
+        <w:tab/>
+      </w:r>
+      <w:r>
+        <w:rPr>
+          <w:b/>
+          <w:sz w:val="20"/>
+          <w:szCs w:val="20"/>
+        </w:rPr>
+        <w:tab/>
+      </w:r>
+      <w:r>
+        <w:rPr>
+          <w:b/>
+          <w:sz w:val="20"/>
+          <w:szCs w:val="20"/>
+        </w:rPr>
+        <w:tab/>
+      </w:r>
+      <w:r>
+        <w:rPr>
+          <w:b/>
+          <w:sz w:val="20"/>
+          <w:szCs w:val="20"/>
+        </w:rPr>
+        <w:tab/>
+      </w:r>
+      <w:r>
+        <w:rPr>
+          <w:b/>
+          <w:sz w:val="20"/>
+          <w:szCs w:val="20"/>
+        </w:rPr>
+        <w:tab/>
+      </w:r>
+      <w:r>
+        <w:rPr>
+          <w:b/>
+          <w:sz w:val="20"/>
+          <w:szCs w:val="20"/>
+        </w:rPr>
+        <w:tab/>
+        <w:t>Server</w:t>
+      </w:r>
+    </w:p>
+    <w:p>
+      <w:pPr>
+        <w:tabs>
+          <w:tab w:val="left" w:pos="3181"/>
+        </w:tabs>
+        <w:spacing w:after="0" w:line="276" w:lineRule="auto"/>
+        <w:ind w:left="1080"/>
+        <w:rPr>
+          <w:sz w:val="20"/>
+          <w:szCs w:val="20"/>
+        </w:rPr>
+      </w:pPr>
+      <w:r>
+        <w:rPr>
+          <w:noProof/>
+        </w:rPr>
+        <mc:AlternateContent>
+          <mc:Choice Requires="wps">
+            <w:drawing>
+              <wp:anchor distT="0" distB="0" distL="114300" distR="114300" simplePos="0" relativeHeight="251683840" behindDoc="0" locked="0" layoutInCell="1" allowOverlap="1" wp14:anchorId="7484E644" wp14:editId="2982BA90">
+                <wp:simplePos x="0" y="0"/>
+                <wp:positionH relativeFrom="column">
+                  <wp:posOffset>1880317</wp:posOffset>
+                </wp:positionH>
+                <wp:positionV relativeFrom="paragraph">
+                  <wp:posOffset>161919</wp:posOffset>
+                </wp:positionV>
+                <wp:extent cx="2258171" cy="15903"/>
+                <wp:effectExtent l="0" t="57150" r="8890" b="98425"/>
+                <wp:wrapNone/>
+                <wp:docPr id="18" name="Straight Arrow Connector 18"/>
+                <wp:cNvGraphicFramePr/>
+                <a:graphic xmlns:a="http://schemas.openxmlformats.org/drawingml/2006/main">
+                  <a:graphicData uri="http://schemas.microsoft.com/office/word/2010/wordprocessingShape">
+                    <wps:wsp>
+                      <wps:cNvCnPr/>
+                      <wps:spPr>
+                        <a:xfrm>
+                          <a:off x="0" y="0"/>
+                          <a:ext cx="2258171" cy="15903"/>
+                        </a:xfrm>
+                        <a:prstGeom prst="straightConnector1">
+                          <a:avLst/>
+                        </a:prstGeom>
+                        <a:ln>
+                          <a:tailEnd type="triangle"/>
+                        </a:ln>
+                      </wps:spPr>
+                      <wps:style>
+                        <a:lnRef idx="1">
+                          <a:schemeClr val="dk1"/>
+                        </a:lnRef>
+                        <a:fillRef idx="0">
+                          <a:schemeClr val="dk1"/>
+                        </a:fillRef>
+                        <a:effectRef idx="0">
+                          <a:schemeClr val="dk1"/>
+                        </a:effectRef>
+                        <a:fontRef idx="minor">
+                          <a:schemeClr val="tx1"/>
+                        </a:fontRef>
+                      </wps:style>
+                      <wps:bodyPr/>
+                    </wps:wsp>
+                  </a:graphicData>
+                </a:graphic>
+              </wp:anchor>
+            </w:drawing>
+          </mc:Choice>
+          <mc:Fallback>
+            <w:pict>
+              <v:shape w14:anchorId="3870468B" id="Straight Arrow Connector 18" o:spid="_x0000_s1026" type="#_x0000_t32" style="position:absolute;margin-left:148.05pt;margin-top:12.75pt;width:177.8pt;height:1.25pt;z-index:251683840;visibility:visible;mso-wrap-style:square;mso-wrap-distance-left:9pt;mso-wrap-distance-top:0;mso-wrap-distance-right:9pt;mso-wrap-distance-bottom:0;mso-position-horizontal:absolute;mso-position-horizontal-relative:text;mso-position-vertical:absolute;mso-position-vertical-relative:text" o:gfxdata="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" strokecolor="black [3200]" strokeweight=".5pt">
+                <v:stroke endarrow="block" joinstyle="miter"/>
+              </v:shape>
+            </w:pict>
+          </mc:Fallback>
+        </mc:AlternateContent>
+      </w:r>
+      <w:r>
+        <w:rPr>
+          <w:b/>
+          <w:sz w:val="20"/>
+          <w:szCs w:val="20"/>
+        </w:rPr>
+        <w:tab/>
+        <w:t xml:space="preserve">    </w:t>
+      </w:r>
+      <w:r>
+        <w:rPr>
+          <w:b/>
+          <w:sz w:val="20"/>
+          <w:szCs w:val="20"/>
+        </w:rPr>
+        <w:t xml:space="preserve"> </w:t>
+      </w:r>
+      <w:r>
+        <w:rPr>
+          <w:sz w:val="20"/>
+          <w:szCs w:val="20"/>
+        </w:rPr>
+        <w:t>Flag = 5</w:t>
+      </w:r>
+      <w:r>
+        <w:rPr>
+          <w:sz w:val="20"/>
+          <w:szCs w:val="20"/>
+        </w:rPr>
+        <w:t>, 200 Byte Message</w:t>
+      </w:r>
+    </w:p>
+    <w:p>
+      <w:pPr>
+        <w:tabs>
+          <w:tab w:val="left" w:pos="3631"/>
+        </w:tabs>
+        <w:spacing w:after="0" w:line="276" w:lineRule="auto"/>
+        <w:ind w:left="1080"/>
+        <w:rPr>
+          <w:b/>
+          <w:sz w:val="20"/>
+          <w:szCs w:val="20"/>
+        </w:rPr>
+      </w:pPr>
+      <w:r>
+        <w:rPr>
+          <w:noProof/>
+        </w:rPr>
+        <mc:AlternateContent>
+          <mc:Choice Requires="wps">
+            <w:drawing>
+              <wp:anchor distT="0" distB="0" distL="114300" distR="114300" simplePos="0" relativeHeight="251685888" behindDoc="0" locked="0" layoutInCell="1" allowOverlap="1" wp14:anchorId="1C28230B" wp14:editId="3A42C7BD">
+                <wp:simplePos x="0" y="0"/>
+                <wp:positionH relativeFrom="column">
+                  <wp:posOffset>1880235</wp:posOffset>
+                </wp:positionH>
+                <wp:positionV relativeFrom="paragraph">
+                  <wp:posOffset>180340</wp:posOffset>
+                </wp:positionV>
+                <wp:extent cx="2241550" cy="246380"/>
+                <wp:effectExtent l="50800" t="0" r="19050" b="109220"/>
+                <wp:wrapNone/>
+                <wp:docPr id="21" name="Straight Arrow Connector 21"/>
+                <wp:cNvGraphicFramePr/>
+                <a:graphic xmlns:a="http://schemas.openxmlformats.org/drawingml/2006/main">
+                  <a:graphicData uri="http://schemas.microsoft.com/office/word/2010/wordprocessingShape">
+                    <wps:wsp>
+                      <wps:cNvCnPr/>
+                      <wps:spPr>
+                        <a:xfrm flipH="1">
+                          <a:off x="0" y="0"/>
+                          <a:ext cx="2241550" cy="246380"/>
+                        </a:xfrm>
+                        <a:prstGeom prst="straightConnector1">
+                          <a:avLst/>
+                        </a:prstGeom>
+                        <a:ln>
+                          <a:tailEnd type="triangle"/>
+                        </a:ln>
+                      </wps:spPr>
+                      <wps:style>
+                        <a:lnRef idx="1">
+                          <a:schemeClr val="dk1"/>
+                        </a:lnRef>
+                        <a:fillRef idx="0">
+                          <a:schemeClr val="dk1"/>
+                        </a:fillRef>
+                        <a:effectRef idx="0">
+                          <a:schemeClr val="dk1"/>
+                        </a:effectRef>
+                        <a:fontRef idx="minor">
+                          <a:schemeClr val="tx1"/>
+                        </a:fontRef>
+                      </wps:style>
+                      <wps:bodyPr/>
+                    </wps:wsp>
+                  </a:graphicData>
+                </a:graphic>
+              </wp:anchor>
+            </w:drawing>
+          </mc:Choice>
+          <mc:Fallback>
+            <w:pict>
+              <v:shape w14:anchorId="71C62E6A" id="Straight Arrow Connector 21" o:spid="_x0000_s1026" type="#_x0000_t32" style="position:absolute;margin-left:148.05pt;margin-top:14.2pt;width:176.5pt;height:19.4pt;flip:x;z-index:251685888;visibility:visible;mso-wrap-style:square;mso-wrap-distance-left:9pt;mso-wrap-distance-top:0;mso-wrap-distance-right:9pt;mso-wrap-distance-bottom:0;mso-position-horizontal:absolute;mso-position-horizontal-relative:text;mso-position-vertical:absolute;mso-position-vertical-relative:text" o:gfxdata="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" strokecolor="black [3200]" strokeweight=".5pt">
+                <v:stroke endarrow="block" joinstyle="miter"/>
+              </v:shape>
+            </w:pict>
+          </mc:Fallback>
+        </mc:AlternateContent>
+      </w:r>
+    </w:p>
+    <w:p>
+      <w:pPr>
+        <w:tabs>
+          <w:tab w:val="left" w:pos="3631"/>
+        </w:tabs>
+        <w:spacing w:after="0" w:line="276" w:lineRule="auto"/>
+        <w:ind w:left="1080"/>
+        <w:rPr>
+          <w:sz w:val="20"/>
+          <w:szCs w:val="20"/>
+        </w:rPr>
+      </w:pPr>
+      <w:r>
+        <w:rPr>
+          <w:sz w:val="20"/>
+          <w:szCs w:val="20"/>
+        </w:rPr>
+        <w:tab/>
+        <w:t xml:space="preserve">            Flag = 7</w:t>
+      </w:r>
+    </w:p>
+    <w:p>
+      <w:pPr>
+        <w:spacing w:after="0" w:line="276" w:lineRule="auto"/>
+        <w:ind w:left="1080"/>
+        <w:rPr>
+          <w:b/>
+          <w:sz w:val="20"/>
+          <w:szCs w:val="20"/>
+        </w:rPr>
+      </w:pPr>
+    </w:p>
+    <w:p>
+      <w:pPr>
+        <w:spacing w:after="0" w:line="276" w:lineRule="auto"/>
+        <w:ind w:left="1800" w:firstLine="360"/>
+        <w:rPr>
+          <w:b/>
+          <w:sz w:val="20"/>
+          <w:szCs w:val="20"/>
+        </w:rPr>
+      </w:pPr>
+    </w:p>
+    <w:p>
+      <w:pPr>
+        <w:tabs>
+          <w:tab w:val="left" w:pos="3181"/>
+        </w:tabs>
+        <w:spacing w:after="0" w:line="276" w:lineRule="auto"/>
+        <w:ind w:left="1080"/>
+        <w:rPr>
+          <w:sz w:val="20"/>
+          <w:szCs w:val="20"/>
+        </w:rPr>
+      </w:pPr>
+      <w:r>
+        <w:rPr>
+          <w:noProof/>
+        </w:rPr>
+        <mc:AlternateContent>
+          <mc:Choice Requires="wps">
+            <w:drawing>
+              <wp:anchor distT="0" distB="0" distL="114300" distR="114300" simplePos="0" relativeHeight="251687936" behindDoc="0" locked="0" layoutInCell="1" allowOverlap="1" wp14:anchorId="306E7C6A" wp14:editId="19A7B551">
+                <wp:simplePos x="0" y="0"/>
+                <wp:positionH relativeFrom="column">
+                  <wp:posOffset>1880317</wp:posOffset>
+                </wp:positionH>
+                <wp:positionV relativeFrom="paragraph">
+                  <wp:posOffset>161919</wp:posOffset>
+                </wp:positionV>
+                <wp:extent cx="2258171" cy="15903"/>
+                <wp:effectExtent l="0" t="57150" r="8890" b="98425"/>
+                <wp:wrapNone/>
+                <wp:docPr id="23" name="Straight Arrow Connector 23"/>
+                <wp:cNvGraphicFramePr/>
+                <a:graphic xmlns:a="http://schemas.openxmlformats.org/drawingml/2006/main">
+                  <a:graphicData uri="http://schemas.microsoft.com/office/word/2010/wordprocessingShape">
+                    <wps:wsp>
+                      <wps:cNvCnPr/>
+                      <wps:spPr>
+                        <a:xfrm>
+                          <a:off x="0" y="0"/>
+                          <a:ext cx="2258171" cy="15903"/>
+                        </a:xfrm>
+                        <a:prstGeom prst="straightConnector1">
+                          <a:avLst/>
+                        </a:prstGeom>
+                        <a:ln>
+                          <a:tailEnd type="triangle"/>
+                        </a:ln>
+                      </wps:spPr>
+                      <wps:style>
+                        <a:lnRef idx="1">
+                          <a:schemeClr val="dk1"/>
+                        </a:lnRef>
+                        <a:fillRef idx="0">
+                          <a:schemeClr val="dk1"/>
+                        </a:fillRef>
+                        <a:effectRef idx="0">
+                          <a:schemeClr val="dk1"/>
+                        </a:effectRef>
+                        <a:fontRef idx="minor">
+                          <a:schemeClr val="tx1"/>
+                        </a:fontRef>
+                      </wps:style>
+                      <wps:bodyPr/>
+                    </wps:wsp>
+                  </a:graphicData>
+                </a:graphic>
+              </wp:anchor>
+            </w:drawing>
+          </mc:Choice>
+          <mc:Fallback>
+            <w:pict>
+              <v:shape w14:anchorId="5CCFB8B7" id="Straight Arrow Connector 23" o:spid="_x0000_s1026" type="#_x0000_t32" style="position:absolute;margin-left:148.05pt;margin-top:12.75pt;width:177.8pt;height:1.25pt;z-index:251687936;visibility:visible;mso-wrap-style:square;mso-wrap-distance-left:9pt;mso-wrap-distance-top:0;mso-wrap-distance-right:9pt;mso-wrap-distance-bottom:0;mso-position-horizontal:absolute;mso-position-horizontal-relative:text;mso-position-vertical:absolute;mso-position-vertical-relative:text" o:gfxdata="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" strokecolor="black [3200]" strokeweight=".5pt">
+                <v:stroke endarrow="block" joinstyle="miter"/>
+              </v:shape>
+            </w:pict>
+          </mc:Fallback>
+        </mc:AlternateContent>
+      </w:r>
+      <w:r>
+        <w:rPr>
+          <w:b/>
+          <w:sz w:val="20"/>
+          <w:szCs w:val="20"/>
+        </w:rPr>
+        <w:tab/>
+        <w:t xml:space="preserve">    </w:t>
+      </w:r>
+      <w:r>
+        <w:rPr>
+          <w:b/>
+          <w:sz w:val="20"/>
+          <w:szCs w:val="20"/>
+        </w:rPr>
+        <w:t xml:space="preserve"> </w:t>
+      </w:r>
+      <w:r>
+        <w:rPr>
+          <w:sz w:val="20"/>
+          <w:szCs w:val="20"/>
+        </w:rPr>
+        <w:t>Flag = 5</w:t>
+      </w:r>
+      <w:r>
+        <w:rPr>
+          <w:sz w:val="20"/>
+          <w:szCs w:val="20"/>
+        </w:rPr>
+        <w:t>, 200 Byte Message</w:t>
+      </w:r>
+    </w:p>
+    <w:p>
+      <w:pPr>
+        <w:tabs>
+          <w:tab w:val="left" w:pos="3631"/>
+        </w:tabs>
+        <w:spacing w:after="0" w:line="276" w:lineRule="auto"/>
+        <w:ind w:left="1080"/>
+        <w:rPr>
+          <w:b/>
+          <w:sz w:val="20"/>
+          <w:szCs w:val="20"/>
+        </w:rPr>
+      </w:pPr>
+      <w:r>
+        <w:rPr>
+          <w:noProof/>
+        </w:rPr>
+        <mc:AlternateContent>
+          <mc:Choice Requires="wps">
+            <w:drawing>
+              <wp:anchor distT="0" distB="0" distL="114300" distR="114300" simplePos="0" relativeHeight="251688960" behindDoc="0" locked="0" layoutInCell="1" allowOverlap="1" wp14:anchorId="51E3B0DA" wp14:editId="27047F87">
+                <wp:simplePos x="0" y="0"/>
+                <wp:positionH relativeFrom="column">
+                  <wp:posOffset>1880235</wp:posOffset>
+                </wp:positionH>
+                <wp:positionV relativeFrom="paragraph">
+                  <wp:posOffset>180340</wp:posOffset>
+                </wp:positionV>
+                <wp:extent cx="2241550" cy="246380"/>
+                <wp:effectExtent l="50800" t="0" r="19050" b="109220"/>
+                <wp:wrapNone/>
+                <wp:docPr id="24" name="Straight Arrow Connector 24"/>
+                <wp:cNvGraphicFramePr/>
+                <a:graphic xmlns:a="http://schemas.openxmlformats.org/drawingml/2006/main">
+                  <a:graphicData uri="http://schemas.microsoft.com/office/word/2010/wordprocessingShape">
+                    <wps:wsp>
+                      <wps:cNvCnPr/>
+                      <wps:spPr>
+                        <a:xfrm flipH="1">
+                          <a:off x="0" y="0"/>
+                          <a:ext cx="2241550" cy="246380"/>
+                        </a:xfrm>
+                        <a:prstGeom prst="straightConnector1">
+                          <a:avLst/>
+                        </a:prstGeom>
+                        <a:ln>
+                          <a:tailEnd type="triangle"/>
+                        </a:ln>
+                      </wps:spPr>
+                      <wps:style>
+                        <a:lnRef idx="1">
+                          <a:schemeClr val="dk1"/>
+                        </a:lnRef>
+                        <a:fillRef idx="0">
+                          <a:schemeClr val="dk1"/>
+                        </a:fillRef>
+                        <a:effectRef idx="0">
+                          <a:schemeClr val="dk1"/>
+                        </a:effectRef>
+                        <a:fontRef idx="minor">
+                          <a:schemeClr val="tx1"/>
+                        </a:fontRef>
+                      </wps:style>
+                      <wps:bodyPr/>
+                    </wps:wsp>
+                  </a:graphicData>
+                </a:graphic>
+              </wp:anchor>
+            </w:drawing>
+          </mc:Choice>
+          <mc:Fallback>
+            <w:pict>
+              <v:shape w14:anchorId="7FBB4982" id="Straight Arrow Connector 24" o:spid="_x0000_s1026" type="#_x0000_t32" style="position:absolute;margin-left:148.05pt;margin-top:14.2pt;width:176.5pt;height:19.4pt;flip:x;z-index:251688960;visibility:visible;mso-wrap-style:square;mso-wrap-distance-left:9pt;mso-wrap-distance-top:0;mso-wrap-distance-right:9pt;mso-wrap-distance-bottom:0;mso-position-horizontal:absolute;mso-position-horizontal-relative:text;mso-position-vertical:absolute;mso-position-vertical-relative:text" o:gfxdata="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" strokecolor="black [3200]" strokeweight=".5pt">
+                <v:stroke endarrow="block" joinstyle="miter"/>
+              </v:shape>
+            </w:pict>
+          </mc:Fallback>
+        </mc:AlternateContent>
+      </w:r>
+    </w:p>
+    <w:p>
+      <w:pPr>
+        <w:tabs>
+          <w:tab w:val="left" w:pos="3631"/>
+        </w:tabs>
+        <w:spacing w:after="0" w:line="276" w:lineRule="auto"/>
+        <w:ind w:left="1080"/>
+        <w:rPr>
+          <w:sz w:val="20"/>
+          <w:szCs w:val="20"/>
+        </w:rPr>
+      </w:pPr>
+      <w:r>
+        <w:rPr>
+          <w:sz w:val="20"/>
+          <w:szCs w:val="20"/>
+        </w:rPr>
+        <w:tab/>
+        <w:t xml:space="preserve">            Flag = 7</w:t>
+      </w:r>
+    </w:p>
+    <w:p>
+      <w:pPr>
+        <w:spacing w:after="0" w:line="276" w:lineRule="auto"/>
+        <w:ind w:left="1080"/>
+        <w:rPr>
+          <w:b/>
+          <w:sz w:val="20"/>
+          <w:szCs w:val="20"/>
+        </w:rPr>
+      </w:pPr>
+    </w:p>
+    <w:p>
+      <w:pPr>
+        <w:spacing w:after="0" w:line="276" w:lineRule="auto"/>
+        <w:ind w:left="1800" w:firstLine="360"/>
+        <w:rPr>
+          <w:b/>
+          <w:sz w:val="20"/>
+          <w:szCs w:val="20"/>
+        </w:rPr>
+      </w:pPr>
+    </w:p>
+    <w:p>
+      <w:pPr>
+        <w:tabs>
+          <w:tab w:val="left" w:pos="3181"/>
+        </w:tabs>
+        <w:spacing w:after="0" w:line="276" w:lineRule="auto"/>
+        <w:ind w:left="1080"/>
+        <w:rPr>
+          <w:sz w:val="20"/>
+          <w:szCs w:val="20"/>
+        </w:rPr>
+      </w:pPr>
+      <w:r>
+        <w:rPr>
+          <w:noProof/>
+        </w:rPr>
+        <mc:AlternateContent>
+          <mc:Choice Requires="wps">
+            <w:drawing>
+              <wp:anchor distT="0" distB="0" distL="114300" distR="114300" simplePos="0" relativeHeight="251691008" behindDoc="0" locked="0" layoutInCell="1" allowOverlap="1" wp14:anchorId="66AC2BF3" wp14:editId="761EF6BF">
+                <wp:simplePos x="0" y="0"/>
+                <wp:positionH relativeFrom="column">
+                  <wp:posOffset>1880317</wp:posOffset>
+                </wp:positionH>
+                <wp:positionV relativeFrom="paragraph">
+                  <wp:posOffset>161919</wp:posOffset>
+                </wp:positionV>
+                <wp:extent cx="2258171" cy="15903"/>
+                <wp:effectExtent l="0" t="57150" r="8890" b="98425"/>
+                <wp:wrapNone/>
+                <wp:docPr id="25" name="Straight Arrow Connector 25"/>
+                <wp:cNvGraphicFramePr/>
+                <a:graphic xmlns:a="http://schemas.openxmlformats.org/drawingml/2006/main">
+                  <a:graphicData uri="http://schemas.microsoft.com/office/word/2010/wordprocessingShape">
+                    <wps:wsp>
+                      <wps:cNvCnPr/>
+                      <wps:spPr>
+                        <a:xfrm>
+                          <a:off x="0" y="0"/>
+                          <a:ext cx="2258171" cy="15903"/>
+                        </a:xfrm>
+                        <a:prstGeom prst="straightConnector1">
+                          <a:avLst/>
+                        </a:prstGeom>
+                        <a:ln>
+                          <a:tailEnd type="triangle"/>
+                        </a:ln>
+                      </wps:spPr>
+                      <wps:style>
+                        <a:lnRef idx="1">
+                          <a:schemeClr val="dk1"/>
+                        </a:lnRef>
+                        <a:fillRef idx="0">
+                          <a:schemeClr val="dk1"/>
+                        </a:fillRef>
+                        <a:effectRef idx="0">
+                          <a:schemeClr val="dk1"/>
+                        </a:effectRef>
+                        <a:fontRef idx="minor">
+                          <a:schemeClr val="tx1"/>
+                        </a:fontRef>
+                      </wps:style>
+                      <wps:bodyPr/>
+                    </wps:wsp>
+                  </a:graphicData>
+                </a:graphic>
+              </wp:anchor>
+            </w:drawing>
+          </mc:Choice>
+          <mc:Fallback>
+            <w:pict>
+              <v:shape w14:anchorId="11CD01EF" id="Straight Arrow Connector 25" o:spid="_x0000_s1026" type="#_x0000_t32" style="position:absolute;margin-left:148.05pt;margin-top:12.75pt;width:177.8pt;height:1.25pt;z-index:251691008;visibility:visible;mso-wrap-style:square;mso-wrap-distance-left:9pt;mso-wrap-distance-top:0;mso-wrap-distance-right:9pt;mso-wrap-distance-bottom:0;mso-position-horizontal:absolute;mso-position-horizontal-relative:text;mso-position-vertical:absolute;mso-position-vertical-relative:text" o:gfxdata="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" strokecolor="black [3200]" strokeweight=".5pt">
+                <v:stroke endarrow="block" joinstyle="miter"/>
+              </v:shape>
+            </w:pict>
+          </mc:Fallback>
+        </mc:AlternateContent>
+      </w:r>
+      <w:r>
+        <w:rPr>
+          <w:b/>
+          <w:sz w:val="20"/>
+          <w:szCs w:val="20"/>
+        </w:rPr>
+        <w:tab/>
+        <w:t xml:space="preserve">    </w:t>
+      </w:r>
+      <w:r>
+        <w:rPr>
+          <w:b/>
+          <w:sz w:val="20"/>
+          <w:szCs w:val="20"/>
+        </w:rPr>
+        <w:t xml:space="preserve"> </w:t>
+      </w:r>
+      <w:r>
+        <w:rPr>
+          <w:sz w:val="20"/>
+          <w:szCs w:val="20"/>
+        </w:rPr>
+        <w:t>Flag = 5</w:t>
+      </w:r>
+      <w:r>
+        <w:rPr>
+          <w:sz w:val="20"/>
+          <w:szCs w:val="20"/>
+        </w:rPr>
+        <w:t>, 50</w:t>
+      </w:r>
+      <w:r>
+        <w:rPr>
+          <w:sz w:val="20"/>
+          <w:szCs w:val="20"/>
+        </w:rPr>
+        <w:t xml:space="preserve"> Byte Message</w:t>
+      </w:r>
+    </w:p>
+    <w:p>
+      <w:pPr>
+        <w:tabs>
+          <w:tab w:val="left" w:pos="3631"/>
+        </w:tabs>
+        <w:spacing w:after="0" w:line="276" w:lineRule="auto"/>
+        <w:ind w:left="1080"/>
+        <w:rPr>
+          <w:b/>
+          <w:sz w:val="20"/>
+          <w:szCs w:val="20"/>
+        </w:rPr>
+      </w:pPr>
+      <w:r>
+        <w:rPr>
+          <w:noProof/>
+        </w:rPr>
+        <mc:AlternateContent>
+          <mc:Choice Requires="wps">
+            <w:drawing>
+              <wp:anchor distT="0" distB="0" distL="114300" distR="114300" simplePos="0" relativeHeight="251692032" behindDoc="0" locked="0" layoutInCell="1" allowOverlap="1" wp14:anchorId="1CECE5B0" wp14:editId="473464C8">
+                <wp:simplePos x="0" y="0"/>
+                <wp:positionH relativeFrom="column">
+                  <wp:posOffset>1880235</wp:posOffset>
+                </wp:positionH>
+                <wp:positionV relativeFrom="paragraph">
+                  <wp:posOffset>180340</wp:posOffset>
+                </wp:positionV>
+                <wp:extent cx="2241550" cy="246380"/>
+                <wp:effectExtent l="50800" t="0" r="19050" b="109220"/>
+                <wp:wrapNone/>
+                <wp:docPr id="26" name="Straight Arrow Connector 26"/>
+                <wp:cNvGraphicFramePr/>
+                <a:graphic xmlns:a="http://schemas.openxmlformats.org/drawingml/2006/main">
+                  <a:graphicData uri="http://schemas.microsoft.com/office/word/2010/wordprocessingShape">
+                    <wps:wsp>
+                      <wps:cNvCnPr/>
+                      <wps:spPr>
+                        <a:xfrm flipH="1">
+                          <a:off x="0" y="0"/>
+                          <a:ext cx="2241550" cy="246380"/>
+                        </a:xfrm>
+                        <a:prstGeom prst="straightConnector1">
+                          <a:avLst/>
+                        </a:prstGeom>
+                        <a:ln>
+                          <a:tailEnd type="triangle"/>
+                        </a:ln>
+                      </wps:spPr>
+                      <wps:style>
+                        <a:lnRef idx="1">
+                          <a:schemeClr val="dk1"/>
+                        </a:lnRef>
+                        <a:fillRef idx="0">
+                          <a:schemeClr val="dk1"/>
+                        </a:fillRef>
+                        <a:effectRef idx="0">
+                          <a:schemeClr val="dk1"/>
+                        </a:effectRef>
+                        <a:fontRef idx="minor">
+                          <a:schemeClr val="tx1"/>
+                        </a:fontRef>
+                      </wps:style>
+                      <wps:bodyPr/>
+                    </wps:wsp>
+                  </a:graphicData>
+                </a:graphic>
+              </wp:anchor>
+            </w:drawing>
+          </mc:Choice>
+          <mc:Fallback>
+            <w:pict>
+              <v:shape w14:anchorId="4A939DB9" id="Straight Arrow Connector 26" o:spid="_x0000_s1026" type="#_x0000_t32" style="position:absolute;margin-left:148.05pt;margin-top:14.2pt;width:176.5pt;height:19.4pt;flip:x;z-index:251692032;visibility:visible;mso-wrap-style:square;mso-wrap-distance-left:9pt;mso-wrap-distance-top:0;mso-wrap-distance-right:9pt;mso-wrap-distance-bottom:0;mso-position-horizontal:absolute;mso-position-horizontal-relative:text;mso-position-vertical:absolute;mso-position-vertical-relative:text" o:gfxdata="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" strokecolor="black [3200]" strokeweight=".5pt">
+                <v:stroke endarrow="block" joinstyle="miter"/>
+              </v:shape>
+            </w:pict>
+          </mc:Fallback>
+        </mc:AlternateContent>
+      </w:r>
+    </w:p>
+    <w:p>
+      <w:pPr>
+        <w:tabs>
+          <w:tab w:val="left" w:pos="3631"/>
+        </w:tabs>
+        <w:spacing w:after="0" w:line="276" w:lineRule="auto"/>
+        <w:ind w:left="1080"/>
+        <w:rPr>
+          <w:sz w:val="20"/>
+          <w:szCs w:val="20"/>
+        </w:rPr>
+      </w:pPr>
+      <w:r>
+        <w:rPr>
+          <w:sz w:val="20"/>
+          <w:szCs w:val="20"/>
+        </w:rPr>
+        <w:tab/>
+        <w:t xml:space="preserve">            Flag = 7</w:t>
+      </w:r>
+    </w:p>
+    <w:p>
+      <w:pPr>
+        <w:spacing w:after="0" w:line="276" w:lineRule="auto"/>
+        <w:ind w:left="1080"/>
+        <w:rPr>
+          <w:b/>
+          <w:sz w:val="20"/>
+          <w:szCs w:val="20"/>
+        </w:rPr>
+      </w:pPr>
+    </w:p>
+    <w:p>
+      <w:pPr>
+        <w:spacing w:after="0" w:line="276" w:lineRule="auto"/>
+        <w:ind w:left="1080"/>
+        <w:rPr>
+          <w:b/>
+          <w:sz w:val="20"/>
+          <w:szCs w:val="20"/>
+        </w:rPr>
+      </w:pPr>
+    </w:p>
+    <w:p>
+      <w:pPr>
+        <w:spacing w:after="0" w:line="276" w:lineRule="auto"/>
+        <w:ind w:left="1080"/>
+        <w:rPr>
+          <w:sz w:val="20"/>
+          <w:szCs w:val="20"/>
+        </w:rPr>
+      </w:pPr>
+      <w:r>
+        <w:rPr>
+          <w:b/>
+          <w:sz w:val="20"/>
+          <w:szCs w:val="20"/>
+        </w:rPr>
+        <w:t xml:space="preserve">Description: </w:t>
+      </w:r>
+      <w:r>
+        <w:rPr>
+          <w:sz w:val="20"/>
+          <w:szCs w:val="20"/>
+        </w:rPr>
+        <w:t>C</w:t>
+      </w:r>
+      <w:r>
+        <w:rPr>
+          <w:sz w:val="20"/>
+          <w:szCs w:val="20"/>
+        </w:rPr>
+        <w:t xml:space="preserve">lient sends a message </w:t>
+      </w:r>
+      <w:r>
+        <w:rPr>
+          <w:sz w:val="20"/>
+          <w:szCs w:val="20"/>
+        </w:rPr>
+        <w:t xml:space="preserve">that is 450 bytes long </w:t>
+      </w:r>
+      <w:r>
+        <w:rPr>
+          <w:sz w:val="20"/>
+          <w:szCs w:val="20"/>
+        </w:rPr>
+        <w:t>to a non-existent handle</w:t>
+      </w:r>
+    </w:p>
+    <w:p>
+      <w:pPr>
+        <w:spacing w:after="0" w:line="276" w:lineRule="auto"/>
+        <w:ind w:left="1080"/>
+        <w:rPr>
+          <w:sz w:val="20"/>
+          <w:szCs w:val="20"/>
+        </w:rPr>
+      </w:pPr>
+      <w:r>
+        <w:rPr>
+          <w:b/>
+          <w:sz w:val="20"/>
+          <w:szCs w:val="20"/>
+        </w:rPr>
+        <w:t xml:space="preserve">Processing on Client: </w:t>
+      </w:r>
+      <w:r>
+        <w:rPr>
+          <w:sz w:val="20"/>
+          <w:szCs w:val="20"/>
+        </w:rPr>
+        <w:t>Output an error message for each error flag from server</w:t>
+      </w:r>
+    </w:p>
+    <w:p>
+      <w:pPr>
+        <w:spacing w:after="0" w:line="276" w:lineRule="auto"/>
+        <w:ind w:left="1080"/>
+        <w:rPr>
+          <w:sz w:val="20"/>
+          <w:szCs w:val="20"/>
+        </w:rPr>
+      </w:pPr>
+      <w:r>
+        <w:rPr>
+          <w:b/>
+          <w:sz w:val="20"/>
+          <w:szCs w:val="20"/>
+        </w:rPr>
+        <w:t xml:space="preserve">Processing on Server: </w:t>
+      </w:r>
+      <w:r>
+        <w:rPr>
+          <w:sz w:val="20"/>
+          <w:szCs w:val="20"/>
+        </w:rPr>
+        <w:t xml:space="preserve">treat each message as its own; </w:t>
+      </w:r>
+      <w:r>
+        <w:rPr>
+          <w:sz w:val="20"/>
+          <w:szCs w:val="20"/>
+        </w:rPr>
+        <w:t>respond with flag=7</w:t>
+      </w:r>
+    </w:p>
+    <w:p>
+      <w:pPr>
+        <w:pStyle w:val="ListParagraph"/>
+        <w:rPr>
+          <w:sz w:val="20"/>
+          <w:szCs w:val="20"/>
+        </w:rPr>
+      </w:pPr>
     </w:p>
     <w:p>
       <w:pPr>
@@ -3487,6 +5658,93 @@
           <w:ilvl w:val="0"/>
           <w:numId w:val="1"/>
         </w:numPr>
+        <w:rPr>
+          <w:sz w:val="20"/>
+          <w:szCs w:val="20"/>
+        </w:rPr>
+      </w:pPr>
+      <w:r>
+        <w:rPr>
+          <w:sz w:val="20"/>
+          <w:szCs w:val="20"/>
+        </w:rPr>
+        <w:t>Listing the handles (%L, including flags 10-13)</w:t>
+      </w:r>
+    </w:p>
+    <w:p>
+      <w:pPr>
+        <w:spacing w:after="0" w:line="276" w:lineRule="auto"/>
+        <w:ind w:left="1800" w:firstLine="360"/>
+        <w:rPr>
+          <w:b/>
+          <w:sz w:val="20"/>
+          <w:szCs w:val="20"/>
+        </w:rPr>
+      </w:pPr>
+      <w:r>
+        <w:rPr>
+          <w:b/>
+          <w:sz w:val="20"/>
+          <w:szCs w:val="20"/>
+        </w:rPr>
+        <w:t>Client</w:t>
+      </w:r>
+      <w:r>
+        <w:rPr>
+          <w:b/>
+          <w:sz w:val="20"/>
+          <w:szCs w:val="20"/>
+        </w:rPr>
+        <w:tab/>
+      </w:r>
+      <w:r>
+        <w:rPr>
+          <w:b/>
+          <w:sz w:val="20"/>
+          <w:szCs w:val="20"/>
+        </w:rPr>
+        <w:tab/>
+      </w:r>
+      <w:r>
+        <w:rPr>
+          <w:b/>
+          <w:sz w:val="20"/>
+          <w:szCs w:val="20"/>
+        </w:rPr>
+        <w:tab/>
+      </w:r>
+      <w:r>
+        <w:rPr>
+          <w:b/>
+          <w:sz w:val="20"/>
+          <w:szCs w:val="20"/>
+        </w:rPr>
+        <w:tab/>
+      </w:r>
+      <w:r>
+        <w:rPr>
+          <w:b/>
+          <w:sz w:val="20"/>
+          <w:szCs w:val="20"/>
+        </w:rPr>
+        <w:tab/>
+      </w:r>
+      <w:r>
+        <w:rPr>
+          <w:b/>
+          <w:sz w:val="20"/>
+          <w:szCs w:val="20"/>
+        </w:rPr>
+        <w:tab/>
+        <w:t>Server</w:t>
+      </w:r>
+    </w:p>
+    <w:p>
+      <w:pPr>
+        <w:tabs>
+          <w:tab w:val="left" w:pos="3181"/>
+        </w:tabs>
+        <w:spacing w:after="0" w:line="480" w:lineRule="auto"/>
         <w:ind w:left="360"/>
         <w:rPr>
           <w:sz w:val="20"/>
@@ -3495,11 +5753,544 @@
       </w:pPr>
       <w:r>
         <w:rPr>
-          <w:sz w:val="20"/>
-          <w:szCs w:val="20"/>
-        </w:rPr>
-        <w:t>Listing the handles (%L, including flags 10-13)</w:t>
-      </w:r>
+          <w:noProof/>
+        </w:rPr>
+        <mc:AlternateContent>
+          <mc:Choice Requires="wps">
+            <w:drawing>
+              <wp:anchor distT="0" distB="0" distL="114300" distR="114300" simplePos="0" relativeHeight="251694080" behindDoc="0" locked="0" layoutInCell="1" allowOverlap="1" wp14:anchorId="6DE7C27D" wp14:editId="6F1D2187">
+                <wp:simplePos x="0" y="0"/>
+                <wp:positionH relativeFrom="column">
+                  <wp:posOffset>1880317</wp:posOffset>
+                </wp:positionH>
+                <wp:positionV relativeFrom="paragraph">
+                  <wp:posOffset>161919</wp:posOffset>
+                </wp:positionV>
+                <wp:extent cx="2258171" cy="15903"/>
+                <wp:effectExtent l="0" t="57150" r="8890" b="98425"/>
+                <wp:wrapNone/>
+                <wp:docPr id="27" name="Straight Arrow Connector 27"/>
+                <wp:cNvGraphicFramePr/>
+                <a:graphic xmlns:a="http://schemas.openxmlformats.org/drawingml/2006/main">
+                  <a:graphicData uri="http://schemas.microsoft.com/office/word/2010/wordprocessingShape">
+                    <wps:wsp>
+                      <wps:cNvCnPr/>
+                      <wps:spPr>
+                        <a:xfrm>
+                          <a:off x="0" y="0"/>
+                          <a:ext cx="2258171" cy="15903"/>
+                        </a:xfrm>
+                        <a:prstGeom prst="straightConnector1">
+                          <a:avLst/>
+                        </a:prstGeom>
+                        <a:ln>
+                          <a:tailEnd type="triangle"/>
+                        </a:ln>
+                      </wps:spPr>
+                      <wps:style>
+                        <a:lnRef idx="1">
+                          <a:schemeClr val="dk1"/>
+                        </a:lnRef>
+                        <a:fillRef idx="0">
+                          <a:schemeClr val="dk1"/>
+                        </a:fillRef>
+                        <a:effectRef idx="0">
+                          <a:schemeClr val="dk1"/>
+                        </a:effectRef>
+                        <a:fontRef idx="minor">
+                          <a:schemeClr val="tx1"/>
+                        </a:fontRef>
+                      </wps:style>
+                      <wps:bodyPr/>
+                    </wps:wsp>
+                  </a:graphicData>
+                </a:graphic>
+              </wp:anchor>
+            </w:drawing>
+          </mc:Choice>
+          <mc:Fallback>
+            <w:pict>
+              <v:shape w14:anchorId="578628B1" id="Straight Arrow Connector 27" o:spid="_x0000_s1026" type="#_x0000_t32" style="position:absolute;margin-left:148.05pt;margin-top:12.75pt;width:177.8pt;height:1.25pt;z-index:251694080;visibility:visible;mso-wrap-style:square;mso-wrap-distance-left:9pt;mso-wrap-distance-top:0;mso-wrap-distance-right:9pt;mso-wrap-distance-bottom:0;mso-position-horizontal:absolute;mso-position-horizontal-relative:text;mso-position-vertical:absolute;mso-position-vertical-relative:text" o:gfxdata="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" strokecolor="black [3200]" strokeweight=".5pt">
+                <v:stroke endarrow="block" joinstyle="miter"/>
+              </v:shape>
+            </w:pict>
+          </mc:Fallback>
+        </mc:AlternateContent>
+      </w:r>
+      <w:r>
+        <w:rPr>
+          <w:b/>
+          <w:sz w:val="20"/>
+          <w:szCs w:val="20"/>
+        </w:rPr>
+        <w:tab/>
+        <w:t xml:space="preserve">     </w:t>
+      </w:r>
+      <w:r>
+        <w:rPr>
+          <w:b/>
+          <w:sz w:val="20"/>
+          <w:szCs w:val="20"/>
+        </w:rPr>
+        <w:tab/>
+        <w:t xml:space="preserve">     </w:t>
+      </w:r>
+      <w:r>
+        <w:rPr>
+          <w:b/>
+          <w:sz w:val="20"/>
+          <w:szCs w:val="20"/>
+        </w:rPr>
+        <w:t xml:space="preserve">      </w:t>
+      </w:r>
+      <w:r>
+        <w:rPr>
+          <w:sz w:val="20"/>
+          <w:szCs w:val="20"/>
+        </w:rPr>
+        <w:t>Flag = 10</w:t>
+      </w:r>
+    </w:p>
+    <w:p>
+      <w:pPr>
+        <w:tabs>
+          <w:tab w:val="left" w:pos="3631"/>
+        </w:tabs>
+        <w:spacing w:after="0" w:line="276" w:lineRule="auto"/>
+        <w:ind w:left="360"/>
+        <w:rPr>
+          <w:sz w:val="20"/>
+          <w:szCs w:val="20"/>
+        </w:rPr>
+      </w:pPr>
+      <w:r>
+        <w:rPr>
+          <w:noProof/>
+        </w:rPr>
+        <mc:AlternateContent>
+          <mc:Choice Requires="wps">
+            <w:drawing>
+              <wp:anchor distT="0" distB="0" distL="114300" distR="114300" simplePos="0" relativeHeight="251695104" behindDoc="0" locked="0" layoutInCell="1" allowOverlap="1" wp14:anchorId="4B9C3C71" wp14:editId="22523416">
+                <wp:simplePos x="0" y="0"/>
+                <wp:positionH relativeFrom="column">
+                  <wp:posOffset>1880235</wp:posOffset>
+                </wp:positionH>
+                <wp:positionV relativeFrom="paragraph">
+                  <wp:posOffset>21062</wp:posOffset>
+                </wp:positionV>
+                <wp:extent cx="2241550" cy="246380"/>
+                <wp:effectExtent l="50800" t="0" r="19050" b="109220"/>
+                <wp:wrapNone/>
+                <wp:docPr id="28" name="Straight Arrow Connector 28"/>
+                <wp:cNvGraphicFramePr/>
+                <a:graphic xmlns:a="http://schemas.openxmlformats.org/drawingml/2006/main">
+                  <a:graphicData uri="http://schemas.microsoft.com/office/word/2010/wordprocessingShape">
+                    <wps:wsp>
+                      <wps:cNvCnPr/>
+                      <wps:spPr>
+                        <a:xfrm flipH="1">
+                          <a:off x="0" y="0"/>
+                          <a:ext cx="2241550" cy="246380"/>
+                        </a:xfrm>
+                        <a:prstGeom prst="straightConnector1">
+                          <a:avLst/>
+                        </a:prstGeom>
+                        <a:ln>
+                          <a:tailEnd type="triangle"/>
+                        </a:ln>
+                      </wps:spPr>
+                      <wps:style>
+                        <a:lnRef idx="1">
+                          <a:schemeClr val="dk1"/>
+                        </a:lnRef>
+                        <a:fillRef idx="0">
+                          <a:schemeClr val="dk1"/>
+                        </a:fillRef>
+                        <a:effectRef idx="0">
+                          <a:schemeClr val="dk1"/>
+                        </a:effectRef>
+                        <a:fontRef idx="minor">
+                          <a:schemeClr val="tx1"/>
+                        </a:fontRef>
+                      </wps:style>
+                      <wps:bodyPr/>
+                    </wps:wsp>
+                  </a:graphicData>
+                </a:graphic>
+              </wp:anchor>
+            </w:drawing>
+          </mc:Choice>
+          <mc:Fallback>
+            <w:pict>
+              <v:shape w14:anchorId="10F20260" id="Straight Arrow Connector 28" o:spid="_x0000_s1026" type="#_x0000_t32" style="position:absolute;margin-left:148.05pt;margin-top:1.65pt;width:176.5pt;height:19.4pt;flip:x;z-index:251695104;visibility:visible;mso-wrap-style:square;mso-wrap-distance-left:9pt;mso-wrap-distance-top:0;mso-wrap-distance-right:9pt;mso-wrap-distance-bottom:0;mso-position-horizontal:absolute;mso-position-horizontal-relative:text;mso-position-vertical:absolute;mso-position-vertical-relative:text" o:gfxdata="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" strokecolor="black [3200]" strokeweight=".5pt">
+                <v:stroke endarrow="block" joinstyle="miter"/>
+              </v:shape>
+            </w:pict>
+          </mc:Fallback>
+        </mc:AlternateContent>
+      </w:r>
+      <w:r>
+        <w:rPr>
+          <w:sz w:val="20"/>
+          <w:szCs w:val="20"/>
+        </w:rPr>
+        <w:tab/>
+        <w:t xml:space="preserve">          </w:t>
+      </w:r>
+      <w:r>
+        <w:rPr>
+          <w:sz w:val="20"/>
+          <w:szCs w:val="20"/>
+        </w:rPr>
+        <w:t xml:space="preserve"> </w:t>
+      </w:r>
+      <w:r>
+        <w:rPr>
+          <w:sz w:val="20"/>
+          <w:szCs w:val="20"/>
+        </w:rPr>
+        <w:t>Flag = 11</w:t>
+      </w:r>
+    </w:p>
+    <w:p>
+      <w:pPr>
+        <w:tabs>
+          <w:tab w:val="left" w:pos="3631"/>
+        </w:tabs>
+        <w:spacing w:after="0" w:line="240" w:lineRule="auto"/>
+        <w:ind w:left="360"/>
+        <w:rPr>
+          <w:b/>
+          <w:sz w:val="20"/>
+          <w:szCs w:val="20"/>
+        </w:rPr>
+      </w:pPr>
+    </w:p>
+    <w:p>
+      <w:pPr>
+        <w:tabs>
+          <w:tab w:val="left" w:pos="3631"/>
+        </w:tabs>
+        <w:spacing w:after="0" w:line="276" w:lineRule="auto"/>
+        <w:ind w:left="360"/>
+        <w:rPr>
+          <w:sz w:val="20"/>
+          <w:szCs w:val="20"/>
+        </w:rPr>
+      </w:pPr>
+      <w:r>
+        <w:rPr>
+          <w:noProof/>
+        </w:rPr>
+        <mc:AlternateContent>
+          <mc:Choice Requires="wps">
+            <w:drawing>
+              <wp:anchor distT="0" distB="0" distL="114300" distR="114300" simplePos="0" relativeHeight="251697152" behindDoc="0" locked="0" layoutInCell="1" allowOverlap="1" wp14:anchorId="3B5B0000" wp14:editId="4F6A8D12">
+                <wp:simplePos x="0" y="0"/>
+                <wp:positionH relativeFrom="column">
+                  <wp:posOffset>1880235</wp:posOffset>
+                </wp:positionH>
+                <wp:positionV relativeFrom="paragraph">
+                  <wp:posOffset>24375</wp:posOffset>
+                </wp:positionV>
+                <wp:extent cx="2241550" cy="246380"/>
+                <wp:effectExtent l="50800" t="0" r="19050" b="109220"/>
+                <wp:wrapNone/>
+                <wp:docPr id="30" name="Straight Arrow Connector 30"/>
+                <wp:cNvGraphicFramePr/>
+                <a:graphic xmlns:a="http://schemas.openxmlformats.org/drawingml/2006/main">
+                  <a:graphicData uri="http://schemas.microsoft.com/office/word/2010/wordprocessingShape">
+                    <wps:wsp>
+                      <wps:cNvCnPr/>
+                      <wps:spPr>
+                        <a:xfrm flipH="1">
+                          <a:off x="0" y="0"/>
+                          <a:ext cx="2241550" cy="246380"/>
+                        </a:xfrm>
+                        <a:prstGeom prst="straightConnector1">
+                          <a:avLst/>
+                        </a:prstGeom>
+                        <a:ln>
+                          <a:tailEnd type="triangle"/>
+                        </a:ln>
+                      </wps:spPr>
+                      <wps:style>
+                        <a:lnRef idx="1">
+                          <a:schemeClr val="dk1"/>
+                        </a:lnRef>
+                        <a:fillRef idx="0">
+                          <a:schemeClr val="dk1"/>
+                        </a:fillRef>
+                        <a:effectRef idx="0">
+                          <a:schemeClr val="dk1"/>
+                        </a:effectRef>
+                        <a:fontRef idx="minor">
+                          <a:schemeClr val="tx1"/>
+                        </a:fontRef>
+                      </wps:style>
+                      <wps:bodyPr/>
+                    </wps:wsp>
+                  </a:graphicData>
+                </a:graphic>
+              </wp:anchor>
+            </w:drawing>
+          </mc:Choice>
+          <mc:Fallback>
+            <w:pict>
+              <v:shape w14:anchorId="4641FCA3" id="Straight Arrow Connector 30" o:spid="_x0000_s1026" type="#_x0000_t32" style="position:absolute;margin-left:148.05pt;margin-top:1.9pt;width:176.5pt;height:19.4pt;flip:x;z-index:251697152;visibility:visible;mso-wrap-style:square;mso-wrap-distance-left:9pt;mso-wrap-distance-top:0;mso-wrap-distance-right:9pt;mso-wrap-distance-bottom:0;mso-position-horizontal:absolute;mso-position-horizontal-relative:text;mso-position-vertical:absolute;mso-position-vertical-relative:text" o:gfxdata="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" strokecolor="black [3200]" strokeweight=".5pt">
+                <v:stroke endarrow="block" joinstyle="miter"/>
+              </v:shape>
+            </w:pict>
+          </mc:Fallback>
+        </mc:AlternateContent>
+      </w:r>
+      <w:r>
+        <w:rPr>
+          <w:sz w:val="20"/>
+          <w:szCs w:val="20"/>
+        </w:rPr>
+        <w:tab/>
+        <w:t xml:space="preserve">         </w:t>
+      </w:r>
+      <w:r>
+        <w:rPr>
+          <w:sz w:val="20"/>
+          <w:szCs w:val="20"/>
+        </w:rPr>
+        <w:t xml:space="preserve">  </w:t>
+      </w:r>
+      <w:r>
+        <w:rPr>
+          <w:sz w:val="20"/>
+          <w:szCs w:val="20"/>
+        </w:rPr>
+        <w:t>Flag = 12</w:t>
+      </w:r>
+    </w:p>
+    <w:p>
+      <w:pPr>
+        <w:tabs>
+          <w:tab w:val="left" w:pos="3631"/>
+        </w:tabs>
+        <w:spacing w:after="0" w:line="240" w:lineRule="auto"/>
+        <w:ind w:left="360"/>
+        <w:rPr>
+          <w:b/>
+          <w:sz w:val="20"/>
+          <w:szCs w:val="20"/>
+        </w:rPr>
+      </w:pPr>
+      <w:r>
+        <w:rPr>
+          <w:noProof/>
+        </w:rPr>
+        <mc:AlternateContent>
+          <mc:Choice Requires="wps">
+            <w:drawing>
+              <wp:anchor distT="0" distB="0" distL="114300" distR="114300" simplePos="0" relativeHeight="251699200" behindDoc="0" locked="0" layoutInCell="1" allowOverlap="1" wp14:anchorId="19083DA6" wp14:editId="6C31D3DB">
+                <wp:simplePos x="0" y="0"/>
+                <wp:positionH relativeFrom="column">
+                  <wp:posOffset>1880235</wp:posOffset>
+                </wp:positionH>
+                <wp:positionV relativeFrom="paragraph">
+                  <wp:posOffset>180340</wp:posOffset>
+                </wp:positionV>
+                <wp:extent cx="2241550" cy="246380"/>
+                <wp:effectExtent l="50800" t="0" r="19050" b="109220"/>
+                <wp:wrapNone/>
+                <wp:docPr id="32" name="Straight Arrow Connector 32"/>
+                <wp:cNvGraphicFramePr/>
+                <a:graphic xmlns:a="http://schemas.openxmlformats.org/drawingml/2006/main">
+                  <a:graphicData uri="http://schemas.microsoft.com/office/word/2010/wordprocessingShape">
+                    <wps:wsp>
+                      <wps:cNvCnPr/>
+                      <wps:spPr>
+                        <a:xfrm flipH="1">
+                          <a:off x="0" y="0"/>
+                          <a:ext cx="2241550" cy="246380"/>
+                        </a:xfrm>
+                        <a:prstGeom prst="straightConnector1">
+                          <a:avLst/>
+                        </a:prstGeom>
+                        <a:ln>
+                          <a:tailEnd type="triangle"/>
+                        </a:ln>
+                      </wps:spPr>
+                      <wps:style>
+                        <a:lnRef idx="1">
+                          <a:schemeClr val="dk1"/>
+                        </a:lnRef>
+                        <a:fillRef idx="0">
+                          <a:schemeClr val="dk1"/>
+                        </a:fillRef>
+                        <a:effectRef idx="0">
+                          <a:schemeClr val="dk1"/>
+                        </a:effectRef>
+                        <a:fontRef idx="minor">
+                          <a:schemeClr val="tx1"/>
+                        </a:fontRef>
+                      </wps:style>
+                      <wps:bodyPr/>
+                    </wps:wsp>
+                  </a:graphicData>
+                </a:graphic>
+              </wp:anchor>
+            </w:drawing>
+          </mc:Choice>
+          <mc:Fallback>
+            <w:pict>
+              <v:shape w14:anchorId="22E921FD" id="Straight Arrow Connector 32" o:spid="_x0000_s1026" type="#_x0000_t32" style="position:absolute;margin-left:148.05pt;margin-top:14.2pt;width:176.5pt;height:19.4pt;flip:x;z-index:251699200;visibility:visible;mso-wrap-style:square;mso-wrap-distance-left:9pt;mso-wrap-distance-top:0;mso-wrap-distance-right:9pt;mso-wrap-distance-bottom:0;mso-position-horizontal:absolute;mso-position-horizontal-relative:text;mso-position-vertical:absolute;mso-position-vertical-relative:text" o:gfxdata="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" strokecolor="black [3200]" strokeweight=".5pt">
+                <v:stroke endarrow="block" joinstyle="miter"/>
+              </v:shape>
+            </w:pict>
+          </mc:Fallback>
+        </mc:AlternateContent>
+      </w:r>
+    </w:p>
+    <w:p>
+      <w:pPr>
+        <w:tabs>
+          <w:tab w:val="left" w:pos="3631"/>
+        </w:tabs>
+        <w:spacing w:after="0" w:line="276" w:lineRule="auto"/>
+        <w:ind w:left="360"/>
+        <w:rPr>
+          <w:sz w:val="20"/>
+          <w:szCs w:val="20"/>
+        </w:rPr>
+      </w:pPr>
+      <w:r>
+        <w:rPr>
+          <w:sz w:val="20"/>
+          <w:szCs w:val="20"/>
+        </w:rPr>
+        <w:tab/>
+        <w:t xml:space="preserve">        </w:t>
+      </w:r>
+      <w:r>
+        <w:rPr>
+          <w:sz w:val="20"/>
+          <w:szCs w:val="20"/>
+        </w:rPr>
+        <w:t xml:space="preserve">   </w:t>
+      </w:r>
+      <w:r>
+        <w:rPr>
+          <w:sz w:val="20"/>
+          <w:szCs w:val="20"/>
+        </w:rPr>
+        <w:t>Flag = 13</w:t>
+      </w:r>
+    </w:p>
+    <w:p>
+      <w:pPr>
+        <w:pStyle w:val="ListParagraph"/>
+        <w:rPr>
+          <w:sz w:val="20"/>
+          <w:szCs w:val="20"/>
+        </w:rPr>
+      </w:pPr>
+    </w:p>
+    <w:p>
+      <w:pPr>
+        <w:pStyle w:val="ListParagraph"/>
+        <w:rPr>
+          <w:sz w:val="20"/>
+          <w:szCs w:val="20"/>
+        </w:rPr>
+      </w:pPr>
+    </w:p>
+    <w:p>
+      <w:pPr>
+        <w:pStyle w:val="ListParagraph"/>
+        <w:ind w:left="1080"/>
+        <w:rPr>
+          <w:sz w:val="20"/>
+          <w:szCs w:val="20"/>
+        </w:rPr>
+      </w:pPr>
+      <w:r>
+        <w:rPr>
+          <w:b/>
+          <w:sz w:val="20"/>
+          <w:szCs w:val="20"/>
+        </w:rPr>
+        <w:t>Description:</w:t>
+      </w:r>
+      <w:r>
+        <w:rPr>
+          <w:b/>
+          <w:sz w:val="20"/>
+          <w:szCs w:val="20"/>
+        </w:rPr>
+        <w:t xml:space="preserve"> </w:t>
+      </w:r>
+      <w:r>
+        <w:rPr>
+          <w:sz w:val="20"/>
+          <w:szCs w:val="20"/>
+        </w:rPr>
+        <w:t>Client requesting a %L, where server has 1 handle stored (no errors)</w:t>
+      </w:r>
+    </w:p>
+    <w:p>
+      <w:pPr>
+        <w:pStyle w:val="ListParagraph"/>
+        <w:ind w:left="1080"/>
+        <w:rPr>
+          <w:sz w:val="20"/>
+          <w:szCs w:val="20"/>
+        </w:rPr>
+      </w:pPr>
+      <w:r>
+        <w:rPr>
+          <w:b/>
+          <w:sz w:val="20"/>
+          <w:szCs w:val="20"/>
+        </w:rPr>
+        <w:t xml:space="preserve">Processing on Client: </w:t>
+      </w:r>
+      <w:r>
+        <w:rPr>
+          <w:sz w:val="20"/>
+          <w:szCs w:val="20"/>
+        </w:rPr>
+        <w:t>Display the number of handles and then each handle</w:t>
+      </w:r>
+    </w:p>
+    <w:p>
+      <w:pPr>
+        <w:pStyle w:val="ListParagraph"/>
+        <w:ind w:left="1080"/>
+        <w:rPr>
+          <w:sz w:val="20"/>
+          <w:szCs w:val="20"/>
+        </w:rPr>
+      </w:pPr>
+      <w:r>
+        <w:rPr>
+          <w:b/>
+          <w:sz w:val="20"/>
+          <w:szCs w:val="20"/>
+        </w:rPr>
+        <w:t xml:space="preserve">Processing on Server: </w:t>
+      </w:r>
+      <w:r>
+        <w:rPr>
+          <w:sz w:val="20"/>
+          <w:szCs w:val="20"/>
+        </w:rPr>
+        <w:t>Send Flag = 11 to respond, then send Flag = 12 for the one client. Once finished, send Flag = 13.</w:t>
+      </w:r>
+    </w:p>
+    <w:p>
+      <w:pPr>
+        <w:pStyle w:val="ListParagraph"/>
+        <w:rPr>
+          <w:sz w:val="20"/>
+          <w:szCs w:val="20"/>
+        </w:rPr>
+      </w:pPr>
     </w:p>
     <w:p>
       <w:pPr>
@@ -3508,11 +6299,381 @@
           <w:ilvl w:val="0"/>
           <w:numId w:val="1"/>
         </w:numPr>
+        <w:rPr>
+          <w:sz w:val="20"/>
+          <w:szCs w:val="20"/>
+        </w:rPr>
+      </w:pPr>
+      <w:r>
+        <w:rPr>
+          <w:sz w:val="20"/>
+          <w:szCs w:val="20"/>
+        </w:rPr>
+        <w:t>Ending a connection</w:t>
+      </w:r>
+      <w:r>
+        <w:rPr>
+          <w:sz w:val="20"/>
+          <w:szCs w:val="20"/>
+        </w:rPr>
+        <w:t xml:space="preserve"> (%E)</w:t>
+      </w:r>
+    </w:p>
+    <w:p>
+      <w:pPr>
+        <w:spacing w:after="0" w:line="276" w:lineRule="auto"/>
+        <w:ind w:left="2160"/>
+        <w:rPr>
+          <w:b/>
+          <w:sz w:val="20"/>
+          <w:szCs w:val="20"/>
+        </w:rPr>
+      </w:pPr>
+      <w:r>
+        <w:rPr>
+          <w:b/>
+          <w:sz w:val="20"/>
+          <w:szCs w:val="20"/>
+        </w:rPr>
+        <w:t>Client</w:t>
+      </w:r>
+      <w:r>
+        <w:rPr>
+          <w:b/>
+          <w:sz w:val="20"/>
+          <w:szCs w:val="20"/>
+        </w:rPr>
+        <w:tab/>
+      </w:r>
+      <w:r>
+        <w:rPr>
+          <w:b/>
+          <w:sz w:val="20"/>
+          <w:szCs w:val="20"/>
+        </w:rPr>
+        <w:tab/>
+      </w:r>
+      <w:r>
+        <w:rPr>
+          <w:b/>
+          <w:sz w:val="20"/>
+          <w:szCs w:val="20"/>
+        </w:rPr>
+        <w:tab/>
+      </w:r>
+      <w:r>
+        <w:rPr>
+          <w:b/>
+          <w:sz w:val="20"/>
+          <w:szCs w:val="20"/>
+        </w:rPr>
+        <w:tab/>
+      </w:r>
+      <w:r>
+        <w:rPr>
+          <w:b/>
+          <w:sz w:val="20"/>
+          <w:szCs w:val="20"/>
+        </w:rPr>
+        <w:tab/>
+      </w:r>
+      <w:r>
+        <w:rPr>
+          <w:b/>
+          <w:sz w:val="20"/>
+          <w:szCs w:val="20"/>
+        </w:rPr>
+        <w:tab/>
+        <w:t>Server</w:t>
+      </w:r>
+    </w:p>
+    <w:p>
+      <w:pPr>
+        <w:tabs>
+          <w:tab w:val="left" w:pos="3181"/>
+        </w:tabs>
+        <w:spacing w:after="0" w:line="276" w:lineRule="auto"/>
         <w:ind w:left="360"/>
         <w:rPr>
           <w:sz w:val="20"/>
           <w:szCs w:val="20"/>
-          <w:rPrChange w:id="2" w:author="Bevin Tang" w:date="2018-01-30T00:47:00Z">
+        </w:rPr>
+      </w:pPr>
+      <w:r>
+        <w:rPr>
+          <w:noProof/>
+        </w:rPr>
+        <mc:AlternateContent>
+          <mc:Choice Requires="wps">
+            <w:drawing>
+              <wp:anchor distT="0" distB="0" distL="114300" distR="114300" simplePos="0" relativeHeight="251701248" behindDoc="0" locked="0" layoutInCell="1" allowOverlap="1" wp14:anchorId="295C9914" wp14:editId="60696569">
+                <wp:simplePos x="0" y="0"/>
+                <wp:positionH relativeFrom="column">
+                  <wp:posOffset>1880317</wp:posOffset>
+                </wp:positionH>
+                <wp:positionV relativeFrom="paragraph">
+                  <wp:posOffset>161919</wp:posOffset>
+                </wp:positionV>
+                <wp:extent cx="2258171" cy="15903"/>
+                <wp:effectExtent l="0" t="57150" r="8890" b="98425"/>
+                <wp:wrapNone/>
+                <wp:docPr id="33" name="Straight Arrow Connector 33"/>
+                <wp:cNvGraphicFramePr/>
+                <a:graphic xmlns:a="http://schemas.openxmlformats.org/drawingml/2006/main">
+                  <a:graphicData uri="http://schemas.microsoft.com/office/word/2010/wordprocessingShape">
+                    <wps:wsp>
+                      <wps:cNvCnPr/>
+                      <wps:spPr>
+                        <a:xfrm>
+                          <a:off x="0" y="0"/>
+                          <a:ext cx="2258171" cy="15903"/>
+                        </a:xfrm>
+                        <a:prstGeom prst="straightConnector1">
+                          <a:avLst/>
+                        </a:prstGeom>
+                        <a:ln>
+                          <a:tailEnd type="triangle"/>
+                        </a:ln>
+                      </wps:spPr>
+                      <wps:style>
+                        <a:lnRef idx="1">
+                          <a:schemeClr val="dk1"/>
+                        </a:lnRef>
+                        <a:fillRef idx="0">
+                          <a:schemeClr val="dk1"/>
+                        </a:fillRef>
+                        <a:effectRef idx="0">
+                          <a:schemeClr val="dk1"/>
+                        </a:effectRef>
+                        <a:fontRef idx="minor">
+                          <a:schemeClr val="tx1"/>
+                        </a:fontRef>
+                      </wps:style>
+                      <wps:bodyPr/>
+                    </wps:wsp>
+                  </a:graphicData>
+                </a:graphic>
+              </wp:anchor>
+            </w:drawing>
+          </mc:Choice>
+          <mc:Fallback>
+            <w:pict>
+              <v:shape w14:anchorId="02AD1B82" id="Straight Arrow Connector 33" o:spid="_x0000_s1026" type="#_x0000_t32" style="position:absolute;margin-left:148.05pt;margin-top:12.75pt;width:177.8pt;height:1.25pt;z-index:251701248;visibility:visible;mso-wrap-style:square;mso-wrap-distance-left:9pt;mso-wrap-distance-top:0;mso-wrap-distance-right:9pt;mso-wrap-distance-bottom:0;mso-position-horizontal:absolute;mso-position-horizontal-relative:text;mso-position-vertical:absolute;mso-position-vertical-relative:text" o:gfxdata="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" strokecolor="black [3200]" strokeweight=".5pt">
+                <v:stroke endarrow="block" joinstyle="miter"/>
+              </v:shape>
+            </w:pict>
+          </mc:Fallback>
+        </mc:AlternateContent>
+      </w:r>
+      <w:r>
+        <w:rPr>
+          <w:b/>
+          <w:sz w:val="20"/>
+          <w:szCs w:val="20"/>
+        </w:rPr>
+        <w:tab/>
+        <w:t xml:space="preserve">     </w:t>
+      </w:r>
+      <w:r>
+        <w:rPr>
+          <w:b/>
+          <w:sz w:val="20"/>
+          <w:szCs w:val="20"/>
+        </w:rPr>
+        <w:tab/>
+        <w:t xml:space="preserve">           </w:t>
+      </w:r>
+      <w:r>
+        <w:rPr>
+          <w:sz w:val="20"/>
+          <w:szCs w:val="20"/>
+        </w:rPr>
+        <w:t>Flag = 8</w:t>
+      </w:r>
+    </w:p>
+    <w:p>
+      <w:pPr>
+        <w:tabs>
+          <w:tab w:val="left" w:pos="3631"/>
+        </w:tabs>
+        <w:spacing w:after="0" w:line="276" w:lineRule="auto"/>
+        <w:ind w:left="360"/>
+        <w:rPr>
+          <w:b/>
+          <w:sz w:val="20"/>
+          <w:szCs w:val="20"/>
+        </w:rPr>
+      </w:pPr>
+    </w:p>
+    <w:p>
+      <w:pPr>
+        <w:tabs>
+          <w:tab w:val="left" w:pos="3631"/>
+        </w:tabs>
+        <w:spacing w:after="0" w:line="276" w:lineRule="auto"/>
+        <w:ind w:left="360"/>
+        <w:rPr>
+          <w:sz w:val="20"/>
+          <w:szCs w:val="20"/>
+        </w:rPr>
+      </w:pPr>
+      <w:r>
+        <w:rPr>
+          <w:noProof/>
+        </w:rPr>
+        <mc:AlternateContent>
+          <mc:Choice Requires="wps">
+            <w:drawing>
+              <wp:anchor distT="0" distB="0" distL="114300" distR="114300" simplePos="0" relativeHeight="251702272" behindDoc="0" locked="0" layoutInCell="1" allowOverlap="1" wp14:anchorId="4664627B" wp14:editId="1422F3C2">
+                <wp:simplePos x="0" y="0"/>
+                <wp:positionH relativeFrom="column">
+                  <wp:posOffset>1880235</wp:posOffset>
+                </wp:positionH>
+                <wp:positionV relativeFrom="paragraph">
+                  <wp:posOffset>21062</wp:posOffset>
+                </wp:positionV>
+                <wp:extent cx="2241550" cy="246380"/>
+                <wp:effectExtent l="50800" t="0" r="19050" b="109220"/>
+                <wp:wrapNone/>
+                <wp:docPr id="34" name="Straight Arrow Connector 34"/>
+                <wp:cNvGraphicFramePr/>
+                <a:graphic xmlns:a="http://schemas.openxmlformats.org/drawingml/2006/main">
+                  <a:graphicData uri="http://schemas.microsoft.com/office/word/2010/wordprocessingShape">
+                    <wps:wsp>
+                      <wps:cNvCnPr/>
+                      <wps:spPr>
+                        <a:xfrm flipH="1">
+                          <a:off x="0" y="0"/>
+                          <a:ext cx="2241550" cy="246380"/>
+                        </a:xfrm>
+                        <a:prstGeom prst="straightConnector1">
+                          <a:avLst/>
+                        </a:prstGeom>
+                        <a:ln>
+                          <a:tailEnd type="triangle"/>
+                        </a:ln>
+                      </wps:spPr>
+                      <wps:style>
+                        <a:lnRef idx="1">
+                          <a:schemeClr val="dk1"/>
+                        </a:lnRef>
+                        <a:fillRef idx="0">
+                          <a:schemeClr val="dk1"/>
+                        </a:fillRef>
+                        <a:effectRef idx="0">
+                          <a:schemeClr val="dk1"/>
+                        </a:effectRef>
+                        <a:fontRef idx="minor">
+                          <a:schemeClr val="tx1"/>
+                        </a:fontRef>
+                      </wps:style>
+                      <wps:bodyPr/>
+                    </wps:wsp>
+                  </a:graphicData>
+                </a:graphic>
+              </wp:anchor>
+            </w:drawing>
+          </mc:Choice>
+          <mc:Fallback>
+            <w:pict>
+              <v:shape w14:anchorId="512012A9" id="Straight Arrow Connector 34" o:spid="_x0000_s1026" type="#_x0000_t32" style="position:absolute;margin-left:148.05pt;margin-top:1.65pt;width:176.5pt;height:19.4pt;flip:x;z-index:251702272;visibility:visible;mso-wrap-style:square;mso-wrap-distance-left:9pt;mso-wrap-distance-top:0;mso-wrap-distance-right:9pt;mso-wrap-distance-bottom:0;mso-position-horizontal:absolute;mso-position-horizontal-relative:text;mso-position-vertical:absolute;mso-position-vertical-relative:text" o:gfxdata="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" strokecolor="black [3200]" strokeweight=".5pt">
+                <v:stroke endarrow="block" joinstyle="miter"/>
+              </v:shape>
+            </w:pict>
+          </mc:Fallback>
+        </mc:AlternateContent>
+      </w:r>
+      <w:r>
+        <w:rPr>
+          <w:sz w:val="20"/>
+          <w:szCs w:val="20"/>
+        </w:rPr>
+        <w:tab/>
+        <w:t xml:space="preserve">          </w:t>
+      </w:r>
+      <w:r>
+        <w:rPr>
+          <w:sz w:val="20"/>
+          <w:szCs w:val="20"/>
+        </w:rPr>
+        <w:t xml:space="preserve"> Flag = 9</w:t>
+      </w:r>
+    </w:p>
+    <w:p>
+      <w:pPr>
+        <w:spacing w:after="0" w:line="276" w:lineRule="auto"/>
+        <w:ind w:left="360"/>
+        <w:rPr>
+          <w:sz w:val="20"/>
+          <w:szCs w:val="20"/>
+        </w:rPr>
+      </w:pPr>
+    </w:p>
+    <w:p>
+      <w:pPr>
+        <w:spacing w:after="0" w:line="276" w:lineRule="auto"/>
+        <w:ind w:left="360"/>
+        <w:rPr>
+          <w:sz w:val="20"/>
+          <w:szCs w:val="20"/>
+        </w:rPr>
+      </w:pPr>
+      <w:r>
+        <w:rPr>
+          <w:b/>
+          <w:sz w:val="20"/>
+          <w:szCs w:val="20"/>
+        </w:rPr>
+        <w:t xml:space="preserve">Description: </w:t>
+      </w:r>
+      <w:r>
+        <w:rPr>
+          <w:sz w:val="20"/>
+          <w:szCs w:val="20"/>
+        </w:rPr>
+        <w:t xml:space="preserve">Client </w:t>
+      </w:r>
+      <w:r>
+        <w:rPr>
+          <w:sz w:val="20"/>
+          <w:szCs w:val="20"/>
+        </w:rPr>
+        <w:t>exiting</w:t>
+      </w:r>
+    </w:p>
+    <w:p>
+      <w:pPr>
+        <w:spacing w:after="0" w:line="276" w:lineRule="auto"/>
+        <w:ind w:left="360"/>
+        <w:rPr>
+          <w:sz w:val="20"/>
+          <w:szCs w:val="20"/>
+        </w:rPr>
+      </w:pPr>
+      <w:r>
+        <w:rPr>
+          <w:b/>
+          <w:sz w:val="20"/>
+          <w:szCs w:val="20"/>
+        </w:rPr>
+        <w:t xml:space="preserve">Processing on Client: </w:t>
+      </w:r>
+      <w:r>
+        <w:rPr>
+          <w:sz w:val="20"/>
+          <w:szCs w:val="20"/>
+        </w:rPr>
+        <w:t>Signals with flag = 8 that it is exiting. Does not exit until ACK from server.</w:t>
+      </w:r>
+    </w:p>
+    <w:p>
+      <w:pPr>
+        <w:spacing w:after="0" w:line="276" w:lineRule="auto"/>
+        <w:ind w:left="360"/>
+        <w:rPr>
+          <w:sz w:val="20"/>
+          <w:szCs w:val="20"/>
+          <w:rPrChange w:id="1" w:author="Bevin Tang" w:date="2018-01-30T00:47:00Z">
             <w:rPr>
               <w:b/>
               <w:sz w:val="20"/>
@@ -3523,14 +6684,26 @@
       </w:pPr>
       <w:r>
         <w:rPr>
-          <w:sz w:val="20"/>
-          <w:szCs w:val="20"/>
-        </w:rPr>
-        <w:t>Ending a connections (%E)</w:t>
-      </w:r>
+          <w:b/>
+          <w:sz w:val="20"/>
+          <w:szCs w:val="20"/>
+        </w:rPr>
+        <w:t xml:space="preserve">Processing on Server: </w:t>
+      </w:r>
+      <w:r>
+        <w:rPr>
+          <w:sz w:val="20"/>
+          <w:szCs w:val="20"/>
+        </w:rPr>
+        <w:t>Upon receiving the Flag = 8 signal, server ACKs with Flag = 9.</w:t>
+      </w:r>
+      <w:bookmarkStart w:id="2" w:name="_GoBack"/>
+      <w:bookmarkEnd w:id="2"/>
     </w:p>
     <w:sectPr>
-      <w:headerReference w:type="first" r:id="rId7"/>
+      <w:headerReference w:type="even" r:id="rId8"/>
+      <w:headerReference w:type="default" r:id="rId9"/>
+      <w:headerReference w:type="first" r:id="rId10"/>
       <w:pgSz w:w="12240" w:h="15840"/>
       <w:pgMar w:top="1440" w:right="1440" w:bottom="1440" w:left="1440" w:header="720" w:footer="720" w:gutter="0"/>
       <w:cols w:space="720"/>
@@ -3542,7 +6715,7 @@
 </file>
 
 <file path=word/endnotes.xml><?xml version="1.0" encoding="utf-8"?>
-<w:endnotes xmlns:wpc="http://schemas.microsoft.com/office/word/2010/wordprocessingCanvas" xmlns:mc="http://schemas.openxmlformats.org/markup-compatibility/2006" xmlns:o="urn:schemas-microsoft-com:office:office" xmlns:r="http://schemas.openxmlformats.org/officeDocument/2006/relationships" xmlns:m="http://schemas.openxmlformats.org/officeDocument/2006/math" xmlns:v="urn:schemas-microsoft-com:vml" xmlns:wp14="http://schemas.microsoft.com/office/word/2010/wordprocessingDrawing" xmlns:wp="http://schemas.openxmlformats.org/drawingml/2006/wordprocessingDrawing" xmlns:w10="urn:schemas-microsoft-com:office:word" xmlns:w="http://schemas.openxmlformats.org/wordprocessingml/2006/main" xmlns:w14="http://schemas.microsoft.com/office/word/2010/wordml" xmlns:w15="http://schemas.microsoft.com/office/word/2012/wordml" xmlns:wpg="http://schemas.microsoft.com/office/word/2010/wordprocessingGroup" xmlns:wpi="http://schemas.microsoft.com/office/word/2010/wordprocessingInk" xmlns:wne="http://schemas.microsoft.com/office/word/2006/wordml" xmlns:wps="http://schemas.microsoft.com/office/word/2010/wordprocessingShape" mc:Ignorable="w14 w15 wp14">
+<w:endnotes xmlns:wpc="http://schemas.microsoft.com/office/word/2010/wordprocessingCanvas" xmlns:mo="http://schemas.microsoft.com/office/mac/office/2008/main" xmlns:mc="http://schemas.openxmlformats.org/markup-compatibility/2006" xmlns:mv="urn:schemas-microsoft-com:mac:vml" xmlns:o="urn:schemas-microsoft-com:office:office" xmlns:r="http://schemas.openxmlformats.org/officeDocument/2006/relationships" xmlns:m="http://schemas.openxmlformats.org/officeDocument/2006/math" xmlns:v="urn:schemas-microsoft-com:vml" xmlns:wp14="http://schemas.microsoft.com/office/word/2010/wordprocessingDrawing" xmlns:wp="http://schemas.openxmlformats.org/drawingml/2006/wordprocessingDrawing" xmlns:w10="urn:schemas-microsoft-com:office:word" xmlns:w="http://schemas.openxmlformats.org/wordprocessingml/2006/main" xmlns:w14="http://schemas.microsoft.com/office/word/2010/wordml" xmlns:w15="http://schemas.microsoft.com/office/word/2012/wordml" xmlns:wpg="http://schemas.microsoft.com/office/word/2010/wordprocessingGroup" xmlns:wpi="http://schemas.microsoft.com/office/word/2010/wordprocessingInk" xmlns:wne="http://schemas.microsoft.com/office/word/2006/wordml" xmlns:wps="http://schemas.microsoft.com/office/word/2010/wordprocessingShape" mc:Ignorable="w14 w15 wp14">
   <w:endnote w:type="separator" w:id="-1">
     <w:p>
       <w:pPr>
@@ -3567,7 +6740,7 @@
 </file>
 
 <file path=word/footnotes.xml><?xml version="1.0" encoding="utf-8"?>
-<w:footnotes xmlns:wpc="http://schemas.microsoft.com/office/word/2010/wordprocessingCanvas" xmlns:mc="http://schemas.openxmlformats.org/markup-compatibility/2006" xmlns:o="urn:schemas-microsoft-com:office:office" xmlns:r="http://schemas.openxmlformats.org/officeDocument/2006/relationships" xmlns:m="http://schemas.openxmlformats.org/officeDocument/2006/math" xmlns:v="urn:schemas-microsoft-com:vml" xmlns:wp14="http://schemas.microsoft.com/office/word/2010/wordprocessingDrawing" xmlns:wp="http://schemas.openxmlformats.org/drawingml/2006/wordprocessingDrawing" xmlns:w10="urn:schemas-microsoft-com:office:word" xmlns:w="http://schemas.openxmlformats.org/wordprocessingml/2006/main" xmlns:w14="http://schemas.microsoft.com/office/word/2010/wordml" xmlns:w15="http://schemas.microsoft.com/office/word/2012/wordml" xmlns:wpg="http://schemas.microsoft.com/office/word/2010/wordprocessingGroup" xmlns:wpi="http://schemas.microsoft.com/office/word/2010/wordprocessingInk" xmlns:wne="http://schemas.microsoft.com/office/word/2006/wordml" xmlns:wps="http://schemas.microsoft.com/office/word/2010/wordprocessingShape" mc:Ignorable="w14 w15 wp14">
+<w:footnotes xmlns:wpc="http://schemas.microsoft.com/office/word/2010/wordprocessingCanvas" xmlns:mo="http://schemas.microsoft.com/office/mac/office/2008/main" xmlns:mc="http://schemas.openxmlformats.org/markup-compatibility/2006" xmlns:mv="urn:schemas-microsoft-com:mac:vml" xmlns:o="urn:schemas-microsoft-com:office:office" xmlns:r="http://schemas.openxmlformats.org/officeDocument/2006/relationships" xmlns:m="http://schemas.openxmlformats.org/officeDocument/2006/math" xmlns:v="urn:schemas-microsoft-com:vml" xmlns:wp14="http://schemas.microsoft.com/office/word/2010/wordprocessingDrawing" xmlns:wp="http://schemas.openxmlformats.org/drawingml/2006/wordprocessingDrawing" xmlns:w10="urn:schemas-microsoft-com:office:word" xmlns:w="http://schemas.openxmlformats.org/wordprocessingml/2006/main" xmlns:w14="http://schemas.microsoft.com/office/word/2010/wordml" xmlns:w15="http://schemas.microsoft.com/office/word/2012/wordml" xmlns:wpg="http://schemas.microsoft.com/office/word/2010/wordprocessingGroup" xmlns:wpi="http://schemas.microsoft.com/office/word/2010/wordprocessingInk" xmlns:wne="http://schemas.microsoft.com/office/word/2006/wordml" xmlns:wps="http://schemas.microsoft.com/office/word/2010/wordprocessingShape" mc:Ignorable="w14 w15 wp14">
   <w:footnote w:type="separator" w:id="-1">
     <w:p>
       <w:pPr>
@@ -3592,7 +6765,102 @@
 </file>
 
 <file path=word/header1.xml><?xml version="1.0" encoding="utf-8"?>
-<w:hdr xmlns:wpc="http://schemas.microsoft.com/office/word/2010/wordprocessingCanvas" xmlns:mc="http://schemas.openxmlformats.org/markup-compatibility/2006" xmlns:o="urn:schemas-microsoft-com:office:office" xmlns:r="http://schemas.openxmlformats.org/officeDocument/2006/relationships" xmlns:m="http://schemas.openxmlformats.org/officeDocument/2006/math" xmlns:v="urn:schemas-microsoft-com:vml" xmlns:wp14="http://schemas.microsoft.com/office/word/2010/wordprocessingDrawing" xmlns:wp="http://schemas.openxmlformats.org/drawingml/2006/wordprocessingDrawing" xmlns:w10="urn:schemas-microsoft-com:office:word" xmlns:w="http://schemas.openxmlformats.org/wordprocessingml/2006/main" xmlns:w14="http://schemas.microsoft.com/office/word/2010/wordml" xmlns:w15="http://schemas.microsoft.com/office/word/2012/wordml" xmlns:wpg="http://schemas.microsoft.com/office/word/2010/wordprocessingGroup" xmlns:wpi="http://schemas.microsoft.com/office/word/2010/wordprocessingInk" xmlns:wne="http://schemas.microsoft.com/office/word/2006/wordml" xmlns:wps="http://schemas.microsoft.com/office/word/2010/wordprocessingShape" mc:Ignorable="w14 w15 wp14">
+<w:hdr xmlns:wpc="http://schemas.microsoft.com/office/word/2010/wordprocessingCanvas" xmlns:mo="http://schemas.microsoft.com/office/mac/office/2008/main" xmlns:mc="http://schemas.openxmlformats.org/markup-compatibility/2006" xmlns:mv="urn:schemas-microsoft-com:mac:vml" xmlns:o="urn:schemas-microsoft-com:office:office" xmlns:r="http://schemas.openxmlformats.org/officeDocument/2006/relationships" xmlns:m="http://schemas.openxmlformats.org/officeDocument/2006/math" xmlns:v="urn:schemas-microsoft-com:vml" xmlns:wp14="http://schemas.microsoft.com/office/word/2010/wordprocessingDrawing" xmlns:wp="http://schemas.openxmlformats.org/drawingml/2006/wordprocessingDrawing" xmlns:w10="urn:schemas-microsoft-com:office:word" xmlns:w="http://schemas.openxmlformats.org/wordprocessingml/2006/main" xmlns:w14="http://schemas.microsoft.com/office/word/2010/wordml" xmlns:w15="http://schemas.microsoft.com/office/word/2012/wordml" xmlns:wpg="http://schemas.microsoft.com/office/word/2010/wordprocessingGroup" xmlns:wpi="http://schemas.microsoft.com/office/word/2010/wordprocessingInk" xmlns:wne="http://schemas.microsoft.com/office/word/2006/wordml" xmlns:wps="http://schemas.microsoft.com/office/word/2010/wordprocessingShape" mc:Ignorable="w14 w15 wp14">
+  <w:p>
+    <w:pPr>
+      <w:pStyle w:val="Header"/>
+      <w:framePr w:wrap="none" w:vAnchor="text" w:hAnchor="margin" w:xAlign="right" w:y="1"/>
+      <w:rPr>
+        <w:rStyle w:val="PageNumber"/>
+      </w:rPr>
+    </w:pPr>
+    <w:r>
+      <w:rPr>
+        <w:rStyle w:val="PageNumber"/>
+      </w:rPr>
+      <w:fldChar w:fldCharType="begin"/>
+    </w:r>
+    <w:r>
+      <w:rPr>
+        <w:rStyle w:val="PageNumber"/>
+      </w:rPr>
+      <w:instrText xml:space="preserve">PAGE  </w:instrText>
+    </w:r>
+    <w:r>
+      <w:rPr>
+        <w:rStyle w:val="PageNumber"/>
+      </w:rPr>
+      <w:fldChar w:fldCharType="end"/>
+    </w:r>
+  </w:p>
+  <w:p>
+    <w:pPr>
+      <w:pStyle w:val="Header"/>
+      <w:ind w:right="360"/>
+    </w:pPr>
+  </w:p>
+</w:hdr>
+</file>
+
+<file path=word/header2.xml><?xml version="1.0" encoding="utf-8"?>
+<w:hdr xmlns:wpc="http://schemas.microsoft.com/office/word/2010/wordprocessingCanvas" xmlns:mo="http://schemas.microsoft.com/office/mac/office/2008/main" xmlns:mc="http://schemas.openxmlformats.org/markup-compatibility/2006" xmlns:mv="urn:schemas-microsoft-com:mac:vml" xmlns:o="urn:schemas-microsoft-com:office:office" xmlns:r="http://schemas.openxmlformats.org/officeDocument/2006/relationships" xmlns:m="http://schemas.openxmlformats.org/officeDocument/2006/math" xmlns:v="urn:schemas-microsoft-com:vml" xmlns:wp14="http://schemas.microsoft.com/office/word/2010/wordprocessingDrawing" xmlns:wp="http://schemas.openxmlformats.org/drawingml/2006/wordprocessingDrawing" xmlns:w10="urn:schemas-microsoft-com:office:word" xmlns:w="http://schemas.openxmlformats.org/wordprocessingml/2006/main" xmlns:w14="http://schemas.microsoft.com/office/word/2010/wordml" xmlns:w15="http://schemas.microsoft.com/office/word/2012/wordml" xmlns:wpg="http://schemas.microsoft.com/office/word/2010/wordprocessingGroup" xmlns:wpi="http://schemas.microsoft.com/office/word/2010/wordprocessingInk" xmlns:wne="http://schemas.microsoft.com/office/word/2006/wordml" xmlns:wps="http://schemas.microsoft.com/office/word/2010/wordprocessingShape" mc:Ignorable="w14 w15 wp14">
+  <w:p>
+    <w:pPr>
+      <w:pStyle w:val="Header"/>
+      <w:framePr w:wrap="none" w:vAnchor="text" w:hAnchor="margin" w:xAlign="right" w:y="1"/>
+      <w:rPr>
+        <w:rStyle w:val="PageNumber"/>
+        <w:sz w:val="20"/>
+        <w:szCs w:val="20"/>
+      </w:rPr>
+    </w:pPr>
+    <w:r>
+      <w:rPr>
+        <w:rStyle w:val="PageNumber"/>
+      </w:rPr>
+      <w:fldChar w:fldCharType="begin"/>
+    </w:r>
+    <w:r>
+      <w:rPr>
+        <w:rStyle w:val="PageNumber"/>
+      </w:rPr>
+      <w:instrText xml:space="preserve">PAGE  </w:instrText>
+    </w:r>
+    <w:r>
+      <w:rPr>
+        <w:rStyle w:val="PageNumber"/>
+      </w:rPr>
+      <w:fldChar w:fldCharType="separate"/>
+    </w:r>
+    <w:r>
+      <w:rPr>
+        <w:rStyle w:val="PageNumber"/>
+        <w:noProof/>
+      </w:rPr>
+      <w:t>4</w:t>
+    </w:r>
+    <w:r>
+      <w:rPr>
+        <w:rStyle w:val="PageNumber"/>
+      </w:rPr>
+      <w:fldChar w:fldCharType="end"/>
+    </w:r>
+  </w:p>
+  <w:p>
+    <w:pPr>
+      <w:pStyle w:val="Header"/>
+      <w:ind w:right="360"/>
+      <w:jc w:val="right"/>
+    </w:pPr>
+    <w:r>
+      <w:t xml:space="preserve">Tang </w:t>
+    </w:r>
+  </w:p>
+</w:hdr>
+</file>
+
+<file path=word/header3.xml><?xml version="1.0" encoding="utf-8"?>
+<w:hdr xmlns:wpc="http://schemas.microsoft.com/office/word/2010/wordprocessingCanvas" xmlns:mo="http://schemas.microsoft.com/office/mac/office/2008/main" xmlns:mc="http://schemas.openxmlformats.org/markup-compatibility/2006" xmlns:mv="urn:schemas-microsoft-com:mac:vml" xmlns:o="urn:schemas-microsoft-com:office:office" xmlns:r="http://schemas.openxmlformats.org/officeDocument/2006/relationships" xmlns:m="http://schemas.openxmlformats.org/officeDocument/2006/math" xmlns:v="urn:schemas-microsoft-com:vml" xmlns:wp14="http://schemas.microsoft.com/office/word/2010/wordprocessingDrawing" xmlns:wp="http://schemas.openxmlformats.org/drawingml/2006/wordprocessingDrawing" xmlns:w10="urn:schemas-microsoft-com:office:word" xmlns:w="http://schemas.openxmlformats.org/wordprocessingml/2006/main" xmlns:w14="http://schemas.microsoft.com/office/word/2010/wordml" xmlns:w15="http://schemas.microsoft.com/office/word/2012/wordml" xmlns:wpg="http://schemas.microsoft.com/office/word/2010/wordprocessingGroup" xmlns:wpi="http://schemas.microsoft.com/office/word/2010/wordprocessingInk" xmlns:wne="http://schemas.microsoft.com/office/word/2006/wordml" xmlns:wps="http://schemas.microsoft.com/office/word/2010/wordprocessingShape" mc:Ignorable="w14 w15 wp14">
   <w:p>
     <w:pPr>
       <w:pStyle w:val="Header"/>
@@ -3614,7 +6882,7 @@
 </file>
 
 <file path=word/numbering.xml><?xml version="1.0" encoding="utf-8"?>
-<w:numbering xmlns:wpc="http://schemas.microsoft.com/office/word/2010/wordprocessingCanvas" xmlns:mc="http://schemas.openxmlformats.org/markup-compatibility/2006" xmlns:o="urn:schemas-microsoft-com:office:office" xmlns:r="http://schemas.openxmlformats.org/officeDocument/2006/relationships" xmlns:m="http://schemas.openxmlformats.org/officeDocument/2006/math" xmlns:v="urn:schemas-microsoft-com:vml" xmlns:wp14="http://schemas.microsoft.com/office/word/2010/wordprocessingDrawing" xmlns:wp="http://schemas.openxmlformats.org/drawingml/2006/wordprocessingDrawing" xmlns:w10="urn:schemas-microsoft-com:office:word" xmlns:w="http://schemas.openxmlformats.org/wordprocessingml/2006/main" xmlns:w14="http://schemas.microsoft.com/office/word/2010/wordml" xmlns:w15="http://schemas.microsoft.com/office/word/2012/wordml" xmlns:wpg="http://schemas.microsoft.com/office/word/2010/wordprocessingGroup" xmlns:wpi="http://schemas.microsoft.com/office/word/2010/wordprocessingInk" xmlns:wne="http://schemas.microsoft.com/office/word/2006/wordml" xmlns:wps="http://schemas.microsoft.com/office/word/2010/wordprocessingShape" mc:Ignorable="w14 w15 wp14">
+<w:numbering xmlns:wpc="http://schemas.microsoft.com/office/word/2010/wordprocessingCanvas" xmlns:mo="http://schemas.microsoft.com/office/mac/office/2008/main" xmlns:mc="http://schemas.openxmlformats.org/markup-compatibility/2006" xmlns:mv="urn:schemas-microsoft-com:mac:vml" xmlns:o="urn:schemas-microsoft-com:office:office" xmlns:r="http://schemas.openxmlformats.org/officeDocument/2006/relationships" xmlns:m="http://schemas.openxmlformats.org/officeDocument/2006/math" xmlns:v="urn:schemas-microsoft-com:vml" xmlns:wp14="http://schemas.microsoft.com/office/word/2010/wordprocessingDrawing" xmlns:wp="http://schemas.openxmlformats.org/drawingml/2006/wordprocessingDrawing" xmlns:w10="urn:schemas-microsoft-com:office:word" xmlns:w="http://schemas.openxmlformats.org/wordprocessingml/2006/main" xmlns:w14="http://schemas.microsoft.com/office/word/2010/wordml" xmlns:w15="http://schemas.microsoft.com/office/word/2012/wordml" xmlns:wpg="http://schemas.microsoft.com/office/word/2010/wordprocessingGroup" xmlns:wpi="http://schemas.microsoft.com/office/word/2010/wordprocessingInk" xmlns:wne="http://schemas.microsoft.com/office/word/2006/wordml" xmlns:wps="http://schemas.microsoft.com/office/word/2010/wordprocessingShape" mc:Ignorable="w14 w15 wp14">
   <w:abstractNum w:abstractNumId="0">
     <w:nsid w:val="087769AE"/>
     <w:multiLevelType w:val="hybridMultilevel"/>
@@ -3708,7 +6976,7 @@
 </file>
 
 <file path=word/people.xml><?xml version="1.0" encoding="utf-8"?>
-<w15:people xmlns:wpc="http://schemas.microsoft.com/office/word/2010/wordprocessingCanvas" xmlns:mc="http://schemas.openxmlformats.org/markup-compatibility/2006" xmlns:o="urn:schemas-microsoft-com:office:office" xmlns:r="http://schemas.openxmlformats.org/officeDocument/2006/relationships" xmlns:m="http://schemas.openxmlformats.org/officeDocument/2006/math" xmlns:v="urn:schemas-microsoft-com:vml" xmlns:wp14="http://schemas.microsoft.com/office/word/2010/wordprocessingDrawing" xmlns:wp="http://schemas.openxmlformats.org/drawingml/2006/wordprocessingDrawing" xmlns:w10="urn:schemas-microsoft-com:office:word" xmlns:w="http://schemas.openxmlformats.org/wordprocessingml/2006/main" xmlns:w14="http://schemas.microsoft.com/office/word/2010/wordml" xmlns:w15="http://schemas.microsoft.com/office/word/2012/wordml" xmlns:wpg="http://schemas.microsoft.com/office/word/2010/wordprocessingGroup" xmlns:wpi="http://schemas.microsoft.com/office/word/2010/wordprocessingInk" xmlns:wne="http://schemas.microsoft.com/office/word/2006/wordml" xmlns:wps="http://schemas.microsoft.com/office/word/2010/wordprocessingShape" mc:Ignorable="w14 w15 wp14">
+<w15:people xmlns:wpc="http://schemas.microsoft.com/office/word/2010/wordprocessingCanvas" xmlns:mo="http://schemas.microsoft.com/office/mac/office/2008/main" xmlns:mc="http://schemas.openxmlformats.org/markup-compatibility/2006" xmlns:mv="urn:schemas-microsoft-com:mac:vml" xmlns:o="urn:schemas-microsoft-com:office:office" xmlns:r="http://schemas.openxmlformats.org/officeDocument/2006/relationships" xmlns:m="http://schemas.openxmlformats.org/officeDocument/2006/math" xmlns:v="urn:schemas-microsoft-com:vml" xmlns:wp14="http://schemas.microsoft.com/office/word/2010/wordprocessingDrawing" xmlns:wp="http://schemas.openxmlformats.org/drawingml/2006/wordprocessingDrawing" xmlns:w10="urn:schemas-microsoft-com:office:word" xmlns:w="http://schemas.openxmlformats.org/wordprocessingml/2006/main" xmlns:w14="http://schemas.microsoft.com/office/word/2010/wordml" xmlns:w15="http://schemas.microsoft.com/office/word/2012/wordml" xmlns:wpg="http://schemas.microsoft.com/office/word/2010/wordprocessingGroup" xmlns:wpi="http://schemas.microsoft.com/office/word/2010/wordprocessingInk" xmlns:wne="http://schemas.microsoft.com/office/word/2006/wordml" xmlns:wps="http://schemas.microsoft.com/office/word/2010/wordprocessingShape" mc:Ignorable="w14 w15 wp14">
   <w15:person w15:author="Bevin Tang">
     <w15:presenceInfo w15:providerId="Windows Live" w15:userId="77dabecb831d83af"/>
   </w15:person>
@@ -3732,7 +7000,7 @@
       </w:pPr>
     </w:pPrDefault>
   </w:docDefaults>
-  <w:latentStyles w:defLockedState="0" w:defUIPriority="99" w:defSemiHidden="0" w:defUnhideWhenUsed="0" w:defQFormat="0" w:count="371">
+  <w:latentStyles w:defLockedState="0" w:defUIPriority="99" w:defSemiHidden="0" w:defUnhideWhenUsed="0" w:defQFormat="0" w:count="382">
     <w:lsdException w:name="Normal" w:uiPriority="0" w:qFormat="1"/>
     <w:lsdException w:name="heading 1" w:uiPriority="9" w:qFormat="1"/>
     <w:lsdException w:name="heading 2" w:semiHidden="1" w:uiPriority="9" w:unhideWhenUsed="1" w:qFormat="1"/>
@@ -3838,7 +7106,6 @@
     <w:lsdException w:name="HTML Sample" w:semiHidden="1" w:unhideWhenUsed="1"/>
     <w:lsdException w:name="HTML Typewriter" w:semiHidden="1" w:unhideWhenUsed="1"/>
     <w:lsdException w:name="HTML Variable" w:semiHidden="1" w:unhideWhenUsed="1"/>
-    <w:lsdException w:name="Normal Table" w:semiHidden="1" w:unhideWhenUsed="1"/>
     <w:lsdException w:name="annotation subject" w:semiHidden="1" w:unhideWhenUsed="1"/>
     <w:lsdException w:name="No List" w:semiHidden="1" w:unhideWhenUsed="1"/>
     <w:lsdException w:name="Outline List 1" w:semiHidden="1" w:unhideWhenUsed="1"/>
@@ -3884,11 +7151,9 @@
     <w:lsdException w:name="Table Subtle 1" w:semiHidden="1" w:unhideWhenUsed="1"/>
     <w:lsdException w:name="Table Subtle 2" w:semiHidden="1" w:unhideWhenUsed="1"/>
     <w:lsdException w:name="Table Web 1" w:semiHidden="1" w:unhideWhenUsed="1"/>
-    <w:lsdException w:name="Table Web 2" w:semiHidden="1" w:unhideWhenUsed="1"/>
     <w:lsdException w:name="Table Web 3" w:semiHidden="1" w:unhideWhenUsed="1"/>
     <w:lsdException w:name="Balloon Text" w:semiHidden="1" w:unhideWhenUsed="1"/>
     <w:lsdException w:name="Table Grid" w:uiPriority="39"/>
-    <w:lsdException w:name="Table Theme" w:semiHidden="1" w:unhideWhenUsed="1"/>
     <w:lsdException w:name="Placeholder Text" w:semiHidden="1"/>
     <w:lsdException w:name="No Spacing" w:uiPriority="1" w:qFormat="1"/>
     <w:lsdException w:name="Light Shading" w:uiPriority="60"/>
@@ -4104,6 +7369,8 @@
     <w:lsdException w:name="List Table 5 Dark Accent 6" w:uiPriority="50"/>
     <w:lsdException w:name="List Table 6 Colorful Accent 6" w:uiPriority="51"/>
     <w:lsdException w:name="List Table 7 Colorful Accent 6" w:uiPriority="52"/>
+    <w:lsdException w:name="Mention" w:semiHidden="1" w:unhideWhenUsed="1"/>
+    <w:lsdException w:name="Smart Hyperlink" w:semiHidden="1" w:unhideWhenUsed="1"/>
   </w:latentStyles>
   <w:style w:type="paragraph" w:default="1" w:styleId="Normal">
     <w:name w:val="Normal"/>
@@ -4246,6 +7513,14 @@
       <w:ind w:left="720"/>
       <w:contextualSpacing/>
     </w:pPr>
+  </w:style>
+  <w:style w:type="character" w:styleId="PageNumber">
+    <w:name w:val="page number"/>
+    <w:basedOn w:val="DefaultParagraphFont"/>
+    <w:uiPriority w:val="99"/>
+    <w:semiHidden/>
+    <w:unhideWhenUsed/>
+    <w:rsid w:val="009F183D"/>
   </w:style>
 </w:styles>
 </file>
@@ -4509,4 +7784,16 @@
     </a:ext>
   </a:extLst>
 </a:theme>
+</file>
+
+<file path=customXml/item1.xml><?xml version="1.0" encoding="utf-8"?>
+<b:Sources xmlns:b="http://schemas.openxmlformats.org/officeDocument/2006/bibliography" xmlns="http://schemas.openxmlformats.org/officeDocument/2006/bibliography" SelectedStyle="/APASixthEditionOfficeOnline.xsl" StyleName="APA"/>
+</file>
+
+<file path=customXml/itemProps1.xml><?xml version="1.0" encoding="utf-8"?>
+<ds:datastoreItem xmlns:ds="http://schemas.openxmlformats.org/officeDocument/2006/customXml" ds:itemID="{5451AA60-4F49-9948-BB27-40D6BA702C9E}">
+  <ds:schemaRefs>
+    <ds:schemaRef ds:uri="http://schemas.openxmlformats.org/officeDocument/2006/bibliography"/>
+  </ds:schemaRefs>
+</ds:datastoreItem>
 </file>
</xml_diff>